<commit_message>
Delete e Get de todas skills pelo numero de estudante
+ Fiz o Get das skills por
  numero de estudante.

+ Fiz o delete das skills
  por numero de estudante.
</commit_message>
<xml_diff>
--- a/documents/RoutesAPIRest/routes.docx
+++ b/documents/RoutesAPIRest/routes.docx
@@ -11,9 +11,9 @@
         <w:tblLook w:val="04A0" w:firstRow="1" w:lastRow="0" w:firstColumn="1" w:lastColumn="0" w:noHBand="0" w:noVBand="1"/>
       </w:tblPr>
       <w:tblGrid>
-        <w:gridCol w:w="2088"/>
-        <w:gridCol w:w="1270"/>
-        <w:gridCol w:w="5382"/>
+        <w:gridCol w:w="3421"/>
+        <w:gridCol w:w="2592"/>
+        <w:gridCol w:w="2727"/>
       </w:tblGrid>
       <w:tr>
         <w:trPr>
@@ -23,7 +23,7 @@
         <w:tc>
           <w:tcPr>
             <w:cnfStyle w:val="001000000000" w:firstRow="0" w:lastRow="0" w:firstColumn="1" w:lastColumn="0" w:oddVBand="0" w:evenVBand="0" w:oddHBand="0" w:evenHBand="0" w:firstRowFirstColumn="0" w:firstRowLastColumn="0" w:lastRowFirstColumn="0" w:lastRowLastColumn="0"/>
-            <w:tcW w:w="1830" w:type="dxa"/>
+            <w:tcW w:w="2992" w:type="dxa"/>
           </w:tcPr>
           <w:p>
             <w:pPr>
@@ -46,7 +46,7 @@
         </w:tc>
         <w:tc>
           <w:tcPr>
-            <w:tcW w:w="1284" w:type="dxa"/>
+            <w:tcW w:w="2868" w:type="dxa"/>
           </w:tcPr>
           <w:p>
             <w:pPr>
@@ -70,7 +70,7 @@
         </w:tc>
         <w:tc>
           <w:tcPr>
-            <w:tcW w:w="5626" w:type="dxa"/>
+            <w:tcW w:w="2880" w:type="dxa"/>
           </w:tcPr>
           <w:p>
             <w:pPr>
@@ -101,7 +101,7 @@
         <w:tc>
           <w:tcPr>
             <w:cnfStyle w:val="001000000000" w:firstRow="0" w:lastRow="0" w:firstColumn="1" w:lastColumn="0" w:oddVBand="0" w:evenVBand="0" w:oddHBand="0" w:evenHBand="0" w:firstRowFirstColumn="0" w:firstRowLastColumn="0" w:lastRowFirstColumn="0" w:lastRowLastColumn="0"/>
-            <w:tcW w:w="1830" w:type="dxa"/>
+            <w:tcW w:w="2992" w:type="dxa"/>
             <w:hideMark/>
           </w:tcPr>
           <w:p>
@@ -170,7 +170,7 @@
         </w:tc>
         <w:tc>
           <w:tcPr>
-            <w:tcW w:w="1284" w:type="dxa"/>
+            <w:tcW w:w="2868" w:type="dxa"/>
             <w:hideMark/>
           </w:tcPr>
           <w:p>
@@ -237,7 +237,7 @@
         </w:tc>
         <w:tc>
           <w:tcPr>
-            <w:tcW w:w="5626" w:type="dxa"/>
+            <w:tcW w:w="2880" w:type="dxa"/>
             <w:hideMark/>
           </w:tcPr>
           <w:p>
@@ -342,7 +342,7 @@
         <w:tc>
           <w:tcPr>
             <w:cnfStyle w:val="001000000000" w:firstRow="0" w:lastRow="0" w:firstColumn="1" w:lastColumn="0" w:oddVBand="0" w:evenVBand="0" w:oddHBand="0" w:evenHBand="0" w:firstRowFirstColumn="0" w:firstRowLastColumn="0" w:lastRowFirstColumn="0" w:lastRowLastColumn="0"/>
-            <w:tcW w:w="1830" w:type="dxa"/>
+            <w:tcW w:w="2992" w:type="dxa"/>
             <w:hideMark/>
           </w:tcPr>
           <w:p>
@@ -440,7 +440,7 @@
         </w:tc>
         <w:tc>
           <w:tcPr>
-            <w:tcW w:w="1284" w:type="dxa"/>
+            <w:tcW w:w="2868" w:type="dxa"/>
             <w:hideMark/>
           </w:tcPr>
           <w:p>
@@ -534,7 +534,7 @@
         </w:tc>
         <w:tc>
           <w:tcPr>
-            <w:tcW w:w="5626" w:type="dxa"/>
+            <w:tcW w:w="2880" w:type="dxa"/>
             <w:hideMark/>
           </w:tcPr>
           <w:p>
@@ -602,6 +602,7 @@
                 <w:szCs w:val="24"/>
                 <w:lang w:eastAsia="pt-PT"/>
               </w:rPr>
+              <w:lastRenderedPageBreak/>
               <w:t>.Editar evento com id correspondente apenas se todos os campos estiverem preenchidos e utilizador for administrador.</w:t>
             </w:r>
           </w:p>
@@ -661,7 +662,7 @@
         <w:tc>
           <w:tcPr>
             <w:cnfStyle w:val="001000000000" w:firstRow="0" w:lastRow="0" w:firstColumn="1" w:lastColumn="0" w:oddVBand="0" w:evenVBand="0" w:oddHBand="0" w:evenHBand="0" w:firstRowFirstColumn="0" w:firstRowLastColumn="0" w:lastRowFirstColumn="0" w:lastRowLastColumn="0"/>
-            <w:tcW w:w="1830" w:type="dxa"/>
+            <w:tcW w:w="2992" w:type="dxa"/>
             <w:hideMark/>
           </w:tcPr>
           <w:p>
@@ -745,7 +746,7 @@
         </w:tc>
         <w:tc>
           <w:tcPr>
-            <w:tcW w:w="1284" w:type="dxa"/>
+            <w:tcW w:w="2868" w:type="dxa"/>
             <w:hideMark/>
           </w:tcPr>
           <w:p>
@@ -826,7 +827,7 @@
         </w:tc>
         <w:tc>
           <w:tcPr>
-            <w:tcW w:w="5626" w:type="dxa"/>
+            <w:tcW w:w="2880" w:type="dxa"/>
             <w:hideMark/>
           </w:tcPr>
           <w:p>
@@ -860,7 +861,6 @@
                 <w:szCs w:val="24"/>
                 <w:lang w:eastAsia="pt-PT"/>
               </w:rPr>
-              <w:lastRenderedPageBreak/>
               <w:t>.Listar todas as bolsas caso utilizador esteja autenticado. Caso utilizador não esteja autenticado, retornar erro 401.</w:t>
             </w:r>
           </w:p>
@@ -932,7 +932,7 @@
         <w:tc>
           <w:tcPr>
             <w:cnfStyle w:val="001000000000" w:firstRow="0" w:lastRow="0" w:firstColumn="1" w:lastColumn="0" w:oddVBand="0" w:evenVBand="0" w:oddHBand="0" w:evenHBand="0" w:firstRowFirstColumn="0" w:firstRowLastColumn="0" w:lastRowFirstColumn="0" w:lastRowLastColumn="0"/>
-            <w:tcW w:w="1830" w:type="dxa"/>
+            <w:tcW w:w="2992" w:type="dxa"/>
             <w:hideMark/>
           </w:tcPr>
           <w:p>
@@ -1025,7 +1025,7 @@
         </w:tc>
         <w:tc>
           <w:tcPr>
-            <w:tcW w:w="1284" w:type="dxa"/>
+            <w:tcW w:w="2868" w:type="dxa"/>
             <w:hideMark/>
           </w:tcPr>
           <w:p>
@@ -1141,7 +1141,7 @@
         </w:tc>
         <w:tc>
           <w:tcPr>
-            <w:tcW w:w="5626" w:type="dxa"/>
+            <w:tcW w:w="2880" w:type="dxa"/>
             <w:hideMark/>
           </w:tcPr>
           <w:p>
@@ -1175,6 +1175,7 @@
                 <w:szCs w:val="24"/>
                 <w:lang w:eastAsia="pt-PT"/>
               </w:rPr>
+              <w:lastRenderedPageBreak/>
               <w:t>.Ler detalhes da bolsa com id correspondente caso utilizador possua sessão iniciada. Caso utilizador não esteja autenticado, retornar erro 401.Retornar erro 404 se id não corresponder a nenhuma bolsa.</w:t>
             </w:r>
           </w:p>
@@ -1246,7 +1247,7 @@
         <w:tc>
           <w:tcPr>
             <w:cnfStyle w:val="001000000000" w:firstRow="0" w:lastRow="0" w:firstColumn="1" w:lastColumn="0" w:oddVBand="0" w:evenVBand="0" w:oddHBand="0" w:evenHBand="0" w:firstRowFirstColumn="0" w:firstRowLastColumn="0" w:lastRowFirstColumn="0" w:lastRowLastColumn="0"/>
-            <w:tcW w:w="1830" w:type="dxa"/>
+            <w:tcW w:w="2992" w:type="dxa"/>
             <w:hideMark/>
           </w:tcPr>
           <w:p>
@@ -1257,53 +1258,59 @@
                 <w:color w:val="000000"/>
                 <w:sz w:val="24"/>
                 <w:szCs w:val="24"/>
-                <w:lang w:eastAsia="pt-PT"/>
-              </w:rPr>
-            </w:pPr>
-          </w:p>
-          <w:p>
-            <w:pPr>
-              <w:jc w:val="center"/>
-              <w:rPr>
-                <w:rFonts w:ascii="Porto Serif Light" w:eastAsia="Times New Roman" w:hAnsi="Porto Serif Light" w:cs="Calibri"/>
-                <w:color w:val="000000"/>
-                <w:sz w:val="24"/>
-                <w:szCs w:val="24"/>
-                <w:lang w:eastAsia="pt-PT"/>
-              </w:rPr>
-            </w:pPr>
-          </w:p>
-          <w:p>
-            <w:pPr>
-              <w:jc w:val="center"/>
-              <w:rPr>
-                <w:rFonts w:ascii="Porto Serif Light" w:eastAsia="Times New Roman" w:hAnsi="Porto Serif Light" w:cs="Calibri"/>
-                <w:b w:val="0"/>
-                <w:bCs w:val="0"/>
-                <w:color w:val="000000"/>
-                <w:sz w:val="24"/>
-                <w:szCs w:val="24"/>
-                <w:lang w:eastAsia="pt-PT"/>
-              </w:rPr>
-            </w:pPr>
-          </w:p>
-          <w:p>
-            <w:pPr>
-              <w:jc w:val="center"/>
-              <w:rPr>
-                <w:rFonts w:ascii="Porto Serif Light" w:eastAsia="Times New Roman" w:hAnsi="Porto Serif Light" w:cs="Calibri"/>
-                <w:color w:val="000000"/>
-                <w:sz w:val="24"/>
-                <w:szCs w:val="24"/>
-                <w:lang w:eastAsia="pt-PT"/>
-              </w:rPr>
-            </w:pPr>
-            <w:r>
-              <w:rPr>
-                <w:rFonts w:ascii="Porto Serif Light" w:eastAsia="Times New Roman" w:hAnsi="Porto Serif Light" w:cs="Calibri"/>
-                <w:color w:val="000000"/>
-                <w:sz w:val="24"/>
-                <w:szCs w:val="24"/>
+                <w:highlight w:val="green"/>
+                <w:lang w:eastAsia="pt-PT"/>
+              </w:rPr>
+            </w:pPr>
+          </w:p>
+          <w:p>
+            <w:pPr>
+              <w:jc w:val="center"/>
+              <w:rPr>
+                <w:rFonts w:ascii="Porto Serif Light" w:eastAsia="Times New Roman" w:hAnsi="Porto Serif Light" w:cs="Calibri"/>
+                <w:color w:val="000000"/>
+                <w:sz w:val="24"/>
+                <w:szCs w:val="24"/>
+                <w:highlight w:val="green"/>
+                <w:lang w:eastAsia="pt-PT"/>
+              </w:rPr>
+            </w:pPr>
+          </w:p>
+          <w:p>
+            <w:pPr>
+              <w:jc w:val="center"/>
+              <w:rPr>
+                <w:rFonts w:ascii="Porto Serif Light" w:eastAsia="Times New Roman" w:hAnsi="Porto Serif Light" w:cs="Calibri"/>
+                <w:b w:val="0"/>
+                <w:bCs w:val="0"/>
+                <w:color w:val="000000"/>
+                <w:sz w:val="24"/>
+                <w:szCs w:val="24"/>
+                <w:highlight w:val="green"/>
+                <w:lang w:eastAsia="pt-PT"/>
+              </w:rPr>
+            </w:pPr>
+          </w:p>
+          <w:p>
+            <w:pPr>
+              <w:jc w:val="center"/>
+              <w:rPr>
+                <w:rFonts w:ascii="Porto Serif Light" w:eastAsia="Times New Roman" w:hAnsi="Porto Serif Light" w:cs="Calibri"/>
+                <w:color w:val="000000"/>
+                <w:sz w:val="24"/>
+                <w:szCs w:val="24"/>
+                <w:highlight w:val="green"/>
+                <w:u w:val="single"/>
+                <w:lang w:eastAsia="pt-PT"/>
+              </w:rPr>
+            </w:pPr>
+            <w:r>
+              <w:rPr>
+                <w:rFonts w:ascii="Porto Serif Light" w:eastAsia="Times New Roman" w:hAnsi="Porto Serif Light" w:cs="Calibri"/>
+                <w:color w:val="000000"/>
+                <w:sz w:val="24"/>
+                <w:szCs w:val="24"/>
+                <w:highlight w:val="green"/>
                 <w:lang w:eastAsia="pt-PT"/>
               </w:rPr>
               <w:t>/</w:t>
@@ -1315,6 +1322,7 @@
                 <w:color w:val="000000"/>
                 <w:sz w:val="24"/>
                 <w:szCs w:val="24"/>
+                <w:highlight w:val="green"/>
                 <w:lang w:eastAsia="pt-PT"/>
               </w:rPr>
               <w:t>alumni</w:t>
@@ -1324,7 +1332,7 @@
         </w:tc>
         <w:tc>
           <w:tcPr>
-            <w:tcW w:w="1284" w:type="dxa"/>
+            <w:tcW w:w="2868" w:type="dxa"/>
             <w:hideMark/>
           </w:tcPr>
           <w:p>
@@ -1392,7 +1400,7 @@
         </w:tc>
         <w:tc>
           <w:tcPr>
-            <w:tcW w:w="5626" w:type="dxa"/>
+            <w:tcW w:w="2880" w:type="dxa"/>
             <w:hideMark/>
           </w:tcPr>
           <w:p>
@@ -1448,7 +1456,18 @@
                 <w:szCs w:val="24"/>
                 <w:lang w:eastAsia="pt-PT"/>
               </w:rPr>
-              <w:t>. Criar novo utilizador apenas se todos os campos estiverem preenchidos e utilizador não estiver autenticado. Caso utilizador esteja autenticado, retornar erro 401.</w:t>
+              <w:t xml:space="preserve">. Criar novo utilizador apenas se todos os </w:t>
+            </w:r>
+            <w:r>
+              <w:rPr>
+                <w:rFonts w:ascii="Porto Serif Light" w:eastAsia="Times New Roman" w:hAnsi="Porto Serif Light" w:cs="Calibri"/>
+                <w:color w:val="000000"/>
+                <w:sz w:val="24"/>
+                <w:szCs w:val="24"/>
+                <w:lang w:eastAsia="pt-PT"/>
+              </w:rPr>
+              <w:lastRenderedPageBreak/>
+              <w:t>campos estiverem preenchidos e utilizador não estiver autenticado. Caso utilizador esteja autenticado, retornar erro 401.</w:t>
             </w:r>
           </w:p>
         </w:tc>
@@ -1461,7 +1480,7 @@
         <w:tc>
           <w:tcPr>
             <w:cnfStyle w:val="001000000000" w:firstRow="0" w:lastRow="0" w:firstColumn="1" w:lastColumn="0" w:oddVBand="0" w:evenVBand="0" w:oddHBand="0" w:evenHBand="0" w:firstRowFirstColumn="0" w:firstRowLastColumn="0" w:lastRowFirstColumn="0" w:lastRowLastColumn="0"/>
-            <w:tcW w:w="1830" w:type="dxa"/>
+            <w:tcW w:w="2992" w:type="dxa"/>
             <w:hideMark/>
           </w:tcPr>
           <w:p>
@@ -1539,6 +1558,7 @@
                 <w:color w:val="000000"/>
                 <w:sz w:val="24"/>
                 <w:szCs w:val="24"/>
+                <w:highlight w:val="green"/>
                 <w:lang w:eastAsia="pt-PT"/>
               </w:rPr>
               <w:t>/</w:t>
@@ -1550,6 +1570,7 @@
                 <w:color w:val="000000"/>
                 <w:sz w:val="24"/>
                 <w:szCs w:val="24"/>
+                <w:highlight w:val="green"/>
                 <w:lang w:eastAsia="pt-PT"/>
               </w:rPr>
               <w:t>alumni</w:t>
@@ -1561,6 +1582,7 @@
                 <w:color w:val="000000"/>
                 <w:sz w:val="24"/>
                 <w:szCs w:val="24"/>
+                <w:highlight w:val="green"/>
                 <w:lang w:eastAsia="pt-PT"/>
               </w:rPr>
               <w:t>/:numero</w:t>
@@ -1581,7 +1603,7 @@
         </w:tc>
         <w:tc>
           <w:tcPr>
-            <w:tcW w:w="1284" w:type="dxa"/>
+            <w:tcW w:w="2868" w:type="dxa"/>
             <w:hideMark/>
           </w:tcPr>
           <w:p>
@@ -1673,7 +1695,7 @@
         </w:tc>
         <w:tc>
           <w:tcPr>
-            <w:tcW w:w="5626" w:type="dxa"/>
+            <w:tcW w:w="2880" w:type="dxa"/>
             <w:hideMark/>
           </w:tcPr>
           <w:p>
@@ -1802,7 +1824,7 @@
         <w:tc>
           <w:tcPr>
             <w:cnfStyle w:val="001000000000" w:firstRow="0" w:lastRow="0" w:firstColumn="1" w:lastColumn="0" w:oddVBand="0" w:evenVBand="0" w:oddHBand="0" w:evenHBand="0" w:firstRowFirstColumn="0" w:firstRowLastColumn="0" w:lastRowFirstColumn="0" w:lastRowLastColumn="0"/>
-            <w:tcW w:w="1830" w:type="dxa"/>
+            <w:tcW w:w="2992" w:type="dxa"/>
             <w:hideMark/>
           </w:tcPr>
           <w:p>
@@ -1818,60 +1840,51 @@
                 <w:lang w:eastAsia="pt-PT"/>
               </w:rPr>
             </w:pPr>
-          </w:p>
-          <w:p>
-            <w:pPr>
-              <w:jc w:val="center"/>
-              <w:rPr>
-                <w:rFonts w:ascii="Porto Serif Light" w:eastAsia="Times New Roman" w:hAnsi="Porto Serif Light" w:cs="Calibri"/>
-                <w:color w:val="000000"/>
-                <w:sz w:val="24"/>
-                <w:szCs w:val="24"/>
-                <w:lang w:eastAsia="pt-PT"/>
-              </w:rPr>
-            </w:pPr>
-          </w:p>
-          <w:p>
-            <w:pPr>
-              <w:jc w:val="center"/>
-              <w:rPr>
-                <w:rFonts w:ascii="Porto Serif Light" w:eastAsia="Times New Roman" w:hAnsi="Porto Serif Light" w:cs="Calibri"/>
-                <w:b w:val="0"/>
-                <w:bCs w:val="0"/>
-                <w:color w:val="000000"/>
-                <w:sz w:val="24"/>
-                <w:szCs w:val="24"/>
-                <w:lang w:eastAsia="pt-PT"/>
-              </w:rPr>
-            </w:pPr>
-          </w:p>
-          <w:p>
-            <w:pPr>
-              <w:jc w:val="center"/>
-              <w:rPr>
-                <w:rFonts w:ascii="Porto Serif Light" w:eastAsia="Times New Roman" w:hAnsi="Porto Serif Light" w:cs="Calibri"/>
-                <w:b w:val="0"/>
-                <w:bCs w:val="0"/>
-                <w:color w:val="000000"/>
-                <w:sz w:val="24"/>
-                <w:szCs w:val="24"/>
-                <w:lang w:eastAsia="pt-PT"/>
-              </w:rPr>
-            </w:pPr>
-            <w:r>
-              <w:rPr>
-                <w:rFonts w:ascii="Porto Serif Light" w:eastAsia="Times New Roman" w:hAnsi="Porto Serif Light" w:cs="Calibri"/>
-                <w:color w:val="000000"/>
-                <w:sz w:val="24"/>
-                <w:szCs w:val="24"/>
-                <w:lang w:eastAsia="pt-PT"/>
-              </w:rPr>
+            <w:r>
+              <w:rPr>
+                <w:rFonts w:ascii="Porto Serif Light" w:eastAsia="Times New Roman" w:hAnsi="Porto Serif Light" w:cs="Calibri"/>
+                <w:b w:val="0"/>
+                <w:bCs w:val="0"/>
+                <w:color w:val="000000"/>
+                <w:sz w:val="24"/>
+                <w:szCs w:val="24"/>
+                <w:lang w:eastAsia="pt-PT"/>
+              </w:rPr>
+              <w:lastRenderedPageBreak/>
               <w:t>/</w:t>
             </w:r>
             <w:proofErr w:type="spellStart"/>
             <w:r>
               <w:rPr>
                 <w:rFonts w:ascii="Porto Serif Light" w:eastAsia="Times New Roman" w:hAnsi="Porto Serif Light" w:cs="Calibri"/>
+                <w:b w:val="0"/>
+                <w:bCs w:val="0"/>
+                <w:color w:val="000000"/>
+                <w:sz w:val="24"/>
+                <w:szCs w:val="24"/>
+                <w:lang w:eastAsia="pt-PT"/>
+              </w:rPr>
+              <w:t>alumni</w:t>
+            </w:r>
+            <w:proofErr w:type="spellEnd"/>
+            <w:r>
+              <w:rPr>
+                <w:rFonts w:ascii="Porto Serif Light" w:eastAsia="Times New Roman" w:hAnsi="Porto Serif Light" w:cs="Calibri"/>
+                <w:b w:val="0"/>
+                <w:bCs w:val="0"/>
+                <w:color w:val="000000"/>
+                <w:sz w:val="24"/>
+                <w:szCs w:val="24"/>
+                <w:lang w:eastAsia="pt-PT"/>
+              </w:rPr>
+              <w:t>/:numero/</w:t>
+            </w:r>
+            <w:proofErr w:type="spellStart"/>
+            <w:r>
+              <w:rPr>
+                <w:rFonts w:ascii="Porto Serif Light" w:eastAsia="Times New Roman" w:hAnsi="Porto Serif Light" w:cs="Calibri"/>
+                <w:b w:val="0"/>
+                <w:bCs w:val="0"/>
                 <w:color w:val="000000"/>
                 <w:sz w:val="24"/>
                 <w:szCs w:val="24"/>
@@ -1880,130 +1893,106 @@
               <w:t>skills</w:t>
             </w:r>
             <w:proofErr w:type="spellEnd"/>
-            <w:r>
-              <w:rPr>
-                <w:rFonts w:ascii="Porto Serif Light" w:eastAsia="Times New Roman" w:hAnsi="Porto Serif Light" w:cs="Calibri"/>
-                <w:color w:val="000000"/>
-                <w:sz w:val="24"/>
-                <w:szCs w:val="24"/>
-                <w:lang w:eastAsia="pt-PT"/>
-              </w:rPr>
-              <w:t>/:numero</w:t>
-            </w:r>
-          </w:p>
-        </w:tc>
-        <w:tc>
-          <w:tcPr>
-            <w:tcW w:w="1284" w:type="dxa"/>
+          </w:p>
+          <w:p>
+            <w:pPr>
+              <w:jc w:val="center"/>
+              <w:rPr>
+                <w:rFonts w:ascii="Porto Serif Light" w:eastAsia="Times New Roman" w:hAnsi="Porto Serif Light" w:cs="Calibri"/>
+                <w:color w:val="000000"/>
+                <w:sz w:val="24"/>
+                <w:szCs w:val="24"/>
+                <w:lang w:eastAsia="pt-PT"/>
+              </w:rPr>
+            </w:pPr>
+          </w:p>
+          <w:p>
+            <w:pPr>
+              <w:jc w:val="center"/>
+              <w:rPr>
+                <w:rFonts w:ascii="Porto Serif Light" w:eastAsia="Times New Roman" w:hAnsi="Porto Serif Light" w:cs="Calibri"/>
+                <w:b w:val="0"/>
+                <w:bCs w:val="0"/>
+                <w:color w:val="000000"/>
+                <w:sz w:val="24"/>
+                <w:szCs w:val="24"/>
+                <w:lang w:eastAsia="pt-PT"/>
+              </w:rPr>
+            </w:pPr>
+          </w:p>
+          <w:p>
+            <w:pPr>
+              <w:jc w:val="center"/>
+              <w:rPr>
+                <w:rFonts w:ascii="Porto Serif Light" w:eastAsia="Times New Roman" w:hAnsi="Porto Serif Light" w:cs="Calibri"/>
+                <w:b w:val="0"/>
+                <w:bCs w:val="0"/>
+                <w:color w:val="000000"/>
+                <w:sz w:val="24"/>
+                <w:szCs w:val="24"/>
+                <w:lang w:eastAsia="pt-PT"/>
+              </w:rPr>
+            </w:pPr>
+          </w:p>
+        </w:tc>
+        <w:tc>
+          <w:tcPr>
+            <w:tcW w:w="2868" w:type="dxa"/>
+          </w:tcPr>
+          <w:p>
+            <w:pPr>
+              <w:jc w:val="center"/>
+              <w:cnfStyle w:val="000000000000" w:firstRow="0" w:lastRow="0" w:firstColumn="0" w:lastColumn="0" w:oddVBand="0" w:evenVBand="0" w:oddHBand="0" w:evenHBand="0" w:firstRowFirstColumn="0" w:firstRowLastColumn="0" w:lastRowFirstColumn="0" w:lastRowLastColumn="0"/>
+              <w:rPr>
+                <w:rFonts w:ascii="Porto Serif Light" w:eastAsia="Times New Roman" w:hAnsi="Porto Serif Light" w:cs="Calibri"/>
+                <w:color w:val="000000"/>
+                <w:sz w:val="24"/>
+                <w:szCs w:val="24"/>
+                <w:lang w:eastAsia="pt-PT"/>
+              </w:rPr>
+            </w:pPr>
+            <w:r>
+              <w:rPr>
+                <w:rFonts w:ascii="Porto Serif Light" w:eastAsia="Times New Roman" w:hAnsi="Porto Serif Light" w:cs="Calibri"/>
+                <w:color w:val="000000"/>
+                <w:sz w:val="24"/>
+                <w:szCs w:val="24"/>
+                <w:lang w:eastAsia="pt-PT"/>
+              </w:rPr>
+              <w:t>GET;</w:t>
+            </w:r>
+          </w:p>
+        </w:tc>
+        <w:tc>
+          <w:tcPr>
+            <w:tcW w:w="2880" w:type="dxa"/>
             <w:hideMark/>
           </w:tcPr>
           <w:p>
             <w:pPr>
-              <w:jc w:val="center"/>
-              <w:cnfStyle w:val="000000000000" w:firstRow="0" w:lastRow="0" w:firstColumn="0" w:lastColumn="0" w:oddVBand="0" w:evenVBand="0" w:oddHBand="0" w:evenHBand="0" w:firstRowFirstColumn="0" w:firstRowLastColumn="0" w:lastRowFirstColumn="0" w:lastRowLastColumn="0"/>
-              <w:rPr>
-                <w:rFonts w:ascii="Porto Serif Light" w:eastAsia="Times New Roman" w:hAnsi="Porto Serif Light" w:cs="Calibri"/>
-                <w:color w:val="000000"/>
-                <w:sz w:val="24"/>
-                <w:szCs w:val="24"/>
-                <w:lang w:eastAsia="pt-PT"/>
-              </w:rPr>
-            </w:pPr>
-          </w:p>
-          <w:p>
-            <w:pPr>
-              <w:jc w:val="center"/>
-              <w:cnfStyle w:val="000000000000" w:firstRow="0" w:lastRow="0" w:firstColumn="0" w:lastColumn="0" w:oddVBand="0" w:evenVBand="0" w:oddHBand="0" w:evenHBand="0" w:firstRowFirstColumn="0" w:firstRowLastColumn="0" w:lastRowFirstColumn="0" w:lastRowLastColumn="0"/>
-              <w:rPr>
-                <w:rFonts w:ascii="Porto Serif Light" w:eastAsia="Times New Roman" w:hAnsi="Porto Serif Light" w:cs="Calibri"/>
-                <w:color w:val="000000"/>
-                <w:sz w:val="24"/>
-                <w:szCs w:val="24"/>
-                <w:lang w:eastAsia="pt-PT"/>
-              </w:rPr>
-            </w:pPr>
-          </w:p>
-          <w:p>
-            <w:pPr>
-              <w:jc w:val="center"/>
-              <w:cnfStyle w:val="000000000000" w:firstRow="0" w:lastRow="0" w:firstColumn="0" w:lastColumn="0" w:oddVBand="0" w:evenVBand="0" w:oddHBand="0" w:evenHBand="0" w:firstRowFirstColumn="0" w:firstRowLastColumn="0" w:lastRowFirstColumn="0" w:lastRowLastColumn="0"/>
-              <w:rPr>
-                <w:rFonts w:ascii="Porto Serif Light" w:eastAsia="Times New Roman" w:hAnsi="Porto Serif Light" w:cs="Calibri"/>
-                <w:color w:val="000000"/>
-                <w:sz w:val="24"/>
-                <w:szCs w:val="24"/>
-                <w:lang w:eastAsia="pt-PT"/>
-              </w:rPr>
-            </w:pPr>
-          </w:p>
-          <w:p>
-            <w:pPr>
-              <w:jc w:val="center"/>
-              <w:cnfStyle w:val="000000000000" w:firstRow="0" w:lastRow="0" w:firstColumn="0" w:lastColumn="0" w:oddVBand="0" w:evenVBand="0" w:oddHBand="0" w:evenHBand="0" w:firstRowFirstColumn="0" w:firstRowLastColumn="0" w:lastRowFirstColumn="0" w:lastRowLastColumn="0"/>
-              <w:rPr>
-                <w:rFonts w:ascii="Porto Serif Light" w:eastAsia="Times New Roman" w:hAnsi="Porto Serif Light" w:cs="Calibri"/>
-                <w:color w:val="000000"/>
-                <w:sz w:val="24"/>
-                <w:szCs w:val="24"/>
-                <w:lang w:eastAsia="pt-PT"/>
-              </w:rPr>
-            </w:pPr>
-            <w:r>
-              <w:rPr>
-                <w:rFonts w:ascii="Porto Serif Light" w:eastAsia="Times New Roman" w:hAnsi="Porto Serif Light" w:cs="Calibri"/>
-                <w:color w:val="000000"/>
-                <w:sz w:val="24"/>
-                <w:szCs w:val="24"/>
-                <w:lang w:eastAsia="pt-PT"/>
-              </w:rPr>
-              <w:t>PUT</w:t>
-            </w:r>
-          </w:p>
-        </w:tc>
-        <w:tc>
-          <w:tcPr>
-            <w:tcW w:w="5626" w:type="dxa"/>
-            <w:hideMark/>
-          </w:tcPr>
-          <w:p>
-            <w:pPr>
-              <w:cnfStyle w:val="000000000000" w:firstRow="0" w:lastRow="0" w:firstColumn="0" w:lastColumn="0" w:oddVBand="0" w:evenVBand="0" w:oddHBand="0" w:evenHBand="0" w:firstRowFirstColumn="0" w:firstRowLastColumn="0" w:lastRowFirstColumn="0" w:lastRowLastColumn="0"/>
-              <w:rPr>
-                <w:rFonts w:ascii="Porto Serif Light" w:eastAsia="Times New Roman" w:hAnsi="Porto Serif Light" w:cs="Calibri"/>
-                <w:color w:val="000000"/>
-                <w:sz w:val="24"/>
-                <w:szCs w:val="24"/>
-                <w:lang w:eastAsia="pt-PT"/>
-              </w:rPr>
-            </w:pPr>
-          </w:p>
-          <w:p>
-            <w:pPr>
-              <w:cnfStyle w:val="000000000000" w:firstRow="0" w:lastRow="0" w:firstColumn="0" w:lastColumn="0" w:oddVBand="0" w:evenVBand="0" w:oddHBand="0" w:evenHBand="0" w:firstRowFirstColumn="0" w:firstRowLastColumn="0" w:lastRowFirstColumn="0" w:lastRowLastColumn="0"/>
-              <w:rPr>
-                <w:rFonts w:ascii="Porto Serif Light" w:eastAsia="Times New Roman" w:hAnsi="Porto Serif Light" w:cs="Calibri"/>
-                <w:color w:val="000000"/>
-                <w:sz w:val="24"/>
-                <w:szCs w:val="24"/>
-                <w:lang w:eastAsia="pt-PT"/>
-              </w:rPr>
-            </w:pPr>
-            <w:r>
-              <w:rPr>
-                <w:rFonts w:ascii="Porto Serif Light" w:eastAsia="Times New Roman" w:hAnsi="Porto Serif Light" w:cs="Calibri"/>
-                <w:color w:val="000000"/>
-                <w:sz w:val="24"/>
-                <w:szCs w:val="24"/>
-                <w:lang w:eastAsia="pt-PT"/>
-              </w:rPr>
-              <w:t xml:space="preserve">.Atualizar lista de </w:t>
+              <w:cnfStyle w:val="000000000000" w:firstRow="0" w:lastRow="0" w:firstColumn="0" w:lastColumn="0" w:oddVBand="0" w:evenVBand="0" w:oddHBand="0" w:evenHBand="0" w:firstRowFirstColumn="0" w:firstRowLastColumn="0" w:lastRowFirstColumn="0" w:lastRowLastColumn="0"/>
+              <w:rPr>
+                <w:rFonts w:ascii="Porto Serif Light" w:eastAsia="Times New Roman" w:hAnsi="Porto Serif Light" w:cs="Calibri"/>
+                <w:color w:val="000000"/>
+                <w:sz w:val="24"/>
+                <w:szCs w:val="24"/>
+                <w:lang w:eastAsia="pt-PT"/>
+              </w:rPr>
+            </w:pPr>
+            <w:r>
+              <w:rPr>
+                <w:rFonts w:ascii="Porto Serif Light" w:eastAsia="Times New Roman" w:hAnsi="Porto Serif Light" w:cs="Calibri"/>
+                <w:color w:val="000000"/>
+                <w:sz w:val="24"/>
+                <w:szCs w:val="24"/>
+                <w:lang w:eastAsia="pt-PT"/>
+              </w:rPr>
+              <w:t xml:space="preserve">Retorna todas as </w:t>
             </w:r>
             <w:proofErr w:type="spellStart"/>
             <w:r>
               <w:rPr>
                 <w:rFonts w:ascii="Porto Serif Light" w:eastAsia="Times New Roman" w:hAnsi="Porto Serif Light" w:cs="Calibri"/>
-                <w:i/>
-                <w:iCs/>
                 <w:color w:val="000000"/>
                 <w:sz w:val="24"/>
                 <w:szCs w:val="24"/>
@@ -2020,20 +2009,30 @@
                 <w:szCs w:val="24"/>
                 <w:lang w:eastAsia="pt-PT"/>
               </w:rPr>
-              <w:t xml:space="preserve"> do estudante com número correspondente, apenas se utilizador estiver autenticado. Caso utilizador não esteja autenticado retornar erro 401. Retornar erro 404 se número não corresponder a nenhum estudante.</w:t>
-            </w:r>
-          </w:p>
-          <w:p>
-            <w:pPr>
-              <w:cnfStyle w:val="000000000000" w:firstRow="0" w:lastRow="0" w:firstColumn="0" w:lastColumn="0" w:oddVBand="0" w:evenVBand="0" w:oddHBand="0" w:evenHBand="0" w:firstRowFirstColumn="0" w:firstRowLastColumn="0" w:lastRowFirstColumn="0" w:lastRowLastColumn="0"/>
-              <w:rPr>
-                <w:rFonts w:ascii="Porto Serif Light" w:eastAsia="Times New Roman" w:hAnsi="Porto Serif Light" w:cs="Calibri"/>
-                <w:color w:val="000000"/>
-                <w:sz w:val="24"/>
-                <w:szCs w:val="24"/>
-                <w:lang w:eastAsia="pt-PT"/>
-              </w:rPr>
-            </w:pPr>
+              <w:t xml:space="preserve"> de um </w:t>
+            </w:r>
+            <w:proofErr w:type="spellStart"/>
+            <w:r>
+              <w:rPr>
+                <w:rFonts w:ascii="Porto Serif Light" w:eastAsia="Times New Roman" w:hAnsi="Porto Serif Light" w:cs="Calibri"/>
+                <w:color w:val="000000"/>
+                <w:sz w:val="24"/>
+                <w:szCs w:val="24"/>
+                <w:lang w:eastAsia="pt-PT"/>
+              </w:rPr>
+              <w:t>alumni</w:t>
+            </w:r>
+            <w:proofErr w:type="spellEnd"/>
+            <w:r>
+              <w:rPr>
+                <w:rFonts w:ascii="Porto Serif Light" w:eastAsia="Times New Roman" w:hAnsi="Porto Serif Light" w:cs="Calibri"/>
+                <w:color w:val="000000"/>
+                <w:sz w:val="24"/>
+                <w:szCs w:val="24"/>
+                <w:lang w:eastAsia="pt-PT"/>
+              </w:rPr>
+              <w:t>.</w:t>
+            </w:r>
           </w:p>
           <w:p>
             <w:pPr>
@@ -2057,224 +2056,225 @@
         <w:tc>
           <w:tcPr>
             <w:cnfStyle w:val="001000000000" w:firstRow="0" w:lastRow="0" w:firstColumn="1" w:lastColumn="0" w:oddVBand="0" w:evenVBand="0" w:oddHBand="0" w:evenHBand="0" w:firstRowFirstColumn="0" w:firstRowLastColumn="0" w:lastRowFirstColumn="0" w:lastRowLastColumn="0"/>
-            <w:tcW w:w="1830" w:type="dxa"/>
-            <w:hideMark/>
-          </w:tcPr>
-          <w:p>
-            <w:pPr>
-              <w:jc w:val="center"/>
-              <w:rPr>
-                <w:rFonts w:ascii="Porto Serif Light" w:eastAsia="Times New Roman" w:hAnsi="Porto Serif Light" w:cs="Calibri"/>
-                <w:b w:val="0"/>
-                <w:bCs w:val="0"/>
-                <w:color w:val="000000"/>
-                <w:sz w:val="24"/>
-                <w:szCs w:val="24"/>
-                <w:lang w:eastAsia="pt-PT"/>
-              </w:rPr>
-            </w:pPr>
-          </w:p>
-          <w:p>
-            <w:pPr>
-              <w:jc w:val="center"/>
-              <w:rPr>
-                <w:rFonts w:ascii="Porto Serif Light" w:eastAsia="Times New Roman" w:hAnsi="Porto Serif Light" w:cs="Calibri"/>
-                <w:color w:val="000000"/>
-                <w:sz w:val="24"/>
-                <w:szCs w:val="24"/>
-                <w:lang w:eastAsia="pt-PT"/>
-              </w:rPr>
-            </w:pPr>
-          </w:p>
-          <w:p>
-            <w:pPr>
-              <w:jc w:val="center"/>
-              <w:rPr>
-                <w:rFonts w:ascii="Porto Serif Light" w:eastAsia="Times New Roman" w:hAnsi="Porto Serif Light" w:cs="Calibri"/>
-                <w:b w:val="0"/>
-                <w:bCs w:val="0"/>
-                <w:color w:val="000000"/>
-                <w:sz w:val="24"/>
-                <w:szCs w:val="24"/>
-                <w:lang w:eastAsia="pt-PT"/>
-              </w:rPr>
-            </w:pPr>
-          </w:p>
-          <w:p>
-            <w:pPr>
-              <w:jc w:val="center"/>
-              <w:rPr>
-                <w:rFonts w:ascii="Porto Serif Light" w:eastAsia="Times New Roman" w:hAnsi="Porto Serif Light" w:cs="Calibri"/>
-                <w:color w:val="000000"/>
-                <w:sz w:val="24"/>
-                <w:szCs w:val="24"/>
-                <w:lang w:eastAsia="pt-PT"/>
-              </w:rPr>
-            </w:pPr>
-            <w:r>
-              <w:rPr>
-                <w:rFonts w:ascii="Porto Serif Light" w:eastAsia="Times New Roman" w:hAnsi="Porto Serif Light" w:cs="Calibri"/>
-                <w:color w:val="000000"/>
-                <w:sz w:val="24"/>
-                <w:szCs w:val="24"/>
-                <w:lang w:eastAsia="pt-PT"/>
-              </w:rPr>
-              <w:t>/links/:numero</w:t>
-            </w:r>
-          </w:p>
-        </w:tc>
-        <w:tc>
-          <w:tcPr>
-            <w:tcW w:w="1284" w:type="dxa"/>
-            <w:hideMark/>
-          </w:tcPr>
-          <w:p>
-            <w:pPr>
-              <w:jc w:val="center"/>
-              <w:cnfStyle w:val="000000000000" w:firstRow="0" w:lastRow="0" w:firstColumn="0" w:lastColumn="0" w:oddVBand="0" w:evenVBand="0" w:oddHBand="0" w:evenHBand="0" w:firstRowFirstColumn="0" w:firstRowLastColumn="0" w:lastRowFirstColumn="0" w:lastRowLastColumn="0"/>
-              <w:rPr>
-                <w:rFonts w:ascii="Porto Serif Light" w:eastAsia="Times New Roman" w:hAnsi="Porto Serif Light" w:cs="Calibri"/>
-                <w:color w:val="000000"/>
-                <w:sz w:val="24"/>
-                <w:szCs w:val="24"/>
-                <w:lang w:eastAsia="pt-PT"/>
-              </w:rPr>
-            </w:pPr>
-          </w:p>
-          <w:p>
-            <w:pPr>
-              <w:jc w:val="center"/>
-              <w:cnfStyle w:val="000000000000" w:firstRow="0" w:lastRow="0" w:firstColumn="0" w:lastColumn="0" w:oddVBand="0" w:evenVBand="0" w:oddHBand="0" w:evenHBand="0" w:firstRowFirstColumn="0" w:firstRowLastColumn="0" w:lastRowFirstColumn="0" w:lastRowLastColumn="0"/>
-              <w:rPr>
-                <w:rFonts w:ascii="Porto Serif Light" w:eastAsia="Times New Roman" w:hAnsi="Porto Serif Light" w:cs="Calibri"/>
-                <w:color w:val="000000"/>
-                <w:sz w:val="24"/>
-                <w:szCs w:val="24"/>
-                <w:lang w:eastAsia="pt-PT"/>
-              </w:rPr>
-            </w:pPr>
-          </w:p>
-          <w:p>
-            <w:pPr>
-              <w:jc w:val="center"/>
-              <w:cnfStyle w:val="000000000000" w:firstRow="0" w:lastRow="0" w:firstColumn="0" w:lastColumn="0" w:oddVBand="0" w:evenVBand="0" w:oddHBand="0" w:evenHBand="0" w:firstRowFirstColumn="0" w:firstRowLastColumn="0" w:lastRowFirstColumn="0" w:lastRowLastColumn="0"/>
-              <w:rPr>
-                <w:rFonts w:ascii="Porto Serif Light" w:eastAsia="Times New Roman" w:hAnsi="Porto Serif Light" w:cs="Calibri"/>
-                <w:color w:val="000000"/>
-                <w:sz w:val="24"/>
-                <w:szCs w:val="24"/>
-                <w:lang w:eastAsia="pt-PT"/>
-              </w:rPr>
-            </w:pPr>
-          </w:p>
-          <w:p>
-            <w:pPr>
-              <w:jc w:val="center"/>
-              <w:cnfStyle w:val="000000000000" w:firstRow="0" w:lastRow="0" w:firstColumn="0" w:lastColumn="0" w:oddVBand="0" w:evenVBand="0" w:oddHBand="0" w:evenHBand="0" w:firstRowFirstColumn="0" w:firstRowLastColumn="0" w:lastRowFirstColumn="0" w:lastRowLastColumn="0"/>
-              <w:rPr>
-                <w:rFonts w:ascii="Porto Serif Light" w:eastAsia="Times New Roman" w:hAnsi="Porto Serif Light" w:cs="Calibri"/>
-                <w:color w:val="000000"/>
-                <w:sz w:val="24"/>
-                <w:szCs w:val="24"/>
-                <w:lang w:eastAsia="pt-PT"/>
-              </w:rPr>
-            </w:pPr>
-            <w:r>
-              <w:rPr>
-                <w:rFonts w:ascii="Porto Serif Light" w:eastAsia="Times New Roman" w:hAnsi="Porto Serif Light" w:cs="Calibri"/>
-                <w:color w:val="000000"/>
-                <w:sz w:val="24"/>
-                <w:szCs w:val="24"/>
-                <w:lang w:eastAsia="pt-PT"/>
-              </w:rPr>
-              <w:t>PUT</w:t>
-            </w:r>
-          </w:p>
-        </w:tc>
-        <w:tc>
-          <w:tcPr>
-            <w:tcW w:w="5626" w:type="dxa"/>
-            <w:hideMark/>
-          </w:tcPr>
-          <w:p>
-            <w:pPr>
-              <w:cnfStyle w:val="000000000000" w:firstRow="0" w:lastRow="0" w:firstColumn="0" w:lastColumn="0" w:oddVBand="0" w:evenVBand="0" w:oddHBand="0" w:evenHBand="0" w:firstRowFirstColumn="0" w:firstRowLastColumn="0" w:lastRowFirstColumn="0" w:lastRowLastColumn="0"/>
-              <w:rPr>
-                <w:rFonts w:ascii="Porto Serif Light" w:eastAsia="Times New Roman" w:hAnsi="Porto Serif Light" w:cs="Calibri"/>
-                <w:color w:val="000000"/>
-                <w:sz w:val="24"/>
-                <w:szCs w:val="24"/>
-                <w:lang w:eastAsia="pt-PT"/>
-              </w:rPr>
-            </w:pPr>
-          </w:p>
-          <w:p>
-            <w:pPr>
-              <w:cnfStyle w:val="000000000000" w:firstRow="0" w:lastRow="0" w:firstColumn="0" w:lastColumn="0" w:oddVBand="0" w:evenVBand="0" w:oddHBand="0" w:evenHBand="0" w:firstRowFirstColumn="0" w:firstRowLastColumn="0" w:lastRowFirstColumn="0" w:lastRowLastColumn="0"/>
-              <w:rPr>
-                <w:rFonts w:ascii="Porto Serif Light" w:eastAsia="Times New Roman" w:hAnsi="Porto Serif Light" w:cs="Calibri"/>
-                <w:color w:val="000000"/>
-                <w:sz w:val="24"/>
-                <w:szCs w:val="24"/>
-                <w:lang w:eastAsia="pt-PT"/>
-              </w:rPr>
-            </w:pPr>
-            <w:r>
-              <w:rPr>
-                <w:rFonts w:ascii="Porto Serif Light" w:eastAsia="Times New Roman" w:hAnsi="Porto Serif Light" w:cs="Calibri"/>
-                <w:color w:val="000000"/>
-                <w:sz w:val="24"/>
-                <w:szCs w:val="24"/>
-                <w:lang w:eastAsia="pt-PT"/>
-              </w:rPr>
-              <w:t xml:space="preserve">.Atualizar lista de </w:t>
-            </w:r>
-            <w:r>
-              <w:rPr>
-                <w:rFonts w:ascii="Porto Serif Light" w:eastAsia="Times New Roman" w:hAnsi="Porto Serif Light" w:cs="Calibri"/>
-                <w:i/>
-                <w:iCs/>
-                <w:color w:val="000000"/>
-                <w:sz w:val="24"/>
-                <w:szCs w:val="24"/>
-                <w:lang w:eastAsia="pt-PT"/>
-              </w:rPr>
-              <w:t>links</w:t>
-            </w:r>
-            <w:r>
-              <w:rPr>
-                <w:rFonts w:ascii="Porto Serif Light" w:eastAsia="Times New Roman" w:hAnsi="Porto Serif Light" w:cs="Calibri"/>
-                <w:color w:val="000000"/>
-                <w:sz w:val="24"/>
-                <w:szCs w:val="24"/>
-                <w:lang w:eastAsia="pt-PT"/>
-              </w:rPr>
-              <w:t xml:space="preserve"> do estudante com número correspondente, apenas se utilizador estiver autenticado. Caso utilizador não esteja autenticado retornar erro 401. Retornar erro 404 se número não corresponder a nenhum estudante.</w:t>
-            </w:r>
-          </w:p>
-          <w:p>
-            <w:pPr>
-              <w:cnfStyle w:val="000000000000" w:firstRow="0" w:lastRow="0" w:firstColumn="0" w:lastColumn="0" w:oddVBand="0" w:evenVBand="0" w:oddHBand="0" w:evenHBand="0" w:firstRowFirstColumn="0" w:firstRowLastColumn="0" w:lastRowFirstColumn="0" w:lastRowLastColumn="0"/>
-              <w:rPr>
-                <w:rFonts w:ascii="Porto Serif Light" w:eastAsia="Times New Roman" w:hAnsi="Porto Serif Light" w:cs="Calibri"/>
-                <w:color w:val="000000"/>
-                <w:sz w:val="24"/>
-                <w:szCs w:val="24"/>
-                <w:lang w:eastAsia="pt-PT"/>
-              </w:rPr>
-            </w:pPr>
-          </w:p>
-          <w:p>
-            <w:pPr>
-              <w:cnfStyle w:val="000000000000" w:firstRow="0" w:lastRow="0" w:firstColumn="0" w:lastColumn="0" w:oddVBand="0" w:evenVBand="0" w:oddHBand="0" w:evenHBand="0" w:firstRowFirstColumn="0" w:firstRowLastColumn="0" w:lastRowFirstColumn="0" w:lastRowLastColumn="0"/>
-              <w:rPr>
-                <w:rFonts w:ascii="Porto Serif Light" w:eastAsia="Times New Roman" w:hAnsi="Porto Serif Light" w:cs="Calibri"/>
-                <w:color w:val="000000"/>
-                <w:sz w:val="24"/>
-                <w:szCs w:val="24"/>
-                <w:lang w:eastAsia="pt-PT"/>
-              </w:rPr>
-            </w:pPr>
+            <w:tcW w:w="2992" w:type="dxa"/>
+          </w:tcPr>
+          <w:p>
+            <w:pPr>
+              <w:jc w:val="center"/>
+              <w:rPr>
+                <w:rFonts w:ascii="Porto Serif Light" w:eastAsia="Times New Roman" w:hAnsi="Porto Serif Light" w:cs="Calibri"/>
+                <w:b w:val="0"/>
+                <w:bCs w:val="0"/>
+                <w:color w:val="000000"/>
+                <w:sz w:val="24"/>
+                <w:szCs w:val="24"/>
+                <w:u w:val="single"/>
+                <w:lang w:eastAsia="pt-PT"/>
+              </w:rPr>
+            </w:pPr>
+            <w:r>
+              <w:rPr>
+                <w:rFonts w:ascii="Porto Serif Light" w:eastAsia="Times New Roman" w:hAnsi="Porto Serif Light" w:cs="Calibri"/>
+                <w:b w:val="0"/>
+                <w:bCs w:val="0"/>
+                <w:color w:val="000000"/>
+                <w:sz w:val="24"/>
+                <w:szCs w:val="24"/>
+                <w:lang w:eastAsia="pt-PT"/>
+              </w:rPr>
+              <w:t>/</w:t>
+            </w:r>
+            <w:proofErr w:type="spellStart"/>
+            <w:r>
+              <w:rPr>
+                <w:rFonts w:ascii="Porto Serif Light" w:eastAsia="Times New Roman" w:hAnsi="Porto Serif Light" w:cs="Calibri"/>
+                <w:b w:val="0"/>
+                <w:bCs w:val="0"/>
+                <w:color w:val="000000"/>
+                <w:sz w:val="24"/>
+                <w:szCs w:val="24"/>
+                <w:lang w:eastAsia="pt-PT"/>
+              </w:rPr>
+              <w:t>alumni</w:t>
+            </w:r>
+            <w:proofErr w:type="spellEnd"/>
+            <w:r>
+              <w:rPr>
+                <w:rFonts w:ascii="Porto Serif Light" w:eastAsia="Times New Roman" w:hAnsi="Porto Serif Light" w:cs="Calibri"/>
+                <w:b w:val="0"/>
+                <w:bCs w:val="0"/>
+                <w:color w:val="000000"/>
+                <w:sz w:val="24"/>
+                <w:szCs w:val="24"/>
+                <w:lang w:eastAsia="pt-PT"/>
+              </w:rPr>
+              <w:t>/:numero/</w:t>
+            </w:r>
+            <w:proofErr w:type="spellStart"/>
+            <w:r>
+              <w:rPr>
+                <w:rFonts w:ascii="Porto Serif Light" w:eastAsia="Times New Roman" w:hAnsi="Porto Serif Light" w:cs="Calibri"/>
+                <w:b w:val="0"/>
+                <w:bCs w:val="0"/>
+                <w:color w:val="000000"/>
+                <w:sz w:val="24"/>
+                <w:szCs w:val="24"/>
+                <w:lang w:eastAsia="pt-PT"/>
+              </w:rPr>
+              <w:t>skills</w:t>
+            </w:r>
+            <w:proofErr w:type="spellEnd"/>
+            <w:r>
+              <w:rPr>
+                <w:rFonts w:ascii="Porto Serif Light" w:eastAsia="Times New Roman" w:hAnsi="Porto Serif Light" w:cs="Calibri"/>
+                <w:b w:val="0"/>
+                <w:bCs w:val="0"/>
+                <w:color w:val="000000"/>
+                <w:sz w:val="24"/>
+                <w:szCs w:val="24"/>
+                <w:lang w:eastAsia="pt-PT"/>
+              </w:rPr>
+              <w:t>/:</w:t>
+            </w:r>
+            <w:proofErr w:type="spellStart"/>
+            <w:r>
+              <w:rPr>
+                <w:rFonts w:ascii="Porto Serif Light" w:eastAsia="Times New Roman" w:hAnsi="Porto Serif Light" w:cs="Calibri"/>
+                <w:b w:val="0"/>
+                <w:bCs w:val="0"/>
+                <w:color w:val="000000"/>
+                <w:sz w:val="24"/>
+                <w:szCs w:val="24"/>
+                <w:lang w:eastAsia="pt-PT"/>
+              </w:rPr>
+              <w:t>skillId</w:t>
+            </w:r>
+            <w:proofErr w:type="spellEnd"/>
+          </w:p>
+          <w:p>
+            <w:pPr>
+              <w:jc w:val="center"/>
+              <w:rPr>
+                <w:rFonts w:ascii="Porto Serif Light" w:eastAsia="Times New Roman" w:hAnsi="Porto Serif Light" w:cs="Calibri"/>
+                <w:b w:val="0"/>
+                <w:bCs w:val="0"/>
+                <w:color w:val="000000"/>
+                <w:sz w:val="24"/>
+                <w:szCs w:val="24"/>
+                <w:lang w:eastAsia="pt-PT"/>
+              </w:rPr>
+            </w:pPr>
+          </w:p>
+        </w:tc>
+        <w:tc>
+          <w:tcPr>
+            <w:tcW w:w="2868" w:type="dxa"/>
+          </w:tcPr>
+          <w:p>
+            <w:pPr>
+              <w:jc w:val="center"/>
+              <w:cnfStyle w:val="000000000000" w:firstRow="0" w:lastRow="0" w:firstColumn="0" w:lastColumn="0" w:oddVBand="0" w:evenVBand="0" w:oddHBand="0" w:evenHBand="0" w:firstRowFirstColumn="0" w:firstRowLastColumn="0" w:lastRowFirstColumn="0" w:lastRowLastColumn="0"/>
+              <w:rPr>
+                <w:rFonts w:ascii="Porto Serif Light" w:eastAsia="Times New Roman" w:hAnsi="Porto Serif Light" w:cs="Calibri"/>
+                <w:color w:val="000000"/>
+                <w:sz w:val="24"/>
+                <w:szCs w:val="24"/>
+                <w:lang w:eastAsia="pt-PT"/>
+              </w:rPr>
+            </w:pPr>
+            <w:r>
+              <w:rPr>
+                <w:rFonts w:ascii="Porto Serif Light" w:eastAsia="Times New Roman" w:hAnsi="Porto Serif Light" w:cs="Calibri"/>
+                <w:color w:val="000000"/>
+                <w:sz w:val="24"/>
+                <w:szCs w:val="24"/>
+                <w:lang w:eastAsia="pt-PT"/>
+              </w:rPr>
+              <w:t>PUT; DELETE; POST</w:t>
+            </w:r>
+          </w:p>
+        </w:tc>
+        <w:tc>
+          <w:tcPr>
+            <w:tcW w:w="2880" w:type="dxa"/>
+          </w:tcPr>
+          <w:p>
+            <w:pPr>
+              <w:cnfStyle w:val="000000000000" w:firstRow="0" w:lastRow="0" w:firstColumn="0" w:lastColumn="0" w:oddVBand="0" w:evenVBand="0" w:oddHBand="0" w:evenHBand="0" w:firstRowFirstColumn="0" w:firstRowLastColumn="0" w:lastRowFirstColumn="0" w:lastRowLastColumn="0"/>
+              <w:rPr>
+                <w:rFonts w:ascii="Porto Serif Light" w:eastAsia="Times New Roman" w:hAnsi="Porto Serif Light" w:cs="Calibri"/>
+                <w:color w:val="000000"/>
+                <w:sz w:val="24"/>
+                <w:szCs w:val="24"/>
+                <w:lang w:eastAsia="pt-PT"/>
+              </w:rPr>
+            </w:pPr>
+            <w:r>
+              <w:rPr>
+                <w:rFonts w:ascii="Porto Serif Light" w:eastAsia="Times New Roman" w:hAnsi="Porto Serif Light" w:cs="Calibri"/>
+                <w:color w:val="000000"/>
+                <w:sz w:val="24"/>
+                <w:szCs w:val="24"/>
+                <w:lang w:eastAsia="pt-PT"/>
+              </w:rPr>
+              <w:t xml:space="preserve">Cria, faz </w:t>
+            </w:r>
+            <w:proofErr w:type="spellStart"/>
+            <w:r>
+              <w:rPr>
+                <w:rFonts w:ascii="Porto Serif Light" w:eastAsia="Times New Roman" w:hAnsi="Porto Serif Light" w:cs="Calibri"/>
+                <w:color w:val="000000"/>
+                <w:sz w:val="24"/>
+                <w:szCs w:val="24"/>
+                <w:lang w:eastAsia="pt-PT"/>
+              </w:rPr>
+              <w:t>update</w:t>
+            </w:r>
+            <w:proofErr w:type="spellEnd"/>
+            <w:r>
+              <w:rPr>
+                <w:rFonts w:ascii="Porto Serif Light" w:eastAsia="Times New Roman" w:hAnsi="Porto Serif Light" w:cs="Calibri"/>
+                <w:color w:val="000000"/>
+                <w:sz w:val="24"/>
+                <w:szCs w:val="24"/>
+                <w:lang w:eastAsia="pt-PT"/>
+              </w:rPr>
+              <w:t xml:space="preserve"> ou apaga uma </w:t>
+            </w:r>
+            <w:proofErr w:type="spellStart"/>
+            <w:r>
+              <w:rPr>
+                <w:rFonts w:ascii="Porto Serif Light" w:eastAsia="Times New Roman" w:hAnsi="Porto Serif Light" w:cs="Calibri"/>
+                <w:color w:val="000000"/>
+                <w:sz w:val="24"/>
+                <w:szCs w:val="24"/>
+                <w:lang w:eastAsia="pt-PT"/>
+              </w:rPr>
+              <w:t>skills</w:t>
+            </w:r>
+            <w:proofErr w:type="spellEnd"/>
+            <w:r>
+              <w:rPr>
+                <w:rFonts w:ascii="Porto Serif Light" w:eastAsia="Times New Roman" w:hAnsi="Porto Serif Light" w:cs="Calibri"/>
+                <w:color w:val="000000"/>
+                <w:sz w:val="24"/>
+                <w:szCs w:val="24"/>
+                <w:lang w:eastAsia="pt-PT"/>
+              </w:rPr>
+              <w:t xml:space="preserve"> de um </w:t>
+            </w:r>
+            <w:proofErr w:type="spellStart"/>
+            <w:r>
+              <w:rPr>
+                <w:rFonts w:ascii="Porto Serif Light" w:eastAsia="Times New Roman" w:hAnsi="Porto Serif Light" w:cs="Calibri"/>
+                <w:color w:val="000000"/>
+                <w:sz w:val="24"/>
+                <w:szCs w:val="24"/>
+                <w:lang w:eastAsia="pt-PT"/>
+              </w:rPr>
+              <w:t>alumni</w:t>
+            </w:r>
+            <w:proofErr w:type="spellEnd"/>
           </w:p>
         </w:tc>
       </w:tr>
@@ -2286,70 +2286,117 @@
         <w:tc>
           <w:tcPr>
             <w:cnfStyle w:val="001000000000" w:firstRow="0" w:lastRow="0" w:firstColumn="1" w:lastColumn="0" w:oddVBand="0" w:evenVBand="0" w:oddHBand="0" w:evenHBand="0" w:firstRowFirstColumn="0" w:firstRowLastColumn="0" w:lastRowFirstColumn="0" w:lastRowLastColumn="0"/>
-            <w:tcW w:w="1830" w:type="dxa"/>
+            <w:tcW w:w="2992" w:type="dxa"/>
             <w:hideMark/>
           </w:tcPr>
           <w:p>
             <w:pPr>
-              <w:rPr>
-                <w:rFonts w:ascii="Porto Serif Light" w:eastAsia="Times New Roman" w:hAnsi="Porto Serif Light" w:cs="Calibri"/>
-                <w:color w:val="000000"/>
-                <w:sz w:val="24"/>
-                <w:szCs w:val="24"/>
-                <w:lang w:eastAsia="pt-PT"/>
-              </w:rPr>
-            </w:pPr>
-          </w:p>
-          <w:p>
-            <w:pPr>
-              <w:rPr>
-                <w:rFonts w:ascii="Porto Serif Light" w:eastAsia="Times New Roman" w:hAnsi="Porto Serif Light" w:cs="Calibri"/>
-                <w:color w:val="000000"/>
-                <w:sz w:val="24"/>
-                <w:szCs w:val="24"/>
-                <w:lang w:eastAsia="pt-PT"/>
-              </w:rPr>
-            </w:pPr>
-          </w:p>
-          <w:p>
-            <w:pPr>
-              <w:rPr>
-                <w:rFonts w:ascii="Porto Serif Light" w:eastAsia="Times New Roman" w:hAnsi="Porto Serif Light" w:cs="Calibri"/>
-                <w:b w:val="0"/>
-                <w:bCs w:val="0"/>
-                <w:color w:val="000000"/>
-                <w:sz w:val="24"/>
-                <w:szCs w:val="24"/>
-                <w:lang w:eastAsia="pt-PT"/>
-              </w:rPr>
-            </w:pPr>
-          </w:p>
-          <w:p>
-            <w:pPr>
-              <w:jc w:val="center"/>
-              <w:rPr>
-                <w:rFonts w:ascii="Porto Serif Light" w:eastAsia="Times New Roman" w:hAnsi="Porto Serif Light" w:cs="Calibri"/>
-                <w:color w:val="000000"/>
-                <w:sz w:val="24"/>
-                <w:szCs w:val="24"/>
-                <w:lang w:eastAsia="pt-PT"/>
-              </w:rPr>
-            </w:pPr>
-            <w:r>
-              <w:rPr>
-                <w:rFonts w:ascii="Porto Serif Light" w:eastAsia="Times New Roman" w:hAnsi="Porto Serif Light" w:cs="Calibri"/>
-                <w:color w:val="000000"/>
-                <w:sz w:val="24"/>
-                <w:szCs w:val="24"/>
-                <w:lang w:eastAsia="pt-PT"/>
-              </w:rPr>
-              <w:t>/cursos/:numero</w:t>
-            </w:r>
-          </w:p>
-        </w:tc>
-        <w:tc>
-          <w:tcPr>
-            <w:tcW w:w="1284" w:type="dxa"/>
+              <w:jc w:val="center"/>
+              <w:rPr>
+                <w:rFonts w:ascii="Porto Serif Light" w:eastAsia="Times New Roman" w:hAnsi="Porto Serif Light" w:cs="Calibri"/>
+                <w:b w:val="0"/>
+                <w:bCs w:val="0"/>
+                <w:color w:val="000000"/>
+                <w:sz w:val="24"/>
+                <w:szCs w:val="24"/>
+                <w:lang w:eastAsia="pt-PT"/>
+              </w:rPr>
+            </w:pPr>
+            <w:r>
+              <w:rPr>
+                <w:rFonts w:ascii="Porto Serif Light" w:eastAsia="Times New Roman" w:hAnsi="Porto Serif Light" w:cs="Calibri"/>
+                <w:b w:val="0"/>
+                <w:bCs w:val="0"/>
+                <w:color w:val="000000"/>
+                <w:sz w:val="24"/>
+                <w:szCs w:val="24"/>
+                <w:lang w:eastAsia="pt-PT"/>
+              </w:rPr>
+              <w:t>/</w:t>
+            </w:r>
+            <w:proofErr w:type="spellStart"/>
+            <w:r>
+              <w:rPr>
+                <w:rFonts w:ascii="Porto Serif Light" w:eastAsia="Times New Roman" w:hAnsi="Porto Serif Light" w:cs="Calibri"/>
+                <w:b w:val="0"/>
+                <w:bCs w:val="0"/>
+                <w:color w:val="000000"/>
+                <w:sz w:val="24"/>
+                <w:szCs w:val="24"/>
+                <w:lang w:eastAsia="pt-PT"/>
+              </w:rPr>
+              <w:t>alumni</w:t>
+            </w:r>
+            <w:proofErr w:type="spellEnd"/>
+            <w:r>
+              <w:rPr>
+                <w:rFonts w:ascii="Porto Serif Light" w:eastAsia="Times New Roman" w:hAnsi="Porto Serif Light" w:cs="Calibri"/>
+                <w:b w:val="0"/>
+                <w:bCs w:val="0"/>
+                <w:color w:val="000000"/>
+                <w:sz w:val="24"/>
+                <w:szCs w:val="24"/>
+                <w:lang w:eastAsia="pt-PT"/>
+              </w:rPr>
+              <w:t>/:numero/</w:t>
+            </w:r>
+            <w:proofErr w:type="spellStart"/>
+            <w:r>
+              <w:rPr>
+                <w:rFonts w:ascii="Porto Serif Light" w:eastAsia="Times New Roman" w:hAnsi="Porto Serif Light" w:cs="Calibri"/>
+                <w:b w:val="0"/>
+                <w:bCs w:val="0"/>
+                <w:color w:val="000000"/>
+                <w:sz w:val="24"/>
+                <w:szCs w:val="24"/>
+                <w:lang w:eastAsia="pt-PT"/>
+              </w:rPr>
+              <w:t>tools</w:t>
+            </w:r>
+            <w:proofErr w:type="spellEnd"/>
+          </w:p>
+          <w:p>
+            <w:pPr>
+              <w:jc w:val="center"/>
+              <w:rPr>
+                <w:rFonts w:ascii="Porto Serif Light" w:eastAsia="Times New Roman" w:hAnsi="Porto Serif Light" w:cs="Calibri"/>
+                <w:color w:val="000000"/>
+                <w:sz w:val="24"/>
+                <w:szCs w:val="24"/>
+                <w:lang w:eastAsia="pt-PT"/>
+              </w:rPr>
+            </w:pPr>
+          </w:p>
+          <w:p>
+            <w:pPr>
+              <w:jc w:val="center"/>
+              <w:rPr>
+                <w:rFonts w:ascii="Porto Serif Light" w:eastAsia="Times New Roman" w:hAnsi="Porto Serif Light" w:cs="Calibri"/>
+                <w:b w:val="0"/>
+                <w:bCs w:val="0"/>
+                <w:color w:val="000000"/>
+                <w:sz w:val="24"/>
+                <w:szCs w:val="24"/>
+                <w:lang w:eastAsia="pt-PT"/>
+              </w:rPr>
+            </w:pPr>
+          </w:p>
+          <w:p>
+            <w:pPr>
+              <w:jc w:val="center"/>
+              <w:rPr>
+                <w:rFonts w:ascii="Porto Serif Light" w:eastAsia="Times New Roman" w:hAnsi="Porto Serif Light" w:cs="Calibri"/>
+                <w:color w:val="000000"/>
+                <w:sz w:val="24"/>
+                <w:szCs w:val="24"/>
+                <w:lang w:eastAsia="pt-PT"/>
+              </w:rPr>
+            </w:pPr>
+          </w:p>
+        </w:tc>
+        <w:tc>
+          <w:tcPr>
+            <w:tcW w:w="2868" w:type="dxa"/>
             <w:hideMark/>
           </w:tcPr>
           <w:p>
@@ -2364,60 +2411,21 @@
                 <w:lang w:eastAsia="pt-PT"/>
               </w:rPr>
             </w:pPr>
-          </w:p>
-          <w:p>
-            <w:pPr>
-              <w:jc w:val="center"/>
-              <w:cnfStyle w:val="000000000000" w:firstRow="0" w:lastRow="0" w:firstColumn="0" w:lastColumn="0" w:oddVBand="0" w:evenVBand="0" w:oddHBand="0" w:evenHBand="0" w:firstRowFirstColumn="0" w:firstRowLastColumn="0" w:lastRowFirstColumn="0" w:lastRowLastColumn="0"/>
-              <w:rPr>
-                <w:rFonts w:ascii="Porto Serif Light" w:eastAsia="Times New Roman" w:hAnsi="Porto Serif Light" w:cs="Calibri"/>
-                <w:color w:val="000000"/>
-                <w:sz w:val="24"/>
-                <w:szCs w:val="24"/>
-                <w:lang w:eastAsia="pt-PT"/>
-              </w:rPr>
-            </w:pPr>
-          </w:p>
-          <w:p>
-            <w:pPr>
-              <w:jc w:val="center"/>
-              <w:cnfStyle w:val="000000000000" w:firstRow="0" w:lastRow="0" w:firstColumn="0" w:lastColumn="0" w:oddVBand="0" w:evenVBand="0" w:oddHBand="0" w:evenHBand="0" w:firstRowFirstColumn="0" w:firstRowLastColumn="0" w:lastRowFirstColumn="0" w:lastRowLastColumn="0"/>
-              <w:rPr>
-                <w:rFonts w:ascii="Porto Serif Light" w:eastAsia="Times New Roman" w:hAnsi="Porto Serif Light" w:cs="Calibri"/>
-                <w:color w:val="000000"/>
-                <w:sz w:val="24"/>
-                <w:szCs w:val="24"/>
-                <w:lang w:eastAsia="pt-PT"/>
-              </w:rPr>
-            </w:pPr>
-          </w:p>
-          <w:p>
-            <w:pPr>
-              <w:jc w:val="center"/>
-              <w:cnfStyle w:val="000000000000" w:firstRow="0" w:lastRow="0" w:firstColumn="0" w:lastColumn="0" w:oddVBand="0" w:evenVBand="0" w:oddHBand="0" w:evenHBand="0" w:firstRowFirstColumn="0" w:firstRowLastColumn="0" w:lastRowFirstColumn="0" w:lastRowLastColumn="0"/>
-              <w:rPr>
-                <w:rFonts w:ascii="Porto Serif Light" w:eastAsia="Times New Roman" w:hAnsi="Porto Serif Light" w:cs="Calibri"/>
-                <w:color w:val="000000"/>
-                <w:sz w:val="24"/>
-                <w:szCs w:val="24"/>
-                <w:lang w:eastAsia="pt-PT"/>
-              </w:rPr>
-            </w:pPr>
-            <w:r>
-              <w:rPr>
-                <w:rFonts w:ascii="Porto Serif Light" w:eastAsia="Times New Roman" w:hAnsi="Porto Serif Light" w:cs="Calibri"/>
-                <w:color w:val="000000"/>
-                <w:sz w:val="24"/>
-                <w:szCs w:val="24"/>
-                <w:lang w:eastAsia="pt-PT"/>
-              </w:rPr>
-              <w:t>PUT</w:t>
-            </w:r>
-          </w:p>
-        </w:tc>
-        <w:tc>
-          <w:tcPr>
-            <w:tcW w:w="5626" w:type="dxa"/>
+            <w:r>
+              <w:rPr>
+                <w:rFonts w:ascii="Porto Serif Light" w:eastAsia="Times New Roman" w:hAnsi="Porto Serif Light" w:cs="Calibri"/>
+                <w:color w:val="000000"/>
+                <w:sz w:val="24"/>
+                <w:szCs w:val="24"/>
+                <w:lang w:eastAsia="pt-PT"/>
+              </w:rPr>
+              <w:t>GET;</w:t>
+            </w:r>
+          </w:p>
+        </w:tc>
+        <w:tc>
+          <w:tcPr>
+            <w:tcW w:w="2880" w:type="dxa"/>
             <w:hideMark/>
           </w:tcPr>
           <w:p>
@@ -2431,52 +2439,645 @@
                 <w:lang w:eastAsia="pt-PT"/>
               </w:rPr>
             </w:pPr>
-          </w:p>
-          <w:p>
-            <w:pPr>
-              <w:cnfStyle w:val="000000000000" w:firstRow="0" w:lastRow="0" w:firstColumn="0" w:lastColumn="0" w:oddVBand="0" w:evenVBand="0" w:oddHBand="0" w:evenHBand="0" w:firstRowFirstColumn="0" w:firstRowLastColumn="0" w:lastRowFirstColumn="0" w:lastRowLastColumn="0"/>
-              <w:rPr>
-                <w:rFonts w:ascii="Porto Serif Light" w:eastAsia="Times New Roman" w:hAnsi="Porto Serif Light" w:cs="Calibri"/>
-                <w:color w:val="000000"/>
-                <w:sz w:val="24"/>
-                <w:szCs w:val="24"/>
-                <w:lang w:eastAsia="pt-PT"/>
-              </w:rPr>
-            </w:pPr>
-            <w:r>
-              <w:rPr>
-                <w:rFonts w:ascii="Porto Serif Light" w:eastAsia="Times New Roman" w:hAnsi="Porto Serif Light" w:cs="Calibri"/>
-                <w:color w:val="000000"/>
-                <w:sz w:val="24"/>
-                <w:szCs w:val="24"/>
-                <w:lang w:eastAsia="pt-PT"/>
-              </w:rPr>
-              <w:t>.Atualizar lista de cursos do estudante com número correspondente, apenas se utilizador estiver autenticado. Caso utilizador não esteja autenticado retornar erro 401. Retornar erro 404 se número não corresponder a nenhum estudante.</w:t>
-            </w:r>
-          </w:p>
-          <w:p>
-            <w:pPr>
-              <w:cnfStyle w:val="000000000000" w:firstRow="0" w:lastRow="0" w:firstColumn="0" w:lastColumn="0" w:oddVBand="0" w:evenVBand="0" w:oddHBand="0" w:evenHBand="0" w:firstRowFirstColumn="0" w:firstRowLastColumn="0" w:lastRowFirstColumn="0" w:lastRowLastColumn="0"/>
-              <w:rPr>
-                <w:rFonts w:ascii="Porto Serif Light" w:eastAsia="Times New Roman" w:hAnsi="Porto Serif Light" w:cs="Calibri"/>
-                <w:color w:val="000000"/>
-                <w:sz w:val="24"/>
-                <w:szCs w:val="24"/>
-                <w:lang w:eastAsia="pt-PT"/>
-              </w:rPr>
-            </w:pPr>
-          </w:p>
-          <w:p>
-            <w:pPr>
-              <w:cnfStyle w:val="000000000000" w:firstRow="0" w:lastRow="0" w:firstColumn="0" w:lastColumn="0" w:oddVBand="0" w:evenVBand="0" w:oddHBand="0" w:evenHBand="0" w:firstRowFirstColumn="0" w:firstRowLastColumn="0" w:lastRowFirstColumn="0" w:lastRowLastColumn="0"/>
-              <w:rPr>
-                <w:rFonts w:ascii="Porto Serif Light" w:eastAsia="Times New Roman" w:hAnsi="Porto Serif Light" w:cs="Calibri"/>
-                <w:color w:val="000000"/>
-                <w:sz w:val="24"/>
-                <w:szCs w:val="24"/>
-                <w:lang w:eastAsia="pt-PT"/>
-              </w:rPr>
-            </w:pPr>
+            <w:r>
+              <w:rPr>
+                <w:rFonts w:ascii="Porto Serif Light" w:eastAsia="Times New Roman" w:hAnsi="Porto Serif Light" w:cs="Calibri"/>
+                <w:color w:val="000000"/>
+                <w:sz w:val="24"/>
+                <w:szCs w:val="24"/>
+                <w:lang w:eastAsia="pt-PT"/>
+              </w:rPr>
+              <w:t xml:space="preserve">Retorna todas as </w:t>
+            </w:r>
+            <w:proofErr w:type="spellStart"/>
+            <w:r>
+              <w:rPr>
+                <w:rFonts w:ascii="Porto Serif Light" w:eastAsia="Times New Roman" w:hAnsi="Porto Serif Light" w:cs="Calibri"/>
+                <w:color w:val="000000"/>
+                <w:sz w:val="24"/>
+                <w:szCs w:val="24"/>
+                <w:lang w:eastAsia="pt-PT"/>
+              </w:rPr>
+              <w:t>tools</w:t>
+            </w:r>
+            <w:proofErr w:type="spellEnd"/>
+            <w:r>
+              <w:rPr>
+                <w:rFonts w:ascii="Porto Serif Light" w:eastAsia="Times New Roman" w:hAnsi="Porto Serif Light" w:cs="Calibri"/>
+                <w:color w:val="000000"/>
+                <w:sz w:val="24"/>
+                <w:szCs w:val="24"/>
+                <w:lang w:eastAsia="pt-PT"/>
+              </w:rPr>
+              <w:t xml:space="preserve"> de um </w:t>
+            </w:r>
+            <w:proofErr w:type="spellStart"/>
+            <w:r>
+              <w:rPr>
+                <w:rFonts w:ascii="Porto Serif Light" w:eastAsia="Times New Roman" w:hAnsi="Porto Serif Light" w:cs="Calibri"/>
+                <w:color w:val="000000"/>
+                <w:sz w:val="24"/>
+                <w:szCs w:val="24"/>
+                <w:lang w:eastAsia="pt-PT"/>
+              </w:rPr>
+              <w:t>alumni</w:t>
+            </w:r>
+            <w:proofErr w:type="spellEnd"/>
+            <w:r>
+              <w:rPr>
+                <w:rFonts w:ascii="Porto Serif Light" w:eastAsia="Times New Roman" w:hAnsi="Porto Serif Light" w:cs="Calibri"/>
+                <w:color w:val="000000"/>
+                <w:sz w:val="24"/>
+                <w:szCs w:val="24"/>
+                <w:lang w:eastAsia="pt-PT"/>
+              </w:rPr>
+              <w:t>.</w:t>
+            </w:r>
+          </w:p>
+          <w:p>
+            <w:pPr>
+              <w:cnfStyle w:val="000000000000" w:firstRow="0" w:lastRow="0" w:firstColumn="0" w:lastColumn="0" w:oddVBand="0" w:evenVBand="0" w:oddHBand="0" w:evenHBand="0" w:firstRowFirstColumn="0" w:firstRowLastColumn="0" w:lastRowFirstColumn="0" w:lastRowLastColumn="0"/>
+              <w:rPr>
+                <w:rFonts w:ascii="Porto Serif Light" w:eastAsia="Times New Roman" w:hAnsi="Porto Serif Light" w:cs="Calibri"/>
+                <w:color w:val="000000"/>
+                <w:sz w:val="24"/>
+                <w:szCs w:val="24"/>
+                <w:lang w:eastAsia="pt-PT"/>
+              </w:rPr>
+            </w:pPr>
+          </w:p>
+        </w:tc>
+      </w:tr>
+      <w:tr>
+        <w:trPr>
+          <w:trHeight w:val="402"/>
+          <w:jc w:val="center"/>
+        </w:trPr>
+        <w:tc>
+          <w:tcPr>
+            <w:cnfStyle w:val="001000000000" w:firstRow="0" w:lastRow="0" w:firstColumn="1" w:lastColumn="0" w:oddVBand="0" w:evenVBand="0" w:oddHBand="0" w:evenHBand="0" w:firstRowFirstColumn="0" w:firstRowLastColumn="0" w:lastRowFirstColumn="0" w:lastRowLastColumn="0"/>
+            <w:tcW w:w="2992" w:type="dxa"/>
+          </w:tcPr>
+          <w:p>
+            <w:pPr>
+              <w:jc w:val="center"/>
+              <w:rPr>
+                <w:rFonts w:ascii="Porto Serif Light" w:eastAsia="Times New Roman" w:hAnsi="Porto Serif Light" w:cs="Calibri"/>
+                <w:b w:val="0"/>
+                <w:bCs w:val="0"/>
+                <w:color w:val="000000"/>
+                <w:sz w:val="24"/>
+                <w:szCs w:val="24"/>
+                <w:lang w:eastAsia="pt-PT"/>
+              </w:rPr>
+            </w:pPr>
+            <w:r>
+              <w:rPr>
+                <w:rFonts w:ascii="Porto Serif Light" w:eastAsia="Times New Roman" w:hAnsi="Porto Serif Light" w:cs="Calibri"/>
+                <w:b w:val="0"/>
+                <w:bCs w:val="0"/>
+                <w:color w:val="000000"/>
+                <w:sz w:val="24"/>
+                <w:szCs w:val="24"/>
+                <w:lang w:eastAsia="pt-PT"/>
+              </w:rPr>
+              <w:t>/</w:t>
+            </w:r>
+            <w:proofErr w:type="spellStart"/>
+            <w:r>
+              <w:rPr>
+                <w:rFonts w:ascii="Porto Serif Light" w:eastAsia="Times New Roman" w:hAnsi="Porto Serif Light" w:cs="Calibri"/>
+                <w:b w:val="0"/>
+                <w:bCs w:val="0"/>
+                <w:color w:val="000000"/>
+                <w:sz w:val="24"/>
+                <w:szCs w:val="24"/>
+                <w:lang w:eastAsia="pt-PT"/>
+              </w:rPr>
+              <w:t>alumni</w:t>
+            </w:r>
+            <w:proofErr w:type="spellEnd"/>
+            <w:r>
+              <w:rPr>
+                <w:rFonts w:ascii="Porto Serif Light" w:eastAsia="Times New Roman" w:hAnsi="Porto Serif Light" w:cs="Calibri"/>
+                <w:b w:val="0"/>
+                <w:bCs w:val="0"/>
+                <w:color w:val="000000"/>
+                <w:sz w:val="24"/>
+                <w:szCs w:val="24"/>
+                <w:lang w:eastAsia="pt-PT"/>
+              </w:rPr>
+              <w:t xml:space="preserve">/:numero/ </w:t>
+            </w:r>
+            <w:proofErr w:type="spellStart"/>
+            <w:r>
+              <w:rPr>
+                <w:rFonts w:ascii="Porto Serif Light" w:eastAsia="Times New Roman" w:hAnsi="Porto Serif Light" w:cs="Calibri"/>
+                <w:b w:val="0"/>
+                <w:bCs w:val="0"/>
+                <w:color w:val="000000"/>
+                <w:sz w:val="24"/>
+                <w:szCs w:val="24"/>
+                <w:lang w:eastAsia="pt-PT"/>
+              </w:rPr>
+              <w:t>tools</w:t>
+            </w:r>
+            <w:proofErr w:type="spellEnd"/>
+            <w:r>
+              <w:rPr>
+                <w:rFonts w:ascii="Porto Serif Light" w:eastAsia="Times New Roman" w:hAnsi="Porto Serif Light" w:cs="Calibri"/>
+                <w:b w:val="0"/>
+                <w:bCs w:val="0"/>
+                <w:color w:val="000000"/>
+                <w:sz w:val="24"/>
+                <w:szCs w:val="24"/>
+                <w:lang w:eastAsia="pt-PT"/>
+              </w:rPr>
+              <w:t>/:id</w:t>
+            </w:r>
+          </w:p>
+          <w:p>
+            <w:pPr>
+              <w:jc w:val="center"/>
+              <w:rPr>
+                <w:rFonts w:ascii="Porto Serif Light" w:eastAsia="Times New Roman" w:hAnsi="Porto Serif Light" w:cs="Calibri"/>
+                <w:b w:val="0"/>
+                <w:bCs w:val="0"/>
+                <w:color w:val="000000"/>
+                <w:sz w:val="24"/>
+                <w:szCs w:val="24"/>
+                <w:lang w:eastAsia="pt-PT"/>
+              </w:rPr>
+            </w:pPr>
+          </w:p>
+        </w:tc>
+        <w:tc>
+          <w:tcPr>
+            <w:tcW w:w="2868" w:type="dxa"/>
+          </w:tcPr>
+          <w:p>
+            <w:pPr>
+              <w:jc w:val="center"/>
+              <w:cnfStyle w:val="000000000000" w:firstRow="0" w:lastRow="0" w:firstColumn="0" w:lastColumn="0" w:oddVBand="0" w:evenVBand="0" w:oddHBand="0" w:evenHBand="0" w:firstRowFirstColumn="0" w:firstRowLastColumn="0" w:lastRowFirstColumn="0" w:lastRowLastColumn="0"/>
+              <w:rPr>
+                <w:rFonts w:ascii="Porto Serif Light" w:eastAsia="Times New Roman" w:hAnsi="Porto Serif Light" w:cs="Calibri"/>
+                <w:color w:val="000000"/>
+                <w:sz w:val="24"/>
+                <w:szCs w:val="24"/>
+                <w:lang w:eastAsia="pt-PT"/>
+              </w:rPr>
+            </w:pPr>
+            <w:r>
+              <w:rPr>
+                <w:rFonts w:ascii="Porto Serif Light" w:eastAsia="Times New Roman" w:hAnsi="Porto Serif Light" w:cs="Calibri"/>
+                <w:color w:val="000000"/>
+                <w:sz w:val="24"/>
+                <w:szCs w:val="24"/>
+                <w:lang w:eastAsia="pt-PT"/>
+              </w:rPr>
+              <w:t>PUT; DELETE; POST</w:t>
+            </w:r>
+          </w:p>
+        </w:tc>
+        <w:tc>
+          <w:tcPr>
+            <w:tcW w:w="2880" w:type="dxa"/>
+          </w:tcPr>
+          <w:p>
+            <w:pPr>
+              <w:cnfStyle w:val="000000000000" w:firstRow="0" w:lastRow="0" w:firstColumn="0" w:lastColumn="0" w:oddVBand="0" w:evenVBand="0" w:oddHBand="0" w:evenHBand="0" w:firstRowFirstColumn="0" w:firstRowLastColumn="0" w:lastRowFirstColumn="0" w:lastRowLastColumn="0"/>
+              <w:rPr>
+                <w:rFonts w:ascii="Porto Serif Light" w:eastAsia="Times New Roman" w:hAnsi="Porto Serif Light" w:cs="Calibri"/>
+                <w:color w:val="000000"/>
+                <w:sz w:val="24"/>
+                <w:szCs w:val="24"/>
+                <w:lang w:eastAsia="pt-PT"/>
+              </w:rPr>
+            </w:pPr>
+            <w:r>
+              <w:rPr>
+                <w:rFonts w:ascii="Porto Serif Light" w:eastAsia="Times New Roman" w:hAnsi="Porto Serif Light" w:cs="Calibri"/>
+                <w:color w:val="000000"/>
+                <w:sz w:val="24"/>
+                <w:szCs w:val="24"/>
+                <w:lang w:eastAsia="pt-PT"/>
+              </w:rPr>
+              <w:t xml:space="preserve">Cria, faz </w:t>
+            </w:r>
+            <w:proofErr w:type="spellStart"/>
+            <w:r>
+              <w:rPr>
+                <w:rFonts w:ascii="Porto Serif Light" w:eastAsia="Times New Roman" w:hAnsi="Porto Serif Light" w:cs="Calibri"/>
+                <w:color w:val="000000"/>
+                <w:sz w:val="24"/>
+                <w:szCs w:val="24"/>
+                <w:lang w:eastAsia="pt-PT"/>
+              </w:rPr>
+              <w:t>update</w:t>
+            </w:r>
+            <w:proofErr w:type="spellEnd"/>
+            <w:r>
+              <w:rPr>
+                <w:rFonts w:ascii="Porto Serif Light" w:eastAsia="Times New Roman" w:hAnsi="Porto Serif Light" w:cs="Calibri"/>
+                <w:color w:val="000000"/>
+                <w:sz w:val="24"/>
+                <w:szCs w:val="24"/>
+                <w:lang w:eastAsia="pt-PT"/>
+              </w:rPr>
+              <w:t xml:space="preserve"> ou apaga uma </w:t>
+            </w:r>
+            <w:proofErr w:type="spellStart"/>
+            <w:r>
+              <w:rPr>
+                <w:rFonts w:ascii="Porto Serif Light" w:eastAsia="Times New Roman" w:hAnsi="Porto Serif Light" w:cs="Calibri"/>
+                <w:color w:val="000000"/>
+                <w:sz w:val="24"/>
+                <w:szCs w:val="24"/>
+                <w:lang w:eastAsia="pt-PT"/>
+              </w:rPr>
+              <w:t>tool</w:t>
+            </w:r>
+            <w:proofErr w:type="spellEnd"/>
+            <w:r>
+              <w:rPr>
+                <w:rFonts w:ascii="Porto Serif Light" w:eastAsia="Times New Roman" w:hAnsi="Porto Serif Light" w:cs="Calibri"/>
+                <w:color w:val="000000"/>
+                <w:sz w:val="24"/>
+                <w:szCs w:val="24"/>
+                <w:lang w:eastAsia="pt-PT"/>
+              </w:rPr>
+              <w:t xml:space="preserve"> de um </w:t>
+            </w:r>
+            <w:proofErr w:type="spellStart"/>
+            <w:r>
+              <w:rPr>
+                <w:rFonts w:ascii="Porto Serif Light" w:eastAsia="Times New Roman" w:hAnsi="Porto Serif Light" w:cs="Calibri"/>
+                <w:color w:val="000000"/>
+                <w:sz w:val="24"/>
+                <w:szCs w:val="24"/>
+                <w:lang w:eastAsia="pt-PT"/>
+              </w:rPr>
+              <w:t>alumni</w:t>
+            </w:r>
+            <w:proofErr w:type="spellEnd"/>
+          </w:p>
+        </w:tc>
+      </w:tr>
+      <w:tr>
+        <w:trPr>
+          <w:trHeight w:val="402"/>
+          <w:jc w:val="center"/>
+        </w:trPr>
+        <w:tc>
+          <w:tcPr>
+            <w:cnfStyle w:val="001000000000" w:firstRow="0" w:lastRow="0" w:firstColumn="1" w:lastColumn="0" w:oddVBand="0" w:evenVBand="0" w:oddHBand="0" w:evenHBand="0" w:firstRowFirstColumn="0" w:firstRowLastColumn="0" w:lastRowFirstColumn="0" w:lastRowLastColumn="0"/>
+            <w:tcW w:w="2992" w:type="dxa"/>
+          </w:tcPr>
+          <w:p>
+            <w:pPr>
+              <w:jc w:val="center"/>
+              <w:rPr>
+                <w:rFonts w:ascii="Porto Serif Light" w:eastAsia="Times New Roman" w:hAnsi="Porto Serif Light" w:cs="Calibri"/>
+                <w:b w:val="0"/>
+                <w:bCs w:val="0"/>
+                <w:color w:val="000000"/>
+                <w:sz w:val="24"/>
+                <w:szCs w:val="24"/>
+                <w:lang w:eastAsia="pt-PT"/>
+              </w:rPr>
+            </w:pPr>
+            <w:r>
+              <w:rPr>
+                <w:rFonts w:ascii="Porto Serif Light" w:eastAsia="Times New Roman" w:hAnsi="Porto Serif Light" w:cs="Calibri"/>
+                <w:b w:val="0"/>
+                <w:bCs w:val="0"/>
+                <w:color w:val="000000"/>
+                <w:sz w:val="24"/>
+                <w:szCs w:val="24"/>
+                <w:lang w:eastAsia="pt-PT"/>
+              </w:rPr>
+              <w:t>/</w:t>
+            </w:r>
+            <w:proofErr w:type="spellStart"/>
+            <w:r>
+              <w:rPr>
+                <w:rFonts w:ascii="Porto Serif Light" w:eastAsia="Times New Roman" w:hAnsi="Porto Serif Light" w:cs="Calibri"/>
+                <w:b w:val="0"/>
+                <w:bCs w:val="0"/>
+                <w:color w:val="000000"/>
+                <w:sz w:val="24"/>
+                <w:szCs w:val="24"/>
+                <w:lang w:eastAsia="pt-PT"/>
+              </w:rPr>
+              <w:t>alumni</w:t>
+            </w:r>
+            <w:proofErr w:type="spellEnd"/>
+            <w:r>
+              <w:rPr>
+                <w:rFonts w:ascii="Porto Serif Light" w:eastAsia="Times New Roman" w:hAnsi="Porto Serif Light" w:cs="Calibri"/>
+                <w:b w:val="0"/>
+                <w:bCs w:val="0"/>
+                <w:color w:val="000000"/>
+                <w:sz w:val="24"/>
+                <w:szCs w:val="24"/>
+                <w:lang w:eastAsia="pt-PT"/>
+              </w:rPr>
+              <w:t>/:numero/cursos</w:t>
+            </w:r>
+          </w:p>
+          <w:p>
+            <w:pPr>
+              <w:jc w:val="center"/>
+              <w:rPr>
+                <w:rFonts w:ascii="Porto Serif Light" w:eastAsia="Times New Roman" w:hAnsi="Porto Serif Light" w:cs="Calibri"/>
+                <w:color w:val="000000"/>
+                <w:sz w:val="24"/>
+                <w:szCs w:val="24"/>
+                <w:lang w:eastAsia="pt-PT"/>
+              </w:rPr>
+            </w:pPr>
+          </w:p>
+          <w:p>
+            <w:pPr>
+              <w:jc w:val="center"/>
+              <w:rPr>
+                <w:rFonts w:ascii="Porto Serif Light" w:eastAsia="Times New Roman" w:hAnsi="Porto Serif Light" w:cs="Calibri"/>
+                <w:b w:val="0"/>
+                <w:bCs w:val="0"/>
+                <w:color w:val="000000"/>
+                <w:sz w:val="24"/>
+                <w:szCs w:val="24"/>
+                <w:lang w:eastAsia="pt-PT"/>
+              </w:rPr>
+            </w:pPr>
+          </w:p>
+          <w:p>
+            <w:pPr>
+              <w:jc w:val="center"/>
+              <w:rPr>
+                <w:rFonts w:ascii="Porto Serif Light" w:eastAsia="Times New Roman" w:hAnsi="Porto Serif Light" w:cs="Calibri"/>
+                <w:color w:val="000000"/>
+                <w:sz w:val="24"/>
+                <w:szCs w:val="24"/>
+                <w:lang w:eastAsia="pt-PT"/>
+              </w:rPr>
+            </w:pPr>
+          </w:p>
+        </w:tc>
+        <w:tc>
+          <w:tcPr>
+            <w:tcW w:w="2868" w:type="dxa"/>
+          </w:tcPr>
+          <w:p>
+            <w:pPr>
+              <w:jc w:val="center"/>
+              <w:cnfStyle w:val="000000000000" w:firstRow="0" w:lastRow="0" w:firstColumn="0" w:lastColumn="0" w:oddVBand="0" w:evenVBand="0" w:oddHBand="0" w:evenHBand="0" w:firstRowFirstColumn="0" w:firstRowLastColumn="0" w:lastRowFirstColumn="0" w:lastRowLastColumn="0"/>
+              <w:rPr>
+                <w:rFonts w:ascii="Porto Serif Light" w:eastAsia="Times New Roman" w:hAnsi="Porto Serif Light" w:cs="Calibri"/>
+                <w:color w:val="000000"/>
+                <w:sz w:val="24"/>
+                <w:szCs w:val="24"/>
+                <w:lang w:eastAsia="pt-PT"/>
+              </w:rPr>
+            </w:pPr>
+            <w:r>
+              <w:rPr>
+                <w:rFonts w:ascii="Porto Serif Light" w:eastAsia="Times New Roman" w:hAnsi="Porto Serif Light" w:cs="Calibri"/>
+                <w:color w:val="000000"/>
+                <w:sz w:val="24"/>
+                <w:szCs w:val="24"/>
+                <w:lang w:eastAsia="pt-PT"/>
+              </w:rPr>
+              <w:t>GET;</w:t>
+            </w:r>
+          </w:p>
+        </w:tc>
+        <w:tc>
+          <w:tcPr>
+            <w:tcW w:w="2880" w:type="dxa"/>
+          </w:tcPr>
+          <w:p>
+            <w:pPr>
+              <w:cnfStyle w:val="000000000000" w:firstRow="0" w:lastRow="0" w:firstColumn="0" w:lastColumn="0" w:oddVBand="0" w:evenVBand="0" w:oddHBand="0" w:evenHBand="0" w:firstRowFirstColumn="0" w:firstRowLastColumn="0" w:lastRowFirstColumn="0" w:lastRowLastColumn="0"/>
+              <w:rPr>
+                <w:rFonts w:ascii="Porto Serif Light" w:eastAsia="Times New Roman" w:hAnsi="Porto Serif Light" w:cs="Calibri"/>
+                <w:color w:val="000000"/>
+                <w:sz w:val="24"/>
+                <w:szCs w:val="24"/>
+                <w:lang w:eastAsia="pt-PT"/>
+              </w:rPr>
+            </w:pPr>
+            <w:r>
+              <w:rPr>
+                <w:rFonts w:ascii="Porto Serif Light" w:eastAsia="Times New Roman" w:hAnsi="Porto Serif Light" w:cs="Calibri"/>
+                <w:color w:val="000000"/>
+                <w:sz w:val="24"/>
+                <w:szCs w:val="24"/>
+                <w:lang w:eastAsia="pt-PT"/>
+              </w:rPr>
+              <w:t xml:space="preserve">Retorna todos os cursos de um </w:t>
+            </w:r>
+            <w:proofErr w:type="spellStart"/>
+            <w:r>
+              <w:rPr>
+                <w:rFonts w:ascii="Porto Serif Light" w:eastAsia="Times New Roman" w:hAnsi="Porto Serif Light" w:cs="Calibri"/>
+                <w:color w:val="000000"/>
+                <w:sz w:val="24"/>
+                <w:szCs w:val="24"/>
+                <w:lang w:eastAsia="pt-PT"/>
+              </w:rPr>
+              <w:t>alumni</w:t>
+            </w:r>
+            <w:proofErr w:type="spellEnd"/>
+            <w:r>
+              <w:rPr>
+                <w:rFonts w:ascii="Porto Serif Light" w:eastAsia="Times New Roman" w:hAnsi="Porto Serif Light" w:cs="Calibri"/>
+                <w:color w:val="000000"/>
+                <w:sz w:val="24"/>
+                <w:szCs w:val="24"/>
+                <w:lang w:eastAsia="pt-PT"/>
+              </w:rPr>
+              <w:t>.</w:t>
+            </w:r>
+          </w:p>
+          <w:p>
+            <w:pPr>
+              <w:cnfStyle w:val="000000000000" w:firstRow="0" w:lastRow="0" w:firstColumn="0" w:lastColumn="0" w:oddVBand="0" w:evenVBand="0" w:oddHBand="0" w:evenHBand="0" w:firstRowFirstColumn="0" w:firstRowLastColumn="0" w:lastRowFirstColumn="0" w:lastRowLastColumn="0"/>
+              <w:rPr>
+                <w:rFonts w:ascii="Porto Serif Light" w:eastAsia="Times New Roman" w:hAnsi="Porto Serif Light" w:cs="Calibri"/>
+                <w:color w:val="000000"/>
+                <w:sz w:val="24"/>
+                <w:szCs w:val="24"/>
+                <w:lang w:eastAsia="pt-PT"/>
+              </w:rPr>
+            </w:pPr>
+          </w:p>
+        </w:tc>
+      </w:tr>
+      <w:tr>
+        <w:trPr>
+          <w:trHeight w:val="402"/>
+          <w:jc w:val="center"/>
+        </w:trPr>
+        <w:tc>
+          <w:tcPr>
+            <w:cnfStyle w:val="001000000000" w:firstRow="0" w:lastRow="0" w:firstColumn="1" w:lastColumn="0" w:oddVBand="0" w:evenVBand="0" w:oddHBand="0" w:evenHBand="0" w:firstRowFirstColumn="0" w:firstRowLastColumn="0" w:lastRowFirstColumn="0" w:lastRowLastColumn="0"/>
+            <w:tcW w:w="2992" w:type="dxa"/>
+          </w:tcPr>
+          <w:p>
+            <w:pPr>
+              <w:jc w:val="center"/>
+              <w:rPr>
+                <w:rFonts w:ascii="Porto Serif Light" w:eastAsia="Times New Roman" w:hAnsi="Porto Serif Light" w:cs="Calibri"/>
+                <w:b w:val="0"/>
+                <w:bCs w:val="0"/>
+                <w:color w:val="000000"/>
+                <w:sz w:val="24"/>
+                <w:szCs w:val="24"/>
+                <w:lang w:eastAsia="pt-PT"/>
+              </w:rPr>
+            </w:pPr>
+            <w:r>
+              <w:rPr>
+                <w:rFonts w:ascii="Porto Serif Light" w:eastAsia="Times New Roman" w:hAnsi="Porto Serif Light" w:cs="Calibri"/>
+                <w:b w:val="0"/>
+                <w:bCs w:val="0"/>
+                <w:color w:val="000000"/>
+                <w:sz w:val="24"/>
+                <w:szCs w:val="24"/>
+                <w:lang w:eastAsia="pt-PT"/>
+              </w:rPr>
+              <w:t>/</w:t>
+            </w:r>
+            <w:proofErr w:type="spellStart"/>
+            <w:r>
+              <w:rPr>
+                <w:rFonts w:ascii="Porto Serif Light" w:eastAsia="Times New Roman" w:hAnsi="Porto Serif Light" w:cs="Calibri"/>
+                <w:b w:val="0"/>
+                <w:bCs w:val="0"/>
+                <w:color w:val="000000"/>
+                <w:sz w:val="24"/>
+                <w:szCs w:val="24"/>
+                <w:lang w:eastAsia="pt-PT"/>
+              </w:rPr>
+              <w:t>alumni</w:t>
+            </w:r>
+            <w:proofErr w:type="spellEnd"/>
+            <w:r>
+              <w:rPr>
+                <w:rFonts w:ascii="Porto Serif Light" w:eastAsia="Times New Roman" w:hAnsi="Porto Serif Light" w:cs="Calibri"/>
+                <w:b w:val="0"/>
+                <w:bCs w:val="0"/>
+                <w:color w:val="000000"/>
+                <w:sz w:val="24"/>
+                <w:szCs w:val="24"/>
+                <w:lang w:eastAsia="pt-PT"/>
+              </w:rPr>
+              <w:t>/:numero/ cursos/:id</w:t>
+            </w:r>
+          </w:p>
+          <w:p>
+            <w:pPr>
+              <w:jc w:val="center"/>
+              <w:rPr>
+                <w:rFonts w:ascii="Porto Serif Light" w:eastAsia="Times New Roman" w:hAnsi="Porto Serif Light" w:cs="Calibri"/>
+                <w:b w:val="0"/>
+                <w:bCs w:val="0"/>
+                <w:color w:val="000000"/>
+                <w:sz w:val="24"/>
+                <w:szCs w:val="24"/>
+                <w:lang w:eastAsia="pt-PT"/>
+              </w:rPr>
+            </w:pPr>
+          </w:p>
+        </w:tc>
+        <w:tc>
+          <w:tcPr>
+            <w:tcW w:w="2868" w:type="dxa"/>
+          </w:tcPr>
+          <w:p>
+            <w:pPr>
+              <w:jc w:val="center"/>
+              <w:cnfStyle w:val="000000000000" w:firstRow="0" w:lastRow="0" w:firstColumn="0" w:lastColumn="0" w:oddVBand="0" w:evenVBand="0" w:oddHBand="0" w:evenHBand="0" w:firstRowFirstColumn="0" w:firstRowLastColumn="0" w:lastRowFirstColumn="0" w:lastRowLastColumn="0"/>
+              <w:rPr>
+                <w:rFonts w:ascii="Porto Serif Light" w:eastAsia="Times New Roman" w:hAnsi="Porto Serif Light" w:cs="Calibri"/>
+                <w:color w:val="000000"/>
+                <w:sz w:val="24"/>
+                <w:szCs w:val="24"/>
+                <w:lang w:eastAsia="pt-PT"/>
+              </w:rPr>
+            </w:pPr>
+            <w:r>
+              <w:rPr>
+                <w:rFonts w:ascii="Porto Serif Light" w:eastAsia="Times New Roman" w:hAnsi="Porto Serif Light" w:cs="Calibri"/>
+                <w:color w:val="000000"/>
+                <w:sz w:val="24"/>
+                <w:szCs w:val="24"/>
+                <w:lang w:eastAsia="pt-PT"/>
+              </w:rPr>
+              <w:t>PUT; DELETE; POST</w:t>
+            </w:r>
+          </w:p>
+        </w:tc>
+        <w:tc>
+          <w:tcPr>
+            <w:tcW w:w="2880" w:type="dxa"/>
+          </w:tcPr>
+          <w:p>
+            <w:pPr>
+              <w:cnfStyle w:val="000000000000" w:firstRow="0" w:lastRow="0" w:firstColumn="0" w:lastColumn="0" w:oddVBand="0" w:evenVBand="0" w:oddHBand="0" w:evenHBand="0" w:firstRowFirstColumn="0" w:firstRowLastColumn="0" w:lastRowFirstColumn="0" w:lastRowLastColumn="0"/>
+              <w:rPr>
+                <w:rFonts w:ascii="Porto Serif Light" w:eastAsia="Times New Roman" w:hAnsi="Porto Serif Light" w:cs="Calibri"/>
+                <w:color w:val="000000"/>
+                <w:sz w:val="24"/>
+                <w:szCs w:val="24"/>
+                <w:lang w:eastAsia="pt-PT"/>
+              </w:rPr>
+            </w:pPr>
+            <w:r>
+              <w:rPr>
+                <w:rFonts w:ascii="Porto Serif Light" w:eastAsia="Times New Roman" w:hAnsi="Porto Serif Light" w:cs="Calibri"/>
+                <w:color w:val="000000"/>
+                <w:sz w:val="24"/>
+                <w:szCs w:val="24"/>
+                <w:lang w:eastAsia="pt-PT"/>
+              </w:rPr>
+              <w:t xml:space="preserve">Cria, faz </w:t>
+            </w:r>
+            <w:proofErr w:type="spellStart"/>
+            <w:r>
+              <w:rPr>
+                <w:rFonts w:ascii="Porto Serif Light" w:eastAsia="Times New Roman" w:hAnsi="Porto Serif Light" w:cs="Calibri"/>
+                <w:color w:val="000000"/>
+                <w:sz w:val="24"/>
+                <w:szCs w:val="24"/>
+                <w:lang w:eastAsia="pt-PT"/>
+              </w:rPr>
+              <w:t>update</w:t>
+            </w:r>
+            <w:proofErr w:type="spellEnd"/>
+            <w:r>
+              <w:rPr>
+                <w:rFonts w:ascii="Porto Serif Light" w:eastAsia="Times New Roman" w:hAnsi="Porto Serif Light" w:cs="Calibri"/>
+                <w:color w:val="000000"/>
+                <w:sz w:val="24"/>
+                <w:szCs w:val="24"/>
+                <w:lang w:eastAsia="pt-PT"/>
+              </w:rPr>
+              <w:t xml:space="preserve"> ou apaga um curso de um </w:t>
+            </w:r>
+            <w:proofErr w:type="spellStart"/>
+            <w:r>
+              <w:rPr>
+                <w:rFonts w:ascii="Porto Serif Light" w:eastAsia="Times New Roman" w:hAnsi="Porto Serif Light" w:cs="Calibri"/>
+                <w:color w:val="000000"/>
+                <w:sz w:val="24"/>
+                <w:szCs w:val="24"/>
+                <w:lang w:eastAsia="pt-PT"/>
+              </w:rPr>
+              <w:t>alumni</w:t>
+            </w:r>
+            <w:proofErr w:type="spellEnd"/>
           </w:p>
         </w:tc>
       </w:tr>
@@ -2488,7 +3089,7 @@
         <w:tc>
           <w:tcPr>
             <w:cnfStyle w:val="001000000000" w:firstRow="0" w:lastRow="0" w:firstColumn="1" w:lastColumn="0" w:oddVBand="0" w:evenVBand="0" w:oddHBand="0" w:evenHBand="0" w:firstRowFirstColumn="0" w:firstRowLastColumn="0" w:lastRowFirstColumn="0" w:lastRowLastColumn="0"/>
-            <w:tcW w:w="1830" w:type="dxa"/>
+            <w:tcW w:w="2992" w:type="dxa"/>
             <w:hideMark/>
           </w:tcPr>
           <w:p>
@@ -2585,7 +3186,7 @@
         </w:tc>
         <w:tc>
           <w:tcPr>
-            <w:tcW w:w="1284" w:type="dxa"/>
+            <w:tcW w:w="2868" w:type="dxa"/>
             <w:hideMark/>
           </w:tcPr>
           <w:p>
@@ -2678,7 +3279,7 @@
         </w:tc>
         <w:tc>
           <w:tcPr>
-            <w:tcW w:w="5626" w:type="dxa"/>
+            <w:tcW w:w="2880" w:type="dxa"/>
             <w:hideMark/>
           </w:tcPr>
           <w:p>
@@ -2712,7 +3313,18 @@
                 <w:szCs w:val="24"/>
                 <w:lang w:eastAsia="pt-PT"/>
               </w:rPr>
-              <w:t>.Ler detalhes da testemunha com id correspondente, apenas se utilizador estiver autenticado. Caso utilizador não esteja autenticado retornar erro 401. Retornar erro 404 se id não corresponde a nenhuma testemunha.</w:t>
+              <w:t xml:space="preserve">.Ler detalhes da testemunha com id correspondente, apenas se utilizador estiver autenticado. Caso utilizador não esteja autenticado retornar erro 401. Retornar erro </w:t>
+            </w:r>
+            <w:r>
+              <w:rPr>
+                <w:rFonts w:ascii="Porto Serif Light" w:eastAsia="Times New Roman" w:hAnsi="Porto Serif Light" w:cs="Calibri"/>
+                <w:color w:val="000000"/>
+                <w:sz w:val="24"/>
+                <w:szCs w:val="24"/>
+                <w:lang w:eastAsia="pt-PT"/>
+              </w:rPr>
+              <w:lastRenderedPageBreak/>
+              <w:t>404 se id não corresponde a nenhuma testemunha.</w:t>
             </w:r>
           </w:p>
           <w:p>
@@ -2783,7 +3395,7 @@
         <w:tc>
           <w:tcPr>
             <w:cnfStyle w:val="001000000000" w:firstRow="0" w:lastRow="0" w:firstColumn="1" w:lastColumn="0" w:oddVBand="0" w:evenVBand="0" w:oddHBand="0" w:evenHBand="0" w:firstRowFirstColumn="0" w:firstRowLastColumn="0" w:lastRowFirstColumn="0" w:lastRowLastColumn="0"/>
-            <w:tcW w:w="1830" w:type="dxa"/>
+            <w:tcW w:w="2992" w:type="dxa"/>
             <w:hideMark/>
           </w:tcPr>
           <w:p>
@@ -2805,6 +3417,7 @@
                 <w:szCs w:val="24"/>
                 <w:lang w:eastAsia="pt-PT"/>
               </w:rPr>
+              <w:lastRenderedPageBreak/>
               <w:t>/</w:t>
             </w:r>
             <w:proofErr w:type="spellStart"/>
@@ -2823,7 +3436,7 @@
         </w:tc>
         <w:tc>
           <w:tcPr>
-            <w:tcW w:w="1284" w:type="dxa"/>
+            <w:tcW w:w="2868" w:type="dxa"/>
             <w:hideMark/>
           </w:tcPr>
           <w:p>
@@ -2852,7 +3465,7 @@
         </w:tc>
         <w:tc>
           <w:tcPr>
-            <w:tcW w:w="5626" w:type="dxa"/>
+            <w:tcW w:w="2880" w:type="dxa"/>
             <w:hideMark/>
           </w:tcPr>
           <w:p>
@@ -2911,7 +3524,7 @@
         <w:tc>
           <w:tcPr>
             <w:cnfStyle w:val="001000000000" w:firstRow="0" w:lastRow="0" w:firstColumn="1" w:lastColumn="0" w:oddVBand="0" w:evenVBand="0" w:oddHBand="0" w:evenHBand="0" w:firstRowFirstColumn="0" w:firstRowLastColumn="0" w:lastRowFirstColumn="0" w:lastRowLastColumn="0"/>
-            <w:tcW w:w="1830" w:type="dxa"/>
+            <w:tcW w:w="2992" w:type="dxa"/>
             <w:hideMark/>
           </w:tcPr>
           <w:p>
@@ -2965,7 +3578,7 @@
         </w:tc>
         <w:tc>
           <w:tcPr>
-            <w:tcW w:w="1284" w:type="dxa"/>
+            <w:tcW w:w="2868" w:type="dxa"/>
             <w:hideMark/>
           </w:tcPr>
           <w:p>
@@ -3007,7 +3620,7 @@
         </w:tc>
         <w:tc>
           <w:tcPr>
-            <w:tcW w:w="5626" w:type="dxa"/>
+            <w:tcW w:w="2880" w:type="dxa"/>
             <w:hideMark/>
           </w:tcPr>
           <w:p>

</xml_diff>

<commit_message>
Implementação do login/logout user
+ Login professor e alumni
  esta a funcionar

+ Get de todos os alumni a
  funcionar.

+ Adicionar um page not found 404

+ Reestruturar o codigo e adicionar
  o modelo do professor.

+ Alteração da base de dados
</commit_message>
<xml_diff>
--- a/documents/RoutesAPIRest/routes.docx
+++ b/documents/RoutesAPIRest/routes.docx
@@ -1,19 +1,19 @@
 
 <file path=word/document.xml><?xml version="1.0" encoding="utf-8"?>
-<w:document xmlns:wpc="http://schemas.microsoft.com/office/word/2010/wordprocessingCanvas" xmlns:cx="http://schemas.microsoft.com/office/drawing/2014/chartex" xmlns:cx1="http://schemas.microsoft.com/office/drawing/2015/9/8/chartex" xmlns:cx2="http://schemas.microsoft.com/office/drawing/2015/10/21/chartex" xmlns:cx3="http://schemas.microsoft.com/office/drawing/2016/5/9/chartex" xmlns:cx4="http://schemas.microsoft.com/office/drawing/2016/5/10/chartex" xmlns:cx5="http://schemas.microsoft.com/office/drawing/2016/5/11/chartex" xmlns:cx6="http://schemas.microsoft.com/office/drawing/2016/5/12/chartex" xmlns:cx7="http://schemas.microsoft.com/office/drawing/2016/5/13/chartex" xmlns:cx8="http://schemas.microsoft.com/office/drawing/2016/5/14/chartex" xmlns:mc="http://schemas.openxmlformats.org/markup-compatibility/2006" xmlns:aink="http://schemas.microsoft.com/office/drawing/2016/ink" xmlns:am3d="http://schemas.microsoft.com/office/drawing/2017/model3d" xmlns:o="urn:schemas-microsoft-com:office:office" xmlns:r="http://schemas.openxmlformats.org/officeDocument/2006/relationships" xmlns:m="http://schemas.openxmlformats.org/officeDocument/2006/math" xmlns:v="urn:schemas-microsoft-com:vml" xmlns:wp14="http://schemas.microsoft.com/office/word/2010/wordprocessingDrawing" xmlns:wp="http://schemas.openxmlformats.org/drawingml/2006/wordprocessingDrawing" xmlns:w10="urn:schemas-microsoft-com:office:word" xmlns:w="http://schemas.openxmlformats.org/wordprocessingml/2006/main" xmlns:w14="http://schemas.microsoft.com/office/word/2010/wordml" xmlns:w15="http://schemas.microsoft.com/office/word/2012/wordml" xmlns:w16cex="http://schemas.microsoft.com/office/word/2018/wordml/cex" xmlns:w16cid="http://schemas.microsoft.com/office/word/2016/wordml/cid" xmlns:w16="http://schemas.microsoft.com/office/word/2018/wordml" xmlns:w16se="http://schemas.microsoft.com/office/word/2015/wordml/symex" xmlns:wpg="http://schemas.microsoft.com/office/word/2010/wordprocessingGroup" xmlns:wpi="http://schemas.microsoft.com/office/word/2010/wordprocessingInk" xmlns:wne="http://schemas.microsoft.com/office/word/2006/wordml" xmlns:wps="http://schemas.microsoft.com/office/word/2010/wordprocessingShape" mc:Ignorable="w14 w15 w16se w16cid w16 w16cex wp14">
+<w:document xmlns:wpc="http://schemas.microsoft.com/office/word/2010/wordprocessingCanvas" xmlns:cx="http://schemas.microsoft.com/office/drawing/2014/chartex" xmlns:cx1="http://schemas.microsoft.com/office/drawing/2015/9/8/chartex" xmlns:cx2="http://schemas.microsoft.com/office/drawing/2015/10/21/chartex" xmlns:cx3="http://schemas.microsoft.com/office/drawing/2016/5/9/chartex" xmlns:cx4="http://schemas.microsoft.com/office/drawing/2016/5/10/chartex" xmlns:cx5="http://schemas.microsoft.com/office/drawing/2016/5/11/chartex" xmlns:cx6="http://schemas.microsoft.com/office/drawing/2016/5/12/chartex" xmlns:cx7="http://schemas.microsoft.com/office/drawing/2016/5/13/chartex" xmlns:cx8="http://schemas.microsoft.com/office/drawing/2016/5/14/chartex" xmlns:mc="http://schemas.openxmlformats.org/markup-compatibility/2006" xmlns:aink="http://schemas.microsoft.com/office/drawing/2016/ink" xmlns:am3d="http://schemas.microsoft.com/office/drawing/2017/model3d" xmlns:o="urn:schemas-microsoft-com:office:office" xmlns:r="http://schemas.openxmlformats.org/officeDocument/2006/relationships" xmlns:m="http://schemas.openxmlformats.org/officeDocument/2006/math" xmlns:v="urn:schemas-microsoft-com:vml" xmlns:wp14="http://schemas.microsoft.com/office/word/2010/wordprocessingDrawing" xmlns:wp="http://schemas.openxmlformats.org/drawingml/2006/wordprocessingDrawing" xmlns:w10="urn:schemas-microsoft-com:office:word" xmlns:w="http://schemas.openxmlformats.org/wordprocessingml/2006/main" xmlns:w14="http://schemas.microsoft.com/office/word/2010/wordml" xmlns:w15="http://schemas.microsoft.com/office/word/2012/wordml" xmlns:w16cex="http://schemas.microsoft.com/office/word/2018/wordml/cex" xmlns:w16cid="http://schemas.microsoft.com/office/word/2016/wordml/cid" xmlns:w16="http://schemas.microsoft.com/office/word/2018/wordml" xmlns:w16sdtdh="http://schemas.microsoft.com/office/word/2020/wordml/sdtdatahash" xmlns:w16se="http://schemas.microsoft.com/office/word/2015/wordml/symex" xmlns:wpg="http://schemas.microsoft.com/office/word/2010/wordprocessingGroup" xmlns:wpi="http://schemas.microsoft.com/office/word/2010/wordprocessingInk" xmlns:wne="http://schemas.microsoft.com/office/word/2006/wordml" xmlns:wps="http://schemas.microsoft.com/office/word/2010/wordprocessingShape" mc:Ignorable="w14 w15 w16se w16cid w16 w16cex w16sdtdh wp14">
   <w:body>
     <w:p/>
     <w:tbl>
       <w:tblPr>
-        <w:tblStyle w:val="TabeladeGrelha1Clara"/>
+        <w:tblStyle w:val="GridTable1Light"/>
         <w:tblW w:w="8740" w:type="dxa"/>
         <w:jc w:val="center"/>
         <w:tblLook w:val="04A0" w:firstRow="1" w:lastRow="0" w:firstColumn="1" w:lastColumn="0" w:noHBand="0" w:noVBand="1"/>
       </w:tblPr>
       <w:tblGrid>
-        <w:gridCol w:w="3421"/>
-        <w:gridCol w:w="2592"/>
-        <w:gridCol w:w="2727"/>
+        <w:gridCol w:w="3175"/>
+        <w:gridCol w:w="2751"/>
+        <w:gridCol w:w="2814"/>
       </w:tblGrid>
       <w:tr>
         <w:trPr>
@@ -23,7 +23,7 @@
         <w:tc>
           <w:tcPr>
             <w:cnfStyle w:val="001000000000" w:firstRow="0" w:lastRow="0" w:firstColumn="1" w:lastColumn="0" w:oddVBand="0" w:evenVBand="0" w:oddHBand="0" w:evenHBand="0" w:firstRowFirstColumn="0" w:firstRowLastColumn="0" w:lastRowFirstColumn="0" w:lastRowLastColumn="0"/>
-            <w:tcW w:w="2992" w:type="dxa"/>
+            <w:tcW w:w="3175" w:type="dxa"/>
           </w:tcPr>
           <w:p>
             <w:pPr>
@@ -46,7 +46,7 @@
         </w:tc>
         <w:tc>
           <w:tcPr>
-            <w:tcW w:w="2868" w:type="dxa"/>
+            <w:tcW w:w="2751" w:type="dxa"/>
           </w:tcPr>
           <w:p>
             <w:pPr>
@@ -70,7 +70,7 @@
         </w:tc>
         <w:tc>
           <w:tcPr>
-            <w:tcW w:w="2880" w:type="dxa"/>
+            <w:tcW w:w="2814" w:type="dxa"/>
           </w:tcPr>
           <w:p>
             <w:pPr>
@@ -101,7 +101,7 @@
         <w:tc>
           <w:tcPr>
             <w:cnfStyle w:val="001000000000" w:firstRow="0" w:lastRow="0" w:firstColumn="1" w:lastColumn="0" w:oddVBand="0" w:evenVBand="0" w:oddHBand="0" w:evenHBand="0" w:firstRowFirstColumn="0" w:firstRowLastColumn="0" w:lastRowFirstColumn="0" w:lastRowLastColumn="0"/>
-            <w:tcW w:w="2992" w:type="dxa"/>
+            <w:tcW w:w="3175" w:type="dxa"/>
             <w:hideMark/>
           </w:tcPr>
           <w:p>
@@ -170,7 +170,7 @@
         </w:tc>
         <w:tc>
           <w:tcPr>
-            <w:tcW w:w="2868" w:type="dxa"/>
+            <w:tcW w:w="2751" w:type="dxa"/>
             <w:hideMark/>
           </w:tcPr>
           <w:p>
@@ -237,7 +237,7 @@
         </w:tc>
         <w:tc>
           <w:tcPr>
-            <w:tcW w:w="2880" w:type="dxa"/>
+            <w:tcW w:w="2814" w:type="dxa"/>
             <w:hideMark/>
           </w:tcPr>
           <w:p>
@@ -342,7 +342,7 @@
         <w:tc>
           <w:tcPr>
             <w:cnfStyle w:val="001000000000" w:firstRow="0" w:lastRow="0" w:firstColumn="1" w:lastColumn="0" w:oddVBand="0" w:evenVBand="0" w:oddHBand="0" w:evenHBand="0" w:firstRowFirstColumn="0" w:firstRowLastColumn="0" w:lastRowFirstColumn="0" w:lastRowLastColumn="0"/>
-            <w:tcW w:w="2992" w:type="dxa"/>
+            <w:tcW w:w="3175" w:type="dxa"/>
             <w:hideMark/>
           </w:tcPr>
           <w:p>
@@ -440,7 +440,7 @@
         </w:tc>
         <w:tc>
           <w:tcPr>
-            <w:tcW w:w="2868" w:type="dxa"/>
+            <w:tcW w:w="2751" w:type="dxa"/>
             <w:hideMark/>
           </w:tcPr>
           <w:p>
@@ -534,7 +534,7 @@
         </w:tc>
         <w:tc>
           <w:tcPr>
-            <w:tcW w:w="2880" w:type="dxa"/>
+            <w:tcW w:w="2814" w:type="dxa"/>
             <w:hideMark/>
           </w:tcPr>
           <w:p>
@@ -602,8 +602,18 @@
                 <w:szCs w:val="24"/>
                 <w:lang w:eastAsia="pt-PT"/>
               </w:rPr>
+              <w:t xml:space="preserve">.Editar evento com id correspondente apenas se todos os campos </w:t>
+            </w:r>
+            <w:r>
+              <w:rPr>
+                <w:rFonts w:ascii="Porto Serif Light" w:eastAsia="Times New Roman" w:hAnsi="Porto Serif Light" w:cs="Calibri"/>
+                <w:color w:val="000000"/>
+                <w:sz w:val="24"/>
+                <w:szCs w:val="24"/>
+                <w:lang w:eastAsia="pt-PT"/>
+              </w:rPr>
               <w:lastRenderedPageBreak/>
-              <w:t>.Editar evento com id correspondente apenas se todos os campos estiverem preenchidos e utilizador for administrador.</w:t>
+              <w:t>estiverem preenchidos e utilizador for administrador.</w:t>
             </w:r>
           </w:p>
           <w:p>
@@ -662,7 +672,7 @@
         <w:tc>
           <w:tcPr>
             <w:cnfStyle w:val="001000000000" w:firstRow="0" w:lastRow="0" w:firstColumn="1" w:lastColumn="0" w:oddVBand="0" w:evenVBand="0" w:oddHBand="0" w:evenHBand="0" w:firstRowFirstColumn="0" w:firstRowLastColumn="0" w:lastRowFirstColumn="0" w:lastRowLastColumn="0"/>
-            <w:tcW w:w="2992" w:type="dxa"/>
+            <w:tcW w:w="3175" w:type="dxa"/>
             <w:hideMark/>
           </w:tcPr>
           <w:p>
@@ -746,7 +756,7 @@
         </w:tc>
         <w:tc>
           <w:tcPr>
-            <w:tcW w:w="2868" w:type="dxa"/>
+            <w:tcW w:w="2751" w:type="dxa"/>
             <w:hideMark/>
           </w:tcPr>
           <w:p>
@@ -827,7 +837,7 @@
         </w:tc>
         <w:tc>
           <w:tcPr>
-            <w:tcW w:w="2880" w:type="dxa"/>
+            <w:tcW w:w="2814" w:type="dxa"/>
             <w:hideMark/>
           </w:tcPr>
           <w:p>
@@ -932,7 +942,7 @@
         <w:tc>
           <w:tcPr>
             <w:cnfStyle w:val="001000000000" w:firstRow="0" w:lastRow="0" w:firstColumn="1" w:lastColumn="0" w:oddVBand="0" w:evenVBand="0" w:oddHBand="0" w:evenHBand="0" w:firstRowFirstColumn="0" w:firstRowLastColumn="0" w:lastRowFirstColumn="0" w:lastRowLastColumn="0"/>
-            <w:tcW w:w="2992" w:type="dxa"/>
+            <w:tcW w:w="3175" w:type="dxa"/>
             <w:hideMark/>
           </w:tcPr>
           <w:p>
@@ -1025,7 +1035,7 @@
         </w:tc>
         <w:tc>
           <w:tcPr>
-            <w:tcW w:w="2868" w:type="dxa"/>
+            <w:tcW w:w="2751" w:type="dxa"/>
             <w:hideMark/>
           </w:tcPr>
           <w:p>
@@ -1141,7 +1151,7 @@
         </w:tc>
         <w:tc>
           <w:tcPr>
-            <w:tcW w:w="2880" w:type="dxa"/>
+            <w:tcW w:w="2814" w:type="dxa"/>
             <w:hideMark/>
           </w:tcPr>
           <w:p>
@@ -1175,8 +1185,18 @@
                 <w:szCs w:val="24"/>
                 <w:lang w:eastAsia="pt-PT"/>
               </w:rPr>
+              <w:t xml:space="preserve">.Ler detalhes da bolsa com id correspondente caso utilizador possua sessão iniciada. Caso utilizador não esteja autenticado, </w:t>
+            </w:r>
+            <w:r>
+              <w:rPr>
+                <w:rFonts w:ascii="Porto Serif Light" w:eastAsia="Times New Roman" w:hAnsi="Porto Serif Light" w:cs="Calibri"/>
+                <w:color w:val="000000"/>
+                <w:sz w:val="24"/>
+                <w:szCs w:val="24"/>
+                <w:lang w:eastAsia="pt-PT"/>
+              </w:rPr>
               <w:lastRenderedPageBreak/>
-              <w:t>.Ler detalhes da bolsa com id correspondente caso utilizador possua sessão iniciada. Caso utilizador não esteja autenticado, retornar erro 401.Retornar erro 404 se id não corresponder a nenhuma bolsa.</w:t>
+              <w:t>retornar erro 401.Retornar erro 404 se id não corresponder a nenhuma bolsa.</w:t>
             </w:r>
           </w:p>
           <w:p>
@@ -1247,7 +1267,7 @@
         <w:tc>
           <w:tcPr>
             <w:cnfStyle w:val="001000000000" w:firstRow="0" w:lastRow="0" w:firstColumn="1" w:lastColumn="0" w:oddVBand="0" w:evenVBand="0" w:oddHBand="0" w:evenHBand="0" w:firstRowFirstColumn="0" w:firstRowLastColumn="0" w:lastRowFirstColumn="0" w:lastRowLastColumn="0"/>
-            <w:tcW w:w="2992" w:type="dxa"/>
+            <w:tcW w:w="3175" w:type="dxa"/>
             <w:hideMark/>
           </w:tcPr>
           <w:p>
@@ -1313,26 +1333,13 @@
                 <w:highlight w:val="green"/>
                 <w:lang w:eastAsia="pt-PT"/>
               </w:rPr>
-              <w:t>/</w:t>
-            </w:r>
-            <w:proofErr w:type="spellStart"/>
-            <w:r>
-              <w:rPr>
-                <w:rFonts w:ascii="Porto Serif Light" w:eastAsia="Times New Roman" w:hAnsi="Porto Serif Light" w:cs="Calibri"/>
-                <w:color w:val="000000"/>
-                <w:sz w:val="24"/>
-                <w:szCs w:val="24"/>
-                <w:highlight w:val="green"/>
-                <w:lang w:eastAsia="pt-PT"/>
-              </w:rPr>
-              <w:t>alumni</w:t>
-            </w:r>
-            <w:proofErr w:type="spellEnd"/>
-          </w:p>
-        </w:tc>
-        <w:tc>
-          <w:tcPr>
-            <w:tcW w:w="2868" w:type="dxa"/>
+              <w:t>/alumni</w:t>
+            </w:r>
+          </w:p>
+        </w:tc>
+        <w:tc>
+          <w:tcPr>
+            <w:tcW w:w="2751" w:type="dxa"/>
             <w:hideMark/>
           </w:tcPr>
           <w:p>
@@ -1400,7 +1407,7 @@
         </w:tc>
         <w:tc>
           <w:tcPr>
-            <w:tcW w:w="2880" w:type="dxa"/>
+            <w:tcW w:w="2814" w:type="dxa"/>
             <w:hideMark/>
           </w:tcPr>
           <w:p>
@@ -1456,7 +1463,7 @@
                 <w:szCs w:val="24"/>
                 <w:lang w:eastAsia="pt-PT"/>
               </w:rPr>
-              <w:t xml:space="preserve">. Criar novo utilizador apenas se todos os </w:t>
+              <w:t xml:space="preserve">. Criar novo utilizador apenas se todos os campos estiverem preenchidos e utilizador não estiver autenticado. Caso utilizador esteja </w:t>
             </w:r>
             <w:r>
               <w:rPr>
@@ -1467,7 +1474,7 @@
                 <w:lang w:eastAsia="pt-PT"/>
               </w:rPr>
               <w:lastRenderedPageBreak/>
-              <w:t>campos estiverem preenchidos e utilizador não estiver autenticado. Caso utilizador esteja autenticado, retornar erro 401.</w:t>
+              <w:t>autenticado, retornar erro 401.</w:t>
             </w:r>
           </w:p>
         </w:tc>
@@ -1480,7 +1487,7 @@
         <w:tc>
           <w:tcPr>
             <w:cnfStyle w:val="001000000000" w:firstRow="0" w:lastRow="0" w:firstColumn="1" w:lastColumn="0" w:oddVBand="0" w:evenVBand="0" w:oddHBand="0" w:evenHBand="0" w:firstRowFirstColumn="0" w:firstRowLastColumn="0" w:lastRowFirstColumn="0" w:lastRowLastColumn="0"/>
-            <w:tcW w:w="2992" w:type="dxa"/>
+            <w:tcW w:w="3175" w:type="dxa"/>
             <w:hideMark/>
           </w:tcPr>
           <w:p>
@@ -1561,49 +1568,25 @@
                 <w:highlight w:val="green"/>
                 <w:lang w:eastAsia="pt-PT"/>
               </w:rPr>
-              <w:t>/</w:t>
-            </w:r>
-            <w:proofErr w:type="spellStart"/>
-            <w:r>
-              <w:rPr>
-                <w:rFonts w:ascii="Porto Serif Light" w:eastAsia="Times New Roman" w:hAnsi="Porto Serif Light" w:cs="Calibri"/>
-                <w:color w:val="000000"/>
-                <w:sz w:val="24"/>
-                <w:szCs w:val="24"/>
-                <w:highlight w:val="green"/>
-                <w:lang w:eastAsia="pt-PT"/>
-              </w:rPr>
-              <w:t>alumni</w:t>
-            </w:r>
-            <w:proofErr w:type="spellEnd"/>
-            <w:r>
-              <w:rPr>
-                <w:rFonts w:ascii="Porto Serif Light" w:eastAsia="Times New Roman" w:hAnsi="Porto Serif Light" w:cs="Calibri"/>
-                <w:color w:val="000000"/>
-                <w:sz w:val="24"/>
-                <w:szCs w:val="24"/>
-                <w:highlight w:val="green"/>
-                <w:lang w:eastAsia="pt-PT"/>
-              </w:rPr>
-              <w:t>/:numero</w:t>
-            </w:r>
-          </w:p>
-          <w:p>
-            <w:pPr>
-              <w:jc w:val="center"/>
-              <w:rPr>
-                <w:rFonts w:ascii="Porto Serif Light" w:eastAsia="Times New Roman" w:hAnsi="Porto Serif Light" w:cs="Calibri"/>
-                <w:color w:val="000000"/>
-                <w:sz w:val="24"/>
-                <w:szCs w:val="24"/>
-                <w:lang w:eastAsia="pt-PT"/>
-              </w:rPr>
-            </w:pPr>
-          </w:p>
-        </w:tc>
-        <w:tc>
-          <w:tcPr>
-            <w:tcW w:w="2868" w:type="dxa"/>
+              <w:t>/alumni/:numero</w:t>
+            </w:r>
+          </w:p>
+          <w:p>
+            <w:pPr>
+              <w:jc w:val="center"/>
+              <w:rPr>
+                <w:rFonts w:ascii="Porto Serif Light" w:eastAsia="Times New Roman" w:hAnsi="Porto Serif Light" w:cs="Calibri"/>
+                <w:color w:val="000000"/>
+                <w:sz w:val="24"/>
+                <w:szCs w:val="24"/>
+                <w:lang w:eastAsia="pt-PT"/>
+              </w:rPr>
+            </w:pPr>
+          </w:p>
+        </w:tc>
+        <w:tc>
+          <w:tcPr>
+            <w:tcW w:w="2751" w:type="dxa"/>
             <w:hideMark/>
           </w:tcPr>
           <w:p>
@@ -1695,7 +1678,7 @@
         </w:tc>
         <w:tc>
           <w:tcPr>
-            <w:tcW w:w="2880" w:type="dxa"/>
+            <w:tcW w:w="2814" w:type="dxa"/>
             <w:hideMark/>
           </w:tcPr>
           <w:p>
@@ -1731,7 +1714,6 @@
               </w:rPr>
               <w:t xml:space="preserve">.Ler detalhes do estudante com número correspondente, ler </w:t>
             </w:r>
-            <w:proofErr w:type="spellStart"/>
             <w:r>
               <w:rPr>
                 <w:rFonts w:ascii="Porto Serif Light" w:eastAsia="Times New Roman" w:hAnsi="Porto Serif Light" w:cs="Calibri"/>
@@ -1744,7 +1726,6 @@
               </w:rPr>
               <w:t>skills</w:t>
             </w:r>
-            <w:proofErr w:type="spellEnd"/>
             <w:r>
               <w:rPr>
                 <w:rFonts w:ascii="Porto Serif Light" w:eastAsia="Times New Roman" w:hAnsi="Porto Serif Light" w:cs="Calibri"/>
@@ -1824,7 +1805,7 @@
         <w:tc>
           <w:tcPr>
             <w:cnfStyle w:val="001000000000" w:firstRow="0" w:lastRow="0" w:firstColumn="1" w:lastColumn="0" w:oddVBand="0" w:evenVBand="0" w:oddHBand="0" w:evenHBand="0" w:firstRowFirstColumn="0" w:firstRowLastColumn="0" w:lastRowFirstColumn="0" w:lastRowLastColumn="0"/>
-            <w:tcW w:w="2992" w:type="dxa"/>
+            <w:tcW w:w="3175" w:type="dxa"/>
             <w:hideMark/>
           </w:tcPr>
           <w:p>
@@ -1850,94 +1831,53 @@
                 <w:szCs w:val="24"/>
                 <w:lang w:eastAsia="pt-PT"/>
               </w:rPr>
-              <w:lastRenderedPageBreak/>
-              <w:t>/</w:t>
-            </w:r>
-            <w:proofErr w:type="spellStart"/>
-            <w:r>
-              <w:rPr>
-                <w:rFonts w:ascii="Porto Serif Light" w:eastAsia="Times New Roman" w:hAnsi="Porto Serif Light" w:cs="Calibri"/>
-                <w:b w:val="0"/>
-                <w:bCs w:val="0"/>
-                <w:color w:val="000000"/>
-                <w:sz w:val="24"/>
-                <w:szCs w:val="24"/>
-                <w:lang w:eastAsia="pt-PT"/>
-              </w:rPr>
-              <w:t>alumni</w:t>
-            </w:r>
-            <w:proofErr w:type="spellEnd"/>
-            <w:r>
-              <w:rPr>
-                <w:rFonts w:ascii="Porto Serif Light" w:eastAsia="Times New Roman" w:hAnsi="Porto Serif Light" w:cs="Calibri"/>
-                <w:b w:val="0"/>
-                <w:bCs w:val="0"/>
-                <w:color w:val="000000"/>
-                <w:sz w:val="24"/>
-                <w:szCs w:val="24"/>
-                <w:lang w:eastAsia="pt-PT"/>
-              </w:rPr>
-              <w:t>/:numero/</w:t>
-            </w:r>
-            <w:proofErr w:type="spellStart"/>
-            <w:r>
-              <w:rPr>
-                <w:rFonts w:ascii="Porto Serif Light" w:eastAsia="Times New Roman" w:hAnsi="Porto Serif Light" w:cs="Calibri"/>
-                <w:b w:val="0"/>
-                <w:bCs w:val="0"/>
-                <w:color w:val="000000"/>
-                <w:sz w:val="24"/>
-                <w:szCs w:val="24"/>
-                <w:lang w:eastAsia="pt-PT"/>
-              </w:rPr>
-              <w:t>skills</w:t>
-            </w:r>
-            <w:proofErr w:type="spellEnd"/>
-          </w:p>
-          <w:p>
-            <w:pPr>
-              <w:jc w:val="center"/>
-              <w:rPr>
-                <w:rFonts w:ascii="Porto Serif Light" w:eastAsia="Times New Roman" w:hAnsi="Porto Serif Light" w:cs="Calibri"/>
-                <w:color w:val="000000"/>
-                <w:sz w:val="24"/>
-                <w:szCs w:val="24"/>
-                <w:lang w:eastAsia="pt-PT"/>
-              </w:rPr>
-            </w:pPr>
-          </w:p>
-          <w:p>
-            <w:pPr>
-              <w:jc w:val="center"/>
-              <w:rPr>
-                <w:rFonts w:ascii="Porto Serif Light" w:eastAsia="Times New Roman" w:hAnsi="Porto Serif Light" w:cs="Calibri"/>
-                <w:b w:val="0"/>
-                <w:bCs w:val="0"/>
-                <w:color w:val="000000"/>
-                <w:sz w:val="24"/>
-                <w:szCs w:val="24"/>
-                <w:lang w:eastAsia="pt-PT"/>
-              </w:rPr>
-            </w:pPr>
-          </w:p>
-          <w:p>
-            <w:pPr>
-              <w:jc w:val="center"/>
-              <w:rPr>
-                <w:rFonts w:ascii="Porto Serif Light" w:eastAsia="Times New Roman" w:hAnsi="Porto Serif Light" w:cs="Calibri"/>
-                <w:b w:val="0"/>
-                <w:bCs w:val="0"/>
-                <w:color w:val="000000"/>
-                <w:sz w:val="24"/>
-                <w:szCs w:val="24"/>
-                <w:lang w:eastAsia="pt-PT"/>
-              </w:rPr>
-            </w:pPr>
-          </w:p>
-        </w:tc>
-        <w:tc>
-          <w:tcPr>
-            <w:tcW w:w="2868" w:type="dxa"/>
+              <w:t>/alumni/:numero/skills</w:t>
+            </w:r>
+          </w:p>
+          <w:p>
+            <w:pPr>
+              <w:jc w:val="center"/>
+              <w:rPr>
+                <w:rFonts w:ascii="Porto Serif Light" w:eastAsia="Times New Roman" w:hAnsi="Porto Serif Light" w:cs="Calibri"/>
+                <w:color w:val="000000"/>
+                <w:sz w:val="24"/>
+                <w:szCs w:val="24"/>
+                <w:lang w:eastAsia="pt-PT"/>
+              </w:rPr>
+            </w:pPr>
+          </w:p>
+          <w:p>
+            <w:pPr>
+              <w:jc w:val="center"/>
+              <w:rPr>
+                <w:rFonts w:ascii="Porto Serif Light" w:eastAsia="Times New Roman" w:hAnsi="Porto Serif Light" w:cs="Calibri"/>
+                <w:b w:val="0"/>
+                <w:bCs w:val="0"/>
+                <w:color w:val="000000"/>
+                <w:sz w:val="24"/>
+                <w:szCs w:val="24"/>
+                <w:lang w:eastAsia="pt-PT"/>
+              </w:rPr>
+            </w:pPr>
+          </w:p>
+          <w:p>
+            <w:pPr>
+              <w:jc w:val="center"/>
+              <w:rPr>
+                <w:rFonts w:ascii="Porto Serif Light" w:eastAsia="Times New Roman" w:hAnsi="Porto Serif Light" w:cs="Calibri"/>
+                <w:b w:val="0"/>
+                <w:bCs w:val="0"/>
+                <w:color w:val="000000"/>
+                <w:sz w:val="24"/>
+                <w:szCs w:val="24"/>
+                <w:lang w:eastAsia="pt-PT"/>
+              </w:rPr>
+            </w:pPr>
+          </w:p>
+        </w:tc>
+        <w:tc>
+          <w:tcPr>
+            <w:tcW w:w="2751" w:type="dxa"/>
           </w:tcPr>
           <w:p>
             <w:pPr>
@@ -1965,7 +1905,7 @@
         </w:tc>
         <w:tc>
           <w:tcPr>
-            <w:tcW w:w="2880" w:type="dxa"/>
+            <w:tcW w:w="2814" w:type="dxa"/>
             <w:hideMark/>
           </w:tcPr>
           <w:p>
@@ -1987,51 +1927,7 @@
                 <w:szCs w:val="24"/>
                 <w:lang w:eastAsia="pt-PT"/>
               </w:rPr>
-              <w:t xml:space="preserve">Retorna todas as </w:t>
-            </w:r>
-            <w:proofErr w:type="spellStart"/>
-            <w:r>
-              <w:rPr>
-                <w:rFonts w:ascii="Porto Serif Light" w:eastAsia="Times New Roman" w:hAnsi="Porto Serif Light" w:cs="Calibri"/>
-                <w:color w:val="000000"/>
-                <w:sz w:val="24"/>
-                <w:szCs w:val="24"/>
-                <w:lang w:eastAsia="pt-PT"/>
-              </w:rPr>
-              <w:t>skills</w:t>
-            </w:r>
-            <w:proofErr w:type="spellEnd"/>
-            <w:r>
-              <w:rPr>
-                <w:rFonts w:ascii="Porto Serif Light" w:eastAsia="Times New Roman" w:hAnsi="Porto Serif Light" w:cs="Calibri"/>
-                <w:color w:val="000000"/>
-                <w:sz w:val="24"/>
-                <w:szCs w:val="24"/>
-                <w:lang w:eastAsia="pt-PT"/>
-              </w:rPr>
-              <w:t xml:space="preserve"> de um </w:t>
-            </w:r>
-            <w:proofErr w:type="spellStart"/>
-            <w:r>
-              <w:rPr>
-                <w:rFonts w:ascii="Porto Serif Light" w:eastAsia="Times New Roman" w:hAnsi="Porto Serif Light" w:cs="Calibri"/>
-                <w:color w:val="000000"/>
-                <w:sz w:val="24"/>
-                <w:szCs w:val="24"/>
-                <w:lang w:eastAsia="pt-PT"/>
-              </w:rPr>
-              <w:t>alumni</w:t>
-            </w:r>
-            <w:proofErr w:type="spellEnd"/>
-            <w:r>
-              <w:rPr>
-                <w:rFonts w:ascii="Porto Serif Light" w:eastAsia="Times New Roman" w:hAnsi="Porto Serif Light" w:cs="Calibri"/>
-                <w:color w:val="000000"/>
-                <w:sz w:val="24"/>
-                <w:szCs w:val="24"/>
-                <w:lang w:eastAsia="pt-PT"/>
-              </w:rPr>
-              <w:t>.</w:t>
+              <w:t>Retorna todas as skills de um alumni.</w:t>
             </w:r>
           </w:p>
           <w:p>
@@ -2056,7 +1952,7 @@
         <w:tc>
           <w:tcPr>
             <w:cnfStyle w:val="001000000000" w:firstRow="0" w:lastRow="0" w:firstColumn="1" w:lastColumn="0" w:oddVBand="0" w:evenVBand="0" w:oddHBand="0" w:evenHBand="0" w:firstRowFirstColumn="0" w:firstRowLastColumn="0" w:lastRowFirstColumn="0" w:lastRowLastColumn="0"/>
-            <w:tcW w:w="2992" w:type="dxa"/>
+            <w:tcW w:w="3175" w:type="dxa"/>
           </w:tcPr>
           <w:p>
             <w:pPr>
@@ -2082,61 +1978,8 @@
                 <w:szCs w:val="24"/>
                 <w:lang w:eastAsia="pt-PT"/>
               </w:rPr>
-              <w:t>/</w:t>
-            </w:r>
-            <w:proofErr w:type="spellStart"/>
-            <w:r>
-              <w:rPr>
-                <w:rFonts w:ascii="Porto Serif Light" w:eastAsia="Times New Roman" w:hAnsi="Porto Serif Light" w:cs="Calibri"/>
-                <w:b w:val="0"/>
-                <w:bCs w:val="0"/>
-                <w:color w:val="000000"/>
-                <w:sz w:val="24"/>
-                <w:szCs w:val="24"/>
-                <w:lang w:eastAsia="pt-PT"/>
-              </w:rPr>
-              <w:t>alumni</w:t>
-            </w:r>
-            <w:proofErr w:type="spellEnd"/>
-            <w:r>
-              <w:rPr>
-                <w:rFonts w:ascii="Porto Serif Light" w:eastAsia="Times New Roman" w:hAnsi="Porto Serif Light" w:cs="Calibri"/>
-                <w:b w:val="0"/>
-                <w:bCs w:val="0"/>
-                <w:color w:val="000000"/>
-                <w:sz w:val="24"/>
-                <w:szCs w:val="24"/>
-                <w:lang w:eastAsia="pt-PT"/>
-              </w:rPr>
-              <w:t>/:numero/</w:t>
-            </w:r>
-            <w:proofErr w:type="spellStart"/>
-            <w:r>
-              <w:rPr>
-                <w:rFonts w:ascii="Porto Serif Light" w:eastAsia="Times New Roman" w:hAnsi="Porto Serif Light" w:cs="Calibri"/>
-                <w:b w:val="0"/>
-                <w:bCs w:val="0"/>
-                <w:color w:val="000000"/>
-                <w:sz w:val="24"/>
-                <w:szCs w:val="24"/>
-                <w:lang w:eastAsia="pt-PT"/>
-              </w:rPr>
-              <w:t>skills</w:t>
-            </w:r>
-            <w:proofErr w:type="spellEnd"/>
-            <w:r>
-              <w:rPr>
-                <w:rFonts w:ascii="Porto Serif Light" w:eastAsia="Times New Roman" w:hAnsi="Porto Serif Light" w:cs="Calibri"/>
-                <w:b w:val="0"/>
-                <w:bCs w:val="0"/>
-                <w:color w:val="000000"/>
-                <w:sz w:val="24"/>
-                <w:szCs w:val="24"/>
-                <w:lang w:eastAsia="pt-PT"/>
-              </w:rPr>
-              <w:t>/:</w:t>
-            </w:r>
-            <w:proofErr w:type="spellStart"/>
+              <w:t>/alumni/:numero/skills/:</w:t>
+            </w:r>
             <w:r>
               <w:rPr>
                 <w:rFonts w:ascii="Porto Serif Light" w:eastAsia="Times New Roman" w:hAnsi="Porto Serif Light" w:cs="Calibri"/>
@@ -2149,132 +1992,76 @@
               </w:rPr>
               <w:t>skillId</w:t>
             </w:r>
-            <w:proofErr w:type="spellEnd"/>
-          </w:p>
-          <w:p>
-            <w:pPr>
-              <w:jc w:val="center"/>
-              <w:rPr>
-                <w:rFonts w:ascii="Porto Serif Light" w:eastAsia="Times New Roman" w:hAnsi="Porto Serif Light" w:cs="Calibri"/>
-                <w:b w:val="0"/>
-                <w:bCs w:val="0"/>
-                <w:color w:val="000000"/>
-                <w:sz w:val="24"/>
-                <w:szCs w:val="24"/>
-                <w:lang w:eastAsia="pt-PT"/>
-              </w:rPr>
-            </w:pPr>
-          </w:p>
-        </w:tc>
-        <w:tc>
-          <w:tcPr>
-            <w:tcW w:w="2868" w:type="dxa"/>
-          </w:tcPr>
-          <w:p>
-            <w:pPr>
-              <w:jc w:val="center"/>
-              <w:cnfStyle w:val="000000000000" w:firstRow="0" w:lastRow="0" w:firstColumn="0" w:lastColumn="0" w:oddVBand="0" w:evenVBand="0" w:oddHBand="0" w:evenHBand="0" w:firstRowFirstColumn="0" w:firstRowLastColumn="0" w:lastRowFirstColumn="0" w:lastRowLastColumn="0"/>
-              <w:rPr>
-                <w:rFonts w:ascii="Porto Serif Light" w:eastAsia="Times New Roman" w:hAnsi="Porto Serif Light" w:cs="Calibri"/>
-                <w:color w:val="000000"/>
-                <w:sz w:val="24"/>
-                <w:szCs w:val="24"/>
-                <w:lang w:eastAsia="pt-PT"/>
-              </w:rPr>
-            </w:pPr>
-            <w:r>
-              <w:rPr>
-                <w:rFonts w:ascii="Porto Serif Light" w:eastAsia="Times New Roman" w:hAnsi="Porto Serif Light" w:cs="Calibri"/>
-                <w:color w:val="000000"/>
-                <w:sz w:val="24"/>
-                <w:szCs w:val="24"/>
-                <w:lang w:eastAsia="pt-PT"/>
-              </w:rPr>
+          </w:p>
+          <w:p>
+            <w:pPr>
+              <w:jc w:val="center"/>
+              <w:rPr>
+                <w:rFonts w:ascii="Porto Serif Light" w:eastAsia="Times New Roman" w:hAnsi="Porto Serif Light" w:cs="Calibri"/>
+                <w:b w:val="0"/>
+                <w:bCs w:val="0"/>
+                <w:color w:val="000000"/>
+                <w:sz w:val="24"/>
+                <w:szCs w:val="24"/>
+                <w:lang w:eastAsia="pt-PT"/>
+              </w:rPr>
+            </w:pPr>
+          </w:p>
+        </w:tc>
+        <w:tc>
+          <w:tcPr>
+            <w:tcW w:w="2751" w:type="dxa"/>
+          </w:tcPr>
+          <w:p>
+            <w:pPr>
+              <w:jc w:val="center"/>
+              <w:cnfStyle w:val="000000000000" w:firstRow="0" w:lastRow="0" w:firstColumn="0" w:lastColumn="0" w:oddVBand="0" w:evenVBand="0" w:oddHBand="0" w:evenHBand="0" w:firstRowFirstColumn="0" w:firstRowLastColumn="0" w:lastRowFirstColumn="0" w:lastRowLastColumn="0"/>
+              <w:rPr>
+                <w:rFonts w:ascii="Porto Serif Light" w:eastAsia="Times New Roman" w:hAnsi="Porto Serif Light" w:cs="Calibri"/>
+                <w:color w:val="000000"/>
+                <w:sz w:val="24"/>
+                <w:szCs w:val="24"/>
+                <w:lang w:eastAsia="pt-PT"/>
+              </w:rPr>
+            </w:pPr>
+            <w:r>
+              <w:rPr>
+                <w:rFonts w:ascii="Porto Serif Light" w:eastAsia="Times New Roman" w:hAnsi="Porto Serif Light" w:cs="Calibri"/>
+                <w:color w:val="000000"/>
+                <w:sz w:val="24"/>
+                <w:szCs w:val="24"/>
+                <w:lang w:eastAsia="pt-PT"/>
+              </w:rPr>
+              <w:lastRenderedPageBreak/>
               <w:t>PUT; DELETE; POST</w:t>
             </w:r>
           </w:p>
         </w:tc>
         <w:tc>
           <w:tcPr>
-            <w:tcW w:w="2880" w:type="dxa"/>
-          </w:tcPr>
-          <w:p>
-            <w:pPr>
-              <w:cnfStyle w:val="000000000000" w:firstRow="0" w:lastRow="0" w:firstColumn="0" w:lastColumn="0" w:oddVBand="0" w:evenVBand="0" w:oddHBand="0" w:evenHBand="0" w:firstRowFirstColumn="0" w:firstRowLastColumn="0" w:lastRowFirstColumn="0" w:lastRowLastColumn="0"/>
-              <w:rPr>
-                <w:rFonts w:ascii="Porto Serif Light" w:eastAsia="Times New Roman" w:hAnsi="Porto Serif Light" w:cs="Calibri"/>
-                <w:color w:val="000000"/>
-                <w:sz w:val="24"/>
-                <w:szCs w:val="24"/>
-                <w:lang w:eastAsia="pt-PT"/>
-              </w:rPr>
-            </w:pPr>
-            <w:r>
-              <w:rPr>
-                <w:rFonts w:ascii="Porto Serif Light" w:eastAsia="Times New Roman" w:hAnsi="Porto Serif Light" w:cs="Calibri"/>
-                <w:color w:val="000000"/>
-                <w:sz w:val="24"/>
-                <w:szCs w:val="24"/>
-                <w:lang w:eastAsia="pt-PT"/>
-              </w:rPr>
-              <w:t xml:space="preserve">Cria, faz </w:t>
-            </w:r>
-            <w:proofErr w:type="spellStart"/>
-            <w:r>
-              <w:rPr>
-                <w:rFonts w:ascii="Porto Serif Light" w:eastAsia="Times New Roman" w:hAnsi="Porto Serif Light" w:cs="Calibri"/>
-                <w:color w:val="000000"/>
-                <w:sz w:val="24"/>
-                <w:szCs w:val="24"/>
-                <w:lang w:eastAsia="pt-PT"/>
-              </w:rPr>
-              <w:t>update</w:t>
-            </w:r>
-            <w:proofErr w:type="spellEnd"/>
-            <w:r>
-              <w:rPr>
-                <w:rFonts w:ascii="Porto Serif Light" w:eastAsia="Times New Roman" w:hAnsi="Porto Serif Light" w:cs="Calibri"/>
-                <w:color w:val="000000"/>
-                <w:sz w:val="24"/>
-                <w:szCs w:val="24"/>
-                <w:lang w:eastAsia="pt-PT"/>
-              </w:rPr>
-              <w:t xml:space="preserve"> ou apaga uma </w:t>
-            </w:r>
-            <w:proofErr w:type="spellStart"/>
-            <w:r>
-              <w:rPr>
-                <w:rFonts w:ascii="Porto Serif Light" w:eastAsia="Times New Roman" w:hAnsi="Porto Serif Light" w:cs="Calibri"/>
-                <w:color w:val="000000"/>
-                <w:sz w:val="24"/>
-                <w:szCs w:val="24"/>
-                <w:lang w:eastAsia="pt-PT"/>
-              </w:rPr>
-              <w:t>skills</w:t>
-            </w:r>
-            <w:proofErr w:type="spellEnd"/>
-            <w:r>
-              <w:rPr>
-                <w:rFonts w:ascii="Porto Serif Light" w:eastAsia="Times New Roman" w:hAnsi="Porto Serif Light" w:cs="Calibri"/>
-                <w:color w:val="000000"/>
-                <w:sz w:val="24"/>
-                <w:szCs w:val="24"/>
-                <w:lang w:eastAsia="pt-PT"/>
-              </w:rPr>
-              <w:t xml:space="preserve"> de um </w:t>
-            </w:r>
-            <w:proofErr w:type="spellStart"/>
-            <w:r>
-              <w:rPr>
-                <w:rFonts w:ascii="Porto Serif Light" w:eastAsia="Times New Roman" w:hAnsi="Porto Serif Light" w:cs="Calibri"/>
-                <w:color w:val="000000"/>
-                <w:sz w:val="24"/>
-                <w:szCs w:val="24"/>
-                <w:lang w:eastAsia="pt-PT"/>
-              </w:rPr>
-              <w:t>alumni</w:t>
-            </w:r>
-            <w:proofErr w:type="spellEnd"/>
+            <w:tcW w:w="2814" w:type="dxa"/>
+          </w:tcPr>
+          <w:p>
+            <w:pPr>
+              <w:cnfStyle w:val="000000000000" w:firstRow="0" w:lastRow="0" w:firstColumn="0" w:lastColumn="0" w:oddVBand="0" w:evenVBand="0" w:oddHBand="0" w:evenHBand="0" w:firstRowFirstColumn="0" w:firstRowLastColumn="0" w:lastRowFirstColumn="0" w:lastRowLastColumn="0"/>
+              <w:rPr>
+                <w:rFonts w:ascii="Porto Serif Light" w:eastAsia="Times New Roman" w:hAnsi="Porto Serif Light" w:cs="Calibri"/>
+                <w:color w:val="000000"/>
+                <w:sz w:val="24"/>
+                <w:szCs w:val="24"/>
+                <w:lang w:eastAsia="pt-PT"/>
+              </w:rPr>
+            </w:pPr>
+            <w:r>
+              <w:rPr>
+                <w:rFonts w:ascii="Porto Serif Light" w:eastAsia="Times New Roman" w:hAnsi="Porto Serif Light" w:cs="Calibri"/>
+                <w:color w:val="000000"/>
+                <w:sz w:val="24"/>
+                <w:szCs w:val="24"/>
+                <w:lang w:eastAsia="pt-PT"/>
+              </w:rPr>
+              <w:t>Cria, faz update ou apaga uma skills de um alumni</w:t>
+            </w:r>
           </w:p>
         </w:tc>
       </w:tr>
@@ -2286,7 +2073,7 @@
         <w:tc>
           <w:tcPr>
             <w:cnfStyle w:val="001000000000" w:firstRow="0" w:lastRow="0" w:firstColumn="1" w:lastColumn="0" w:oddVBand="0" w:evenVBand="0" w:oddHBand="0" w:evenHBand="0" w:firstRowFirstColumn="0" w:firstRowLastColumn="0" w:lastRowFirstColumn="0" w:lastRowLastColumn="0"/>
-            <w:tcW w:w="2992" w:type="dxa"/>
+            <w:tcW w:w="3175" w:type="dxa"/>
             <w:hideMark/>
           </w:tcPr>
           <w:p>
@@ -2312,91 +2099,51 @@
                 <w:szCs w:val="24"/>
                 <w:lang w:eastAsia="pt-PT"/>
               </w:rPr>
-              <w:t>/</w:t>
-            </w:r>
-            <w:proofErr w:type="spellStart"/>
-            <w:r>
-              <w:rPr>
-                <w:rFonts w:ascii="Porto Serif Light" w:eastAsia="Times New Roman" w:hAnsi="Porto Serif Light" w:cs="Calibri"/>
-                <w:b w:val="0"/>
-                <w:bCs w:val="0"/>
-                <w:color w:val="000000"/>
-                <w:sz w:val="24"/>
-                <w:szCs w:val="24"/>
-                <w:lang w:eastAsia="pt-PT"/>
-              </w:rPr>
-              <w:t>alumni</w:t>
-            </w:r>
-            <w:proofErr w:type="spellEnd"/>
-            <w:r>
-              <w:rPr>
-                <w:rFonts w:ascii="Porto Serif Light" w:eastAsia="Times New Roman" w:hAnsi="Porto Serif Light" w:cs="Calibri"/>
-                <w:b w:val="0"/>
-                <w:bCs w:val="0"/>
-                <w:color w:val="000000"/>
-                <w:sz w:val="24"/>
-                <w:szCs w:val="24"/>
-                <w:lang w:eastAsia="pt-PT"/>
-              </w:rPr>
-              <w:t>/:numero/</w:t>
-            </w:r>
-            <w:proofErr w:type="spellStart"/>
-            <w:r>
-              <w:rPr>
-                <w:rFonts w:ascii="Porto Serif Light" w:eastAsia="Times New Roman" w:hAnsi="Porto Serif Light" w:cs="Calibri"/>
-                <w:b w:val="0"/>
-                <w:bCs w:val="0"/>
-                <w:color w:val="000000"/>
-                <w:sz w:val="24"/>
-                <w:szCs w:val="24"/>
-                <w:lang w:eastAsia="pt-PT"/>
-              </w:rPr>
-              <w:t>tools</w:t>
-            </w:r>
-            <w:proofErr w:type="spellEnd"/>
-          </w:p>
-          <w:p>
-            <w:pPr>
-              <w:jc w:val="center"/>
-              <w:rPr>
-                <w:rFonts w:ascii="Porto Serif Light" w:eastAsia="Times New Roman" w:hAnsi="Porto Serif Light" w:cs="Calibri"/>
-                <w:color w:val="000000"/>
-                <w:sz w:val="24"/>
-                <w:szCs w:val="24"/>
-                <w:lang w:eastAsia="pt-PT"/>
-              </w:rPr>
-            </w:pPr>
-          </w:p>
-          <w:p>
-            <w:pPr>
-              <w:jc w:val="center"/>
-              <w:rPr>
-                <w:rFonts w:ascii="Porto Serif Light" w:eastAsia="Times New Roman" w:hAnsi="Porto Serif Light" w:cs="Calibri"/>
-                <w:b w:val="0"/>
-                <w:bCs w:val="0"/>
-                <w:color w:val="000000"/>
-                <w:sz w:val="24"/>
-                <w:szCs w:val="24"/>
-                <w:lang w:eastAsia="pt-PT"/>
-              </w:rPr>
-            </w:pPr>
-          </w:p>
-          <w:p>
-            <w:pPr>
-              <w:jc w:val="center"/>
-              <w:rPr>
-                <w:rFonts w:ascii="Porto Serif Light" w:eastAsia="Times New Roman" w:hAnsi="Porto Serif Light" w:cs="Calibri"/>
-                <w:color w:val="000000"/>
-                <w:sz w:val="24"/>
-                <w:szCs w:val="24"/>
-                <w:lang w:eastAsia="pt-PT"/>
-              </w:rPr>
-            </w:pPr>
-          </w:p>
-        </w:tc>
-        <w:tc>
-          <w:tcPr>
-            <w:tcW w:w="2868" w:type="dxa"/>
+              <w:t>/alumni/:numero/tools</w:t>
+            </w:r>
+          </w:p>
+          <w:p>
+            <w:pPr>
+              <w:jc w:val="center"/>
+              <w:rPr>
+                <w:rFonts w:ascii="Porto Serif Light" w:eastAsia="Times New Roman" w:hAnsi="Porto Serif Light" w:cs="Calibri"/>
+                <w:color w:val="000000"/>
+                <w:sz w:val="24"/>
+                <w:szCs w:val="24"/>
+                <w:lang w:eastAsia="pt-PT"/>
+              </w:rPr>
+            </w:pPr>
+          </w:p>
+          <w:p>
+            <w:pPr>
+              <w:jc w:val="center"/>
+              <w:rPr>
+                <w:rFonts w:ascii="Porto Serif Light" w:eastAsia="Times New Roman" w:hAnsi="Porto Serif Light" w:cs="Calibri"/>
+                <w:b w:val="0"/>
+                <w:bCs w:val="0"/>
+                <w:color w:val="000000"/>
+                <w:sz w:val="24"/>
+                <w:szCs w:val="24"/>
+                <w:lang w:eastAsia="pt-PT"/>
+              </w:rPr>
+            </w:pPr>
+          </w:p>
+          <w:p>
+            <w:pPr>
+              <w:jc w:val="center"/>
+              <w:rPr>
+                <w:rFonts w:ascii="Porto Serif Light" w:eastAsia="Times New Roman" w:hAnsi="Porto Serif Light" w:cs="Calibri"/>
+                <w:color w:val="000000"/>
+                <w:sz w:val="24"/>
+                <w:szCs w:val="24"/>
+                <w:lang w:eastAsia="pt-PT"/>
+              </w:rPr>
+            </w:pPr>
+          </w:p>
+        </w:tc>
+        <w:tc>
+          <w:tcPr>
+            <w:tcW w:w="2751" w:type="dxa"/>
             <w:hideMark/>
           </w:tcPr>
           <w:p>
@@ -2425,7 +2172,7 @@
         </w:tc>
         <w:tc>
           <w:tcPr>
-            <w:tcW w:w="2880" w:type="dxa"/>
+            <w:tcW w:w="2814" w:type="dxa"/>
             <w:hideMark/>
           </w:tcPr>
           <w:p>
@@ -2447,51 +2194,7 @@
                 <w:szCs w:val="24"/>
                 <w:lang w:eastAsia="pt-PT"/>
               </w:rPr>
-              <w:t xml:space="preserve">Retorna todas as </w:t>
-            </w:r>
-            <w:proofErr w:type="spellStart"/>
-            <w:r>
-              <w:rPr>
-                <w:rFonts w:ascii="Porto Serif Light" w:eastAsia="Times New Roman" w:hAnsi="Porto Serif Light" w:cs="Calibri"/>
-                <w:color w:val="000000"/>
-                <w:sz w:val="24"/>
-                <w:szCs w:val="24"/>
-                <w:lang w:eastAsia="pt-PT"/>
-              </w:rPr>
-              <w:t>tools</w:t>
-            </w:r>
-            <w:proofErr w:type="spellEnd"/>
-            <w:r>
-              <w:rPr>
-                <w:rFonts w:ascii="Porto Serif Light" w:eastAsia="Times New Roman" w:hAnsi="Porto Serif Light" w:cs="Calibri"/>
-                <w:color w:val="000000"/>
-                <w:sz w:val="24"/>
-                <w:szCs w:val="24"/>
-                <w:lang w:eastAsia="pt-PT"/>
-              </w:rPr>
-              <w:t xml:space="preserve"> de um </w:t>
-            </w:r>
-            <w:proofErr w:type="spellStart"/>
-            <w:r>
-              <w:rPr>
-                <w:rFonts w:ascii="Porto Serif Light" w:eastAsia="Times New Roman" w:hAnsi="Porto Serif Light" w:cs="Calibri"/>
-                <w:color w:val="000000"/>
-                <w:sz w:val="24"/>
-                <w:szCs w:val="24"/>
-                <w:lang w:eastAsia="pt-PT"/>
-              </w:rPr>
-              <w:t>alumni</w:t>
-            </w:r>
-            <w:proofErr w:type="spellEnd"/>
-            <w:r>
-              <w:rPr>
-                <w:rFonts w:ascii="Porto Serif Light" w:eastAsia="Times New Roman" w:hAnsi="Porto Serif Light" w:cs="Calibri"/>
-                <w:color w:val="000000"/>
-                <w:sz w:val="24"/>
-                <w:szCs w:val="24"/>
-                <w:lang w:eastAsia="pt-PT"/>
-              </w:rPr>
-              <w:t>.</w:t>
+              <w:t>Retorna todas as tools de um alumni.</w:t>
             </w:r>
           </w:p>
           <w:p>
@@ -2516,104 +2219,52 @@
         <w:tc>
           <w:tcPr>
             <w:cnfStyle w:val="001000000000" w:firstRow="0" w:lastRow="0" w:firstColumn="1" w:lastColumn="0" w:oddVBand="0" w:evenVBand="0" w:oddHBand="0" w:evenHBand="0" w:firstRowFirstColumn="0" w:firstRowLastColumn="0" w:lastRowFirstColumn="0" w:lastRowLastColumn="0"/>
-            <w:tcW w:w="2992" w:type="dxa"/>
-          </w:tcPr>
-          <w:p>
-            <w:pPr>
-              <w:jc w:val="center"/>
-              <w:rPr>
-                <w:rFonts w:ascii="Porto Serif Light" w:eastAsia="Times New Roman" w:hAnsi="Porto Serif Light" w:cs="Calibri"/>
-                <w:b w:val="0"/>
-                <w:bCs w:val="0"/>
-                <w:color w:val="000000"/>
-                <w:sz w:val="24"/>
-                <w:szCs w:val="24"/>
-                <w:lang w:eastAsia="pt-PT"/>
-              </w:rPr>
-            </w:pPr>
-            <w:r>
-              <w:rPr>
-                <w:rFonts w:ascii="Porto Serif Light" w:eastAsia="Times New Roman" w:hAnsi="Porto Serif Light" w:cs="Calibri"/>
-                <w:b w:val="0"/>
-                <w:bCs w:val="0"/>
-                <w:color w:val="000000"/>
-                <w:sz w:val="24"/>
-                <w:szCs w:val="24"/>
-                <w:lang w:eastAsia="pt-PT"/>
-              </w:rPr>
-              <w:t>/</w:t>
-            </w:r>
-            <w:proofErr w:type="spellStart"/>
-            <w:r>
-              <w:rPr>
-                <w:rFonts w:ascii="Porto Serif Light" w:eastAsia="Times New Roman" w:hAnsi="Porto Serif Light" w:cs="Calibri"/>
-                <w:b w:val="0"/>
-                <w:bCs w:val="0"/>
-                <w:color w:val="000000"/>
-                <w:sz w:val="24"/>
-                <w:szCs w:val="24"/>
-                <w:lang w:eastAsia="pt-PT"/>
-              </w:rPr>
-              <w:t>alumni</w:t>
-            </w:r>
-            <w:proofErr w:type="spellEnd"/>
-            <w:r>
-              <w:rPr>
-                <w:rFonts w:ascii="Porto Serif Light" w:eastAsia="Times New Roman" w:hAnsi="Porto Serif Light" w:cs="Calibri"/>
-                <w:b w:val="0"/>
-                <w:bCs w:val="0"/>
-                <w:color w:val="000000"/>
-                <w:sz w:val="24"/>
-                <w:szCs w:val="24"/>
-                <w:lang w:eastAsia="pt-PT"/>
-              </w:rPr>
-              <w:t xml:space="preserve">/:numero/ </w:t>
-            </w:r>
-            <w:proofErr w:type="spellStart"/>
-            <w:r>
-              <w:rPr>
-                <w:rFonts w:ascii="Porto Serif Light" w:eastAsia="Times New Roman" w:hAnsi="Porto Serif Light" w:cs="Calibri"/>
-                <w:b w:val="0"/>
-                <w:bCs w:val="0"/>
-                <w:color w:val="000000"/>
-                <w:sz w:val="24"/>
-                <w:szCs w:val="24"/>
-                <w:lang w:eastAsia="pt-PT"/>
-              </w:rPr>
-              <w:t>tools</w:t>
-            </w:r>
-            <w:proofErr w:type="spellEnd"/>
-            <w:r>
-              <w:rPr>
-                <w:rFonts w:ascii="Porto Serif Light" w:eastAsia="Times New Roman" w:hAnsi="Porto Serif Light" w:cs="Calibri"/>
-                <w:b w:val="0"/>
-                <w:bCs w:val="0"/>
-                <w:color w:val="000000"/>
-                <w:sz w:val="24"/>
-                <w:szCs w:val="24"/>
-                <w:lang w:eastAsia="pt-PT"/>
-              </w:rPr>
-              <w:t>/:id</w:t>
-            </w:r>
-          </w:p>
-          <w:p>
-            <w:pPr>
-              <w:jc w:val="center"/>
-              <w:rPr>
-                <w:rFonts w:ascii="Porto Serif Light" w:eastAsia="Times New Roman" w:hAnsi="Porto Serif Light" w:cs="Calibri"/>
-                <w:b w:val="0"/>
-                <w:bCs w:val="0"/>
-                <w:color w:val="000000"/>
-                <w:sz w:val="24"/>
-                <w:szCs w:val="24"/>
-                <w:lang w:eastAsia="pt-PT"/>
-              </w:rPr>
-            </w:pPr>
-          </w:p>
-        </w:tc>
-        <w:tc>
-          <w:tcPr>
-            <w:tcW w:w="2868" w:type="dxa"/>
+            <w:tcW w:w="3175" w:type="dxa"/>
+          </w:tcPr>
+          <w:p>
+            <w:pPr>
+              <w:jc w:val="center"/>
+              <w:rPr>
+                <w:rFonts w:ascii="Porto Serif Light" w:eastAsia="Times New Roman" w:hAnsi="Porto Serif Light" w:cs="Calibri"/>
+                <w:b w:val="0"/>
+                <w:bCs w:val="0"/>
+                <w:color w:val="000000"/>
+                <w:sz w:val="24"/>
+                <w:szCs w:val="24"/>
+                <w:lang w:eastAsia="pt-PT"/>
+              </w:rPr>
+            </w:pPr>
+            <w:r>
+              <w:rPr>
+                <w:rFonts w:ascii="Porto Serif Light" w:eastAsia="Times New Roman" w:hAnsi="Porto Serif Light" w:cs="Calibri"/>
+                <w:b w:val="0"/>
+                <w:bCs w:val="0"/>
+                <w:color w:val="000000"/>
+                <w:sz w:val="24"/>
+                <w:szCs w:val="24"/>
+                <w:lang w:eastAsia="pt-PT"/>
+              </w:rPr>
+              <w:t>/alumni/:numero/ tools/:id</w:t>
+            </w:r>
+          </w:p>
+          <w:p>
+            <w:pPr>
+              <w:jc w:val="center"/>
+              <w:rPr>
+                <w:rFonts w:ascii="Porto Serif Light" w:eastAsia="Times New Roman" w:hAnsi="Porto Serif Light" w:cs="Calibri"/>
+                <w:b w:val="0"/>
+                <w:bCs w:val="0"/>
+                <w:color w:val="000000"/>
+                <w:sz w:val="24"/>
+                <w:szCs w:val="24"/>
+                <w:lang w:eastAsia="pt-PT"/>
+              </w:rPr>
+            </w:pPr>
+          </w:p>
+        </w:tc>
+        <w:tc>
+          <w:tcPr>
+            <w:tcW w:w="2751" w:type="dxa"/>
           </w:tcPr>
           <w:p>
             <w:pPr>
@@ -2641,85 +2292,29 @@
         </w:tc>
         <w:tc>
           <w:tcPr>
-            <w:tcW w:w="2880" w:type="dxa"/>
-          </w:tcPr>
-          <w:p>
-            <w:pPr>
-              <w:cnfStyle w:val="000000000000" w:firstRow="0" w:lastRow="0" w:firstColumn="0" w:lastColumn="0" w:oddVBand="0" w:evenVBand="0" w:oddHBand="0" w:evenHBand="0" w:firstRowFirstColumn="0" w:firstRowLastColumn="0" w:lastRowFirstColumn="0" w:lastRowLastColumn="0"/>
-              <w:rPr>
-                <w:rFonts w:ascii="Porto Serif Light" w:eastAsia="Times New Roman" w:hAnsi="Porto Serif Light" w:cs="Calibri"/>
-                <w:color w:val="000000"/>
-                <w:sz w:val="24"/>
-                <w:szCs w:val="24"/>
-                <w:lang w:eastAsia="pt-PT"/>
-              </w:rPr>
-            </w:pPr>
-            <w:r>
-              <w:rPr>
-                <w:rFonts w:ascii="Porto Serif Light" w:eastAsia="Times New Roman" w:hAnsi="Porto Serif Light" w:cs="Calibri"/>
-                <w:color w:val="000000"/>
-                <w:sz w:val="24"/>
-                <w:szCs w:val="24"/>
-                <w:lang w:eastAsia="pt-PT"/>
-              </w:rPr>
-              <w:t xml:space="preserve">Cria, faz </w:t>
-            </w:r>
-            <w:proofErr w:type="spellStart"/>
-            <w:r>
-              <w:rPr>
-                <w:rFonts w:ascii="Porto Serif Light" w:eastAsia="Times New Roman" w:hAnsi="Porto Serif Light" w:cs="Calibri"/>
-                <w:color w:val="000000"/>
-                <w:sz w:val="24"/>
-                <w:szCs w:val="24"/>
-                <w:lang w:eastAsia="pt-PT"/>
-              </w:rPr>
-              <w:t>update</w:t>
-            </w:r>
-            <w:proofErr w:type="spellEnd"/>
-            <w:r>
-              <w:rPr>
-                <w:rFonts w:ascii="Porto Serif Light" w:eastAsia="Times New Roman" w:hAnsi="Porto Serif Light" w:cs="Calibri"/>
-                <w:color w:val="000000"/>
-                <w:sz w:val="24"/>
-                <w:szCs w:val="24"/>
-                <w:lang w:eastAsia="pt-PT"/>
-              </w:rPr>
-              <w:t xml:space="preserve"> ou apaga uma </w:t>
-            </w:r>
-            <w:proofErr w:type="spellStart"/>
-            <w:r>
-              <w:rPr>
-                <w:rFonts w:ascii="Porto Serif Light" w:eastAsia="Times New Roman" w:hAnsi="Porto Serif Light" w:cs="Calibri"/>
-                <w:color w:val="000000"/>
-                <w:sz w:val="24"/>
-                <w:szCs w:val="24"/>
-                <w:lang w:eastAsia="pt-PT"/>
-              </w:rPr>
-              <w:t>tool</w:t>
-            </w:r>
-            <w:proofErr w:type="spellEnd"/>
-            <w:r>
-              <w:rPr>
-                <w:rFonts w:ascii="Porto Serif Light" w:eastAsia="Times New Roman" w:hAnsi="Porto Serif Light" w:cs="Calibri"/>
-                <w:color w:val="000000"/>
-                <w:sz w:val="24"/>
-                <w:szCs w:val="24"/>
-                <w:lang w:eastAsia="pt-PT"/>
-              </w:rPr>
-              <w:t xml:space="preserve"> de um </w:t>
-            </w:r>
-            <w:proofErr w:type="spellStart"/>
-            <w:r>
-              <w:rPr>
-                <w:rFonts w:ascii="Porto Serif Light" w:eastAsia="Times New Roman" w:hAnsi="Porto Serif Light" w:cs="Calibri"/>
-                <w:color w:val="000000"/>
-                <w:sz w:val="24"/>
-                <w:szCs w:val="24"/>
-                <w:lang w:eastAsia="pt-PT"/>
-              </w:rPr>
-              <w:t>alumni</w:t>
-            </w:r>
-            <w:proofErr w:type="spellEnd"/>
+            <w:tcW w:w="2814" w:type="dxa"/>
+          </w:tcPr>
+          <w:p>
+            <w:pPr>
+              <w:cnfStyle w:val="000000000000" w:firstRow="0" w:lastRow="0" w:firstColumn="0" w:lastColumn="0" w:oddVBand="0" w:evenVBand="0" w:oddHBand="0" w:evenHBand="0" w:firstRowFirstColumn="0" w:firstRowLastColumn="0" w:lastRowFirstColumn="0" w:lastRowLastColumn="0"/>
+              <w:rPr>
+                <w:rFonts w:ascii="Porto Serif Light" w:eastAsia="Times New Roman" w:hAnsi="Porto Serif Light" w:cs="Calibri"/>
+                <w:color w:val="000000"/>
+                <w:sz w:val="24"/>
+                <w:szCs w:val="24"/>
+                <w:lang w:eastAsia="pt-PT"/>
+              </w:rPr>
+            </w:pPr>
+            <w:r>
+              <w:rPr>
+                <w:rFonts w:ascii="Porto Serif Light" w:eastAsia="Times New Roman" w:hAnsi="Porto Serif Light" w:cs="Calibri"/>
+                <w:color w:val="000000"/>
+                <w:sz w:val="24"/>
+                <w:szCs w:val="24"/>
+                <w:lang w:eastAsia="pt-PT"/>
+              </w:rPr>
+              <w:t>Cria, faz update ou apaga uma tool de um alumni</w:t>
+            </w:r>
           </w:p>
         </w:tc>
       </w:tr>
@@ -2731,102 +2326,76 @@
         <w:tc>
           <w:tcPr>
             <w:cnfStyle w:val="001000000000" w:firstRow="0" w:lastRow="0" w:firstColumn="1" w:lastColumn="0" w:oddVBand="0" w:evenVBand="0" w:oddHBand="0" w:evenHBand="0" w:firstRowFirstColumn="0" w:firstRowLastColumn="0" w:lastRowFirstColumn="0" w:lastRowLastColumn="0"/>
-            <w:tcW w:w="2992" w:type="dxa"/>
-          </w:tcPr>
-          <w:p>
-            <w:pPr>
-              <w:jc w:val="center"/>
-              <w:rPr>
-                <w:rFonts w:ascii="Porto Serif Light" w:eastAsia="Times New Roman" w:hAnsi="Porto Serif Light" w:cs="Calibri"/>
-                <w:b w:val="0"/>
-                <w:bCs w:val="0"/>
-                <w:color w:val="000000"/>
-                <w:sz w:val="24"/>
-                <w:szCs w:val="24"/>
-                <w:lang w:eastAsia="pt-PT"/>
-              </w:rPr>
-            </w:pPr>
-            <w:r>
-              <w:rPr>
-                <w:rFonts w:ascii="Porto Serif Light" w:eastAsia="Times New Roman" w:hAnsi="Porto Serif Light" w:cs="Calibri"/>
-                <w:b w:val="0"/>
-                <w:bCs w:val="0"/>
-                <w:color w:val="000000"/>
-                <w:sz w:val="24"/>
-                <w:szCs w:val="24"/>
-                <w:lang w:eastAsia="pt-PT"/>
-              </w:rPr>
-              <w:t>/</w:t>
-            </w:r>
-            <w:proofErr w:type="spellStart"/>
-            <w:r>
-              <w:rPr>
-                <w:rFonts w:ascii="Porto Serif Light" w:eastAsia="Times New Roman" w:hAnsi="Porto Serif Light" w:cs="Calibri"/>
-                <w:b w:val="0"/>
-                <w:bCs w:val="0"/>
-                <w:color w:val="000000"/>
-                <w:sz w:val="24"/>
-                <w:szCs w:val="24"/>
-                <w:lang w:eastAsia="pt-PT"/>
-              </w:rPr>
-              <w:t>alumni</w:t>
-            </w:r>
-            <w:proofErr w:type="spellEnd"/>
-            <w:r>
-              <w:rPr>
-                <w:rFonts w:ascii="Porto Serif Light" w:eastAsia="Times New Roman" w:hAnsi="Porto Serif Light" w:cs="Calibri"/>
-                <w:b w:val="0"/>
-                <w:bCs w:val="0"/>
-                <w:color w:val="000000"/>
-                <w:sz w:val="24"/>
-                <w:szCs w:val="24"/>
-                <w:lang w:eastAsia="pt-PT"/>
-              </w:rPr>
-              <w:t>/:numero/cursos</w:t>
-            </w:r>
-          </w:p>
-          <w:p>
-            <w:pPr>
-              <w:jc w:val="center"/>
-              <w:rPr>
-                <w:rFonts w:ascii="Porto Serif Light" w:eastAsia="Times New Roman" w:hAnsi="Porto Serif Light" w:cs="Calibri"/>
-                <w:color w:val="000000"/>
-                <w:sz w:val="24"/>
-                <w:szCs w:val="24"/>
-                <w:lang w:eastAsia="pt-PT"/>
-              </w:rPr>
-            </w:pPr>
-          </w:p>
-          <w:p>
-            <w:pPr>
-              <w:jc w:val="center"/>
-              <w:rPr>
-                <w:rFonts w:ascii="Porto Serif Light" w:eastAsia="Times New Roman" w:hAnsi="Porto Serif Light" w:cs="Calibri"/>
-                <w:b w:val="0"/>
-                <w:bCs w:val="0"/>
-                <w:color w:val="000000"/>
-                <w:sz w:val="24"/>
-                <w:szCs w:val="24"/>
-                <w:lang w:eastAsia="pt-PT"/>
-              </w:rPr>
-            </w:pPr>
-          </w:p>
-          <w:p>
-            <w:pPr>
-              <w:jc w:val="center"/>
-              <w:rPr>
-                <w:rFonts w:ascii="Porto Serif Light" w:eastAsia="Times New Roman" w:hAnsi="Porto Serif Light" w:cs="Calibri"/>
-                <w:color w:val="000000"/>
-                <w:sz w:val="24"/>
-                <w:szCs w:val="24"/>
-                <w:lang w:eastAsia="pt-PT"/>
-              </w:rPr>
-            </w:pPr>
-          </w:p>
-        </w:tc>
-        <w:tc>
-          <w:tcPr>
-            <w:tcW w:w="2868" w:type="dxa"/>
+            <w:tcW w:w="3175" w:type="dxa"/>
+          </w:tcPr>
+          <w:p>
+            <w:pPr>
+              <w:jc w:val="center"/>
+              <w:rPr>
+                <w:rFonts w:ascii="Porto Serif Light" w:eastAsia="Times New Roman" w:hAnsi="Porto Serif Light" w:cs="Calibri"/>
+                <w:b w:val="0"/>
+                <w:bCs w:val="0"/>
+                <w:color w:val="000000"/>
+                <w:sz w:val="24"/>
+                <w:szCs w:val="24"/>
+                <w:lang w:eastAsia="pt-PT"/>
+              </w:rPr>
+            </w:pPr>
+            <w:r>
+              <w:rPr>
+                <w:rFonts w:ascii="Porto Serif Light" w:eastAsia="Times New Roman" w:hAnsi="Porto Serif Light" w:cs="Calibri"/>
+                <w:b w:val="0"/>
+                <w:bCs w:val="0"/>
+                <w:color w:val="000000"/>
+                <w:sz w:val="24"/>
+                <w:szCs w:val="24"/>
+                <w:lang w:eastAsia="pt-PT"/>
+              </w:rPr>
+              <w:t>/alumni/:numero/cursos</w:t>
+            </w:r>
+          </w:p>
+          <w:p>
+            <w:pPr>
+              <w:jc w:val="center"/>
+              <w:rPr>
+                <w:rFonts w:ascii="Porto Serif Light" w:eastAsia="Times New Roman" w:hAnsi="Porto Serif Light" w:cs="Calibri"/>
+                <w:color w:val="000000"/>
+                <w:sz w:val="24"/>
+                <w:szCs w:val="24"/>
+                <w:lang w:eastAsia="pt-PT"/>
+              </w:rPr>
+            </w:pPr>
+          </w:p>
+          <w:p>
+            <w:pPr>
+              <w:jc w:val="center"/>
+              <w:rPr>
+                <w:rFonts w:ascii="Porto Serif Light" w:eastAsia="Times New Roman" w:hAnsi="Porto Serif Light" w:cs="Calibri"/>
+                <w:b w:val="0"/>
+                <w:bCs w:val="0"/>
+                <w:color w:val="000000"/>
+                <w:sz w:val="24"/>
+                <w:szCs w:val="24"/>
+                <w:lang w:eastAsia="pt-PT"/>
+              </w:rPr>
+            </w:pPr>
+          </w:p>
+          <w:p>
+            <w:pPr>
+              <w:jc w:val="center"/>
+              <w:rPr>
+                <w:rFonts w:ascii="Porto Serif Light" w:eastAsia="Times New Roman" w:hAnsi="Porto Serif Light" w:cs="Calibri"/>
+                <w:color w:val="000000"/>
+                <w:sz w:val="24"/>
+                <w:szCs w:val="24"/>
+                <w:lang w:eastAsia="pt-PT"/>
+              </w:rPr>
+            </w:pPr>
+          </w:p>
+        </w:tc>
+        <w:tc>
+          <w:tcPr>
+            <w:tcW w:w="2751" w:type="dxa"/>
           </w:tcPr>
           <w:p>
             <w:pPr>
@@ -2854,50 +2423,28 @@
         </w:tc>
         <w:tc>
           <w:tcPr>
-            <w:tcW w:w="2880" w:type="dxa"/>
-          </w:tcPr>
-          <w:p>
-            <w:pPr>
-              <w:cnfStyle w:val="000000000000" w:firstRow="0" w:lastRow="0" w:firstColumn="0" w:lastColumn="0" w:oddVBand="0" w:evenVBand="0" w:oddHBand="0" w:evenHBand="0" w:firstRowFirstColumn="0" w:firstRowLastColumn="0" w:lastRowFirstColumn="0" w:lastRowLastColumn="0"/>
-              <w:rPr>
-                <w:rFonts w:ascii="Porto Serif Light" w:eastAsia="Times New Roman" w:hAnsi="Porto Serif Light" w:cs="Calibri"/>
-                <w:color w:val="000000"/>
-                <w:sz w:val="24"/>
-                <w:szCs w:val="24"/>
-                <w:lang w:eastAsia="pt-PT"/>
-              </w:rPr>
-            </w:pPr>
-            <w:r>
-              <w:rPr>
-                <w:rFonts w:ascii="Porto Serif Light" w:eastAsia="Times New Roman" w:hAnsi="Porto Serif Light" w:cs="Calibri"/>
-                <w:color w:val="000000"/>
-                <w:sz w:val="24"/>
-                <w:szCs w:val="24"/>
-                <w:lang w:eastAsia="pt-PT"/>
-              </w:rPr>
-              <w:t xml:space="preserve">Retorna todos os cursos de um </w:t>
-            </w:r>
-            <w:proofErr w:type="spellStart"/>
-            <w:r>
-              <w:rPr>
-                <w:rFonts w:ascii="Porto Serif Light" w:eastAsia="Times New Roman" w:hAnsi="Porto Serif Light" w:cs="Calibri"/>
-                <w:color w:val="000000"/>
-                <w:sz w:val="24"/>
-                <w:szCs w:val="24"/>
-                <w:lang w:eastAsia="pt-PT"/>
-              </w:rPr>
-              <w:t>alumni</w:t>
-            </w:r>
-            <w:proofErr w:type="spellEnd"/>
-            <w:r>
-              <w:rPr>
-                <w:rFonts w:ascii="Porto Serif Light" w:eastAsia="Times New Roman" w:hAnsi="Porto Serif Light" w:cs="Calibri"/>
-                <w:color w:val="000000"/>
-                <w:sz w:val="24"/>
-                <w:szCs w:val="24"/>
-                <w:lang w:eastAsia="pt-PT"/>
-              </w:rPr>
-              <w:t>.</w:t>
+            <w:tcW w:w="2814" w:type="dxa"/>
+          </w:tcPr>
+          <w:p>
+            <w:pPr>
+              <w:cnfStyle w:val="000000000000" w:firstRow="0" w:lastRow="0" w:firstColumn="0" w:lastColumn="0" w:oddVBand="0" w:evenVBand="0" w:oddHBand="0" w:evenHBand="0" w:firstRowFirstColumn="0" w:firstRowLastColumn="0" w:lastRowFirstColumn="0" w:lastRowLastColumn="0"/>
+              <w:rPr>
+                <w:rFonts w:ascii="Porto Serif Light" w:eastAsia="Times New Roman" w:hAnsi="Porto Serif Light" w:cs="Calibri"/>
+                <w:color w:val="000000"/>
+                <w:sz w:val="24"/>
+                <w:szCs w:val="24"/>
+                <w:lang w:eastAsia="pt-PT"/>
+              </w:rPr>
+            </w:pPr>
+            <w:r>
+              <w:rPr>
+                <w:rFonts w:ascii="Porto Serif Light" w:eastAsia="Times New Roman" w:hAnsi="Porto Serif Light" w:cs="Calibri"/>
+                <w:color w:val="000000"/>
+                <w:sz w:val="24"/>
+                <w:szCs w:val="24"/>
+                <w:lang w:eastAsia="pt-PT"/>
+              </w:rPr>
+              <w:t>Retorna todos os cursos de um alumni.</w:t>
             </w:r>
           </w:p>
           <w:p>
@@ -2922,78 +2469,52 @@
         <w:tc>
           <w:tcPr>
             <w:cnfStyle w:val="001000000000" w:firstRow="0" w:lastRow="0" w:firstColumn="1" w:lastColumn="0" w:oddVBand="0" w:evenVBand="0" w:oddHBand="0" w:evenHBand="0" w:firstRowFirstColumn="0" w:firstRowLastColumn="0" w:lastRowFirstColumn="0" w:lastRowLastColumn="0"/>
-            <w:tcW w:w="2992" w:type="dxa"/>
-          </w:tcPr>
-          <w:p>
-            <w:pPr>
-              <w:jc w:val="center"/>
-              <w:rPr>
-                <w:rFonts w:ascii="Porto Serif Light" w:eastAsia="Times New Roman" w:hAnsi="Porto Serif Light" w:cs="Calibri"/>
-                <w:b w:val="0"/>
-                <w:bCs w:val="0"/>
-                <w:color w:val="000000"/>
-                <w:sz w:val="24"/>
-                <w:szCs w:val="24"/>
-                <w:lang w:eastAsia="pt-PT"/>
-              </w:rPr>
-            </w:pPr>
-            <w:r>
-              <w:rPr>
-                <w:rFonts w:ascii="Porto Serif Light" w:eastAsia="Times New Roman" w:hAnsi="Porto Serif Light" w:cs="Calibri"/>
-                <w:b w:val="0"/>
-                <w:bCs w:val="0"/>
-                <w:color w:val="000000"/>
-                <w:sz w:val="24"/>
-                <w:szCs w:val="24"/>
-                <w:lang w:eastAsia="pt-PT"/>
-              </w:rPr>
-              <w:t>/</w:t>
-            </w:r>
-            <w:proofErr w:type="spellStart"/>
-            <w:r>
-              <w:rPr>
-                <w:rFonts w:ascii="Porto Serif Light" w:eastAsia="Times New Roman" w:hAnsi="Porto Serif Light" w:cs="Calibri"/>
-                <w:b w:val="0"/>
-                <w:bCs w:val="0"/>
-                <w:color w:val="000000"/>
-                <w:sz w:val="24"/>
-                <w:szCs w:val="24"/>
-                <w:lang w:eastAsia="pt-PT"/>
-              </w:rPr>
-              <w:t>alumni</w:t>
-            </w:r>
-            <w:proofErr w:type="spellEnd"/>
-            <w:r>
-              <w:rPr>
-                <w:rFonts w:ascii="Porto Serif Light" w:eastAsia="Times New Roman" w:hAnsi="Porto Serif Light" w:cs="Calibri"/>
-                <w:b w:val="0"/>
-                <w:bCs w:val="0"/>
-                <w:color w:val="000000"/>
-                <w:sz w:val="24"/>
-                <w:szCs w:val="24"/>
-                <w:lang w:eastAsia="pt-PT"/>
-              </w:rPr>
-              <w:t>/:numero/ cursos/:id</w:t>
-            </w:r>
-          </w:p>
-          <w:p>
-            <w:pPr>
-              <w:jc w:val="center"/>
-              <w:rPr>
-                <w:rFonts w:ascii="Porto Serif Light" w:eastAsia="Times New Roman" w:hAnsi="Porto Serif Light" w:cs="Calibri"/>
-                <w:b w:val="0"/>
-                <w:bCs w:val="0"/>
-                <w:color w:val="000000"/>
-                <w:sz w:val="24"/>
-                <w:szCs w:val="24"/>
-                <w:lang w:eastAsia="pt-PT"/>
-              </w:rPr>
-            </w:pPr>
-          </w:p>
-        </w:tc>
-        <w:tc>
-          <w:tcPr>
-            <w:tcW w:w="2868" w:type="dxa"/>
+            <w:tcW w:w="3175" w:type="dxa"/>
+          </w:tcPr>
+          <w:p>
+            <w:pPr>
+              <w:jc w:val="center"/>
+              <w:rPr>
+                <w:rFonts w:ascii="Porto Serif Light" w:eastAsia="Times New Roman" w:hAnsi="Porto Serif Light" w:cs="Calibri"/>
+                <w:b w:val="0"/>
+                <w:bCs w:val="0"/>
+                <w:color w:val="000000"/>
+                <w:sz w:val="24"/>
+                <w:szCs w:val="24"/>
+                <w:lang w:eastAsia="pt-PT"/>
+              </w:rPr>
+            </w:pPr>
+            <w:r>
+              <w:rPr>
+                <w:rFonts w:ascii="Porto Serif Light" w:eastAsia="Times New Roman" w:hAnsi="Porto Serif Light" w:cs="Calibri"/>
+                <w:b w:val="0"/>
+                <w:bCs w:val="0"/>
+                <w:color w:val="000000"/>
+                <w:sz w:val="24"/>
+                <w:szCs w:val="24"/>
+                <w:lang w:eastAsia="pt-PT"/>
+              </w:rPr>
+              <w:t>/alumni/:numero/ cursos/:id</w:t>
+            </w:r>
+          </w:p>
+          <w:p>
+            <w:pPr>
+              <w:jc w:val="center"/>
+              <w:rPr>
+                <w:rFonts w:ascii="Porto Serif Light" w:eastAsia="Times New Roman" w:hAnsi="Porto Serif Light" w:cs="Calibri"/>
+                <w:b w:val="0"/>
+                <w:bCs w:val="0"/>
+                <w:color w:val="000000"/>
+                <w:sz w:val="24"/>
+                <w:szCs w:val="24"/>
+                <w:lang w:eastAsia="pt-PT"/>
+              </w:rPr>
+            </w:pPr>
+          </w:p>
+        </w:tc>
+        <w:tc>
+          <w:tcPr>
+            <w:tcW w:w="2751" w:type="dxa"/>
           </w:tcPr>
           <w:p>
             <w:pPr>
@@ -3021,63 +2542,29 @@
         </w:tc>
         <w:tc>
           <w:tcPr>
-            <w:tcW w:w="2880" w:type="dxa"/>
-          </w:tcPr>
-          <w:p>
-            <w:pPr>
-              <w:cnfStyle w:val="000000000000" w:firstRow="0" w:lastRow="0" w:firstColumn="0" w:lastColumn="0" w:oddVBand="0" w:evenVBand="0" w:oddHBand="0" w:evenHBand="0" w:firstRowFirstColumn="0" w:firstRowLastColumn="0" w:lastRowFirstColumn="0" w:lastRowLastColumn="0"/>
-              <w:rPr>
-                <w:rFonts w:ascii="Porto Serif Light" w:eastAsia="Times New Roman" w:hAnsi="Porto Serif Light" w:cs="Calibri"/>
-                <w:color w:val="000000"/>
-                <w:sz w:val="24"/>
-                <w:szCs w:val="24"/>
-                <w:lang w:eastAsia="pt-PT"/>
-              </w:rPr>
-            </w:pPr>
-            <w:r>
-              <w:rPr>
-                <w:rFonts w:ascii="Porto Serif Light" w:eastAsia="Times New Roman" w:hAnsi="Porto Serif Light" w:cs="Calibri"/>
-                <w:color w:val="000000"/>
-                <w:sz w:val="24"/>
-                <w:szCs w:val="24"/>
-                <w:lang w:eastAsia="pt-PT"/>
-              </w:rPr>
-              <w:t xml:space="preserve">Cria, faz </w:t>
-            </w:r>
-            <w:proofErr w:type="spellStart"/>
-            <w:r>
-              <w:rPr>
-                <w:rFonts w:ascii="Porto Serif Light" w:eastAsia="Times New Roman" w:hAnsi="Porto Serif Light" w:cs="Calibri"/>
-                <w:color w:val="000000"/>
-                <w:sz w:val="24"/>
-                <w:szCs w:val="24"/>
-                <w:lang w:eastAsia="pt-PT"/>
-              </w:rPr>
-              <w:t>update</w:t>
-            </w:r>
-            <w:proofErr w:type="spellEnd"/>
-            <w:r>
-              <w:rPr>
-                <w:rFonts w:ascii="Porto Serif Light" w:eastAsia="Times New Roman" w:hAnsi="Porto Serif Light" w:cs="Calibri"/>
-                <w:color w:val="000000"/>
-                <w:sz w:val="24"/>
-                <w:szCs w:val="24"/>
-                <w:lang w:eastAsia="pt-PT"/>
-              </w:rPr>
-              <w:t xml:space="preserve"> ou apaga um curso de um </w:t>
-            </w:r>
-            <w:proofErr w:type="spellStart"/>
-            <w:r>
-              <w:rPr>
-                <w:rFonts w:ascii="Porto Serif Light" w:eastAsia="Times New Roman" w:hAnsi="Porto Serif Light" w:cs="Calibri"/>
-                <w:color w:val="000000"/>
-                <w:sz w:val="24"/>
-                <w:szCs w:val="24"/>
-                <w:lang w:eastAsia="pt-PT"/>
-              </w:rPr>
-              <w:t>alumni</w:t>
-            </w:r>
-            <w:proofErr w:type="spellEnd"/>
+            <w:tcW w:w="2814" w:type="dxa"/>
+          </w:tcPr>
+          <w:p>
+            <w:pPr>
+              <w:cnfStyle w:val="000000000000" w:firstRow="0" w:lastRow="0" w:firstColumn="0" w:lastColumn="0" w:oddVBand="0" w:evenVBand="0" w:oddHBand="0" w:evenHBand="0" w:firstRowFirstColumn="0" w:firstRowLastColumn="0" w:lastRowFirstColumn="0" w:lastRowLastColumn="0"/>
+              <w:rPr>
+                <w:rFonts w:ascii="Porto Serif Light" w:eastAsia="Times New Roman" w:hAnsi="Porto Serif Light" w:cs="Calibri"/>
+                <w:color w:val="000000"/>
+                <w:sz w:val="24"/>
+                <w:szCs w:val="24"/>
+                <w:lang w:eastAsia="pt-PT"/>
+              </w:rPr>
+            </w:pPr>
+            <w:r>
+              <w:rPr>
+                <w:rFonts w:ascii="Porto Serif Light" w:eastAsia="Times New Roman" w:hAnsi="Porto Serif Light" w:cs="Calibri"/>
+                <w:color w:val="000000"/>
+                <w:sz w:val="24"/>
+                <w:szCs w:val="24"/>
+                <w:lang w:eastAsia="pt-PT"/>
+              </w:rPr>
+              <w:t>Cria, faz update ou apaga um curso de um alumni</w:t>
+            </w:r>
           </w:p>
         </w:tc>
       </w:tr>
@@ -3089,7 +2576,7 @@
         <w:tc>
           <w:tcPr>
             <w:cnfStyle w:val="001000000000" w:firstRow="0" w:lastRow="0" w:firstColumn="1" w:lastColumn="0" w:oddVBand="0" w:evenVBand="0" w:oddHBand="0" w:evenHBand="0" w:firstRowFirstColumn="0" w:firstRowLastColumn="0" w:lastRowFirstColumn="0" w:lastRowLastColumn="0"/>
-            <w:tcW w:w="2992" w:type="dxa"/>
+            <w:tcW w:w="3175" w:type="dxa"/>
             <w:hideMark/>
           </w:tcPr>
           <w:p>
@@ -3186,7 +2673,7 @@
         </w:tc>
         <w:tc>
           <w:tcPr>
-            <w:tcW w:w="2868" w:type="dxa"/>
+            <w:tcW w:w="2751" w:type="dxa"/>
             <w:hideMark/>
           </w:tcPr>
           <w:p>
@@ -3279,7 +2766,7 @@
         </w:tc>
         <w:tc>
           <w:tcPr>
-            <w:tcW w:w="2880" w:type="dxa"/>
+            <w:tcW w:w="2814" w:type="dxa"/>
             <w:hideMark/>
           </w:tcPr>
           <w:p>
@@ -3313,7 +2800,41 @@
                 <w:szCs w:val="24"/>
                 <w:lang w:eastAsia="pt-PT"/>
               </w:rPr>
-              <w:t xml:space="preserve">.Ler detalhes da testemunha com id correspondente, apenas se utilizador estiver autenticado. Caso utilizador não esteja autenticado retornar erro 401. Retornar erro </w:t>
+              <w:t>.Ler detalhes da testemunha com id correspondente, apenas se utilizador estiver autenticado. Caso utilizador não esteja autenticado retornar erro 401. Retornar erro 404 se id não corresponde a nenhuma testemunha.</w:t>
+            </w:r>
+          </w:p>
+          <w:p>
+            <w:pPr>
+              <w:cnfStyle w:val="000000000000" w:firstRow="0" w:lastRow="0" w:firstColumn="0" w:lastColumn="0" w:oddVBand="0" w:evenVBand="0" w:oddHBand="0" w:evenHBand="0" w:firstRowFirstColumn="0" w:firstRowLastColumn="0" w:lastRowFirstColumn="0" w:lastRowLastColumn="0"/>
+              <w:rPr>
+                <w:rFonts w:ascii="Porto Serif Light" w:eastAsia="Times New Roman" w:hAnsi="Porto Serif Light" w:cs="Calibri"/>
+                <w:color w:val="000000"/>
+                <w:sz w:val="24"/>
+                <w:szCs w:val="24"/>
+                <w:lang w:eastAsia="pt-PT"/>
+              </w:rPr>
+            </w:pPr>
+          </w:p>
+          <w:p>
+            <w:pPr>
+              <w:cnfStyle w:val="000000000000" w:firstRow="0" w:lastRow="0" w:firstColumn="0" w:lastColumn="0" w:oddVBand="0" w:evenVBand="0" w:oddHBand="0" w:evenHBand="0" w:firstRowFirstColumn="0" w:firstRowLastColumn="0" w:lastRowFirstColumn="0" w:lastRowLastColumn="0"/>
+              <w:rPr>
+                <w:rFonts w:ascii="Porto Serif Light" w:eastAsia="Times New Roman" w:hAnsi="Porto Serif Light" w:cs="Calibri"/>
+                <w:color w:val="000000"/>
+                <w:sz w:val="24"/>
+                <w:szCs w:val="24"/>
+                <w:lang w:eastAsia="pt-PT"/>
+              </w:rPr>
+            </w:pPr>
+            <w:r>
+              <w:rPr>
+                <w:rFonts w:ascii="Porto Serif Light" w:eastAsia="Times New Roman" w:hAnsi="Porto Serif Light" w:cs="Calibri"/>
+                <w:color w:val="000000"/>
+                <w:sz w:val="24"/>
+                <w:szCs w:val="24"/>
+                <w:lang w:eastAsia="pt-PT"/>
+              </w:rPr>
+              <w:t xml:space="preserve">.Atualizar testemunha com id corresponde, apenas se todos os campos estiverem preenchidos e utilizador </w:t>
             </w:r>
             <w:r>
               <w:rPr>
@@ -3324,41 +2845,7 @@
                 <w:lang w:eastAsia="pt-PT"/>
               </w:rPr>
               <w:lastRenderedPageBreak/>
-              <w:t>404 se id não corresponde a nenhuma testemunha.</w:t>
-            </w:r>
-          </w:p>
-          <w:p>
-            <w:pPr>
-              <w:cnfStyle w:val="000000000000" w:firstRow="0" w:lastRow="0" w:firstColumn="0" w:lastColumn="0" w:oddVBand="0" w:evenVBand="0" w:oddHBand="0" w:evenHBand="0" w:firstRowFirstColumn="0" w:firstRowLastColumn="0" w:lastRowFirstColumn="0" w:lastRowLastColumn="0"/>
-              <w:rPr>
-                <w:rFonts w:ascii="Porto Serif Light" w:eastAsia="Times New Roman" w:hAnsi="Porto Serif Light" w:cs="Calibri"/>
-                <w:color w:val="000000"/>
-                <w:sz w:val="24"/>
-                <w:szCs w:val="24"/>
-                <w:lang w:eastAsia="pt-PT"/>
-              </w:rPr>
-            </w:pPr>
-          </w:p>
-          <w:p>
-            <w:pPr>
-              <w:cnfStyle w:val="000000000000" w:firstRow="0" w:lastRow="0" w:firstColumn="0" w:lastColumn="0" w:oddVBand="0" w:evenVBand="0" w:oddHBand="0" w:evenHBand="0" w:firstRowFirstColumn="0" w:firstRowLastColumn="0" w:lastRowFirstColumn="0" w:lastRowLastColumn="0"/>
-              <w:rPr>
-                <w:rFonts w:ascii="Porto Serif Light" w:eastAsia="Times New Roman" w:hAnsi="Porto Serif Light" w:cs="Calibri"/>
-                <w:color w:val="000000"/>
-                <w:sz w:val="24"/>
-                <w:szCs w:val="24"/>
-                <w:lang w:eastAsia="pt-PT"/>
-              </w:rPr>
-            </w:pPr>
-            <w:r>
-              <w:rPr>
-                <w:rFonts w:ascii="Porto Serif Light" w:eastAsia="Times New Roman" w:hAnsi="Porto Serif Light" w:cs="Calibri"/>
-                <w:color w:val="000000"/>
-                <w:sz w:val="24"/>
-                <w:szCs w:val="24"/>
-                <w:lang w:eastAsia="pt-PT"/>
-              </w:rPr>
-              <w:t>.Atualizar testemunha com id corresponde, apenas se todos os campos estiverem preenchidos e utilizador for administrador. Eliminar testemunha com id correspondente apenas se utilizador atual seja administrador. Caso utilizador não possua permissões, retornar erro 401.</w:t>
+              <w:t>for administrador. Eliminar testemunha com id correspondente apenas se utilizador atual seja administrador. Caso utilizador não possua permissões, retornar erro 401.</w:t>
             </w:r>
           </w:p>
           <w:p>
@@ -3395,7 +2882,7 @@
         <w:tc>
           <w:tcPr>
             <w:cnfStyle w:val="001000000000" w:firstRow="0" w:lastRow="0" w:firstColumn="1" w:lastColumn="0" w:oddVBand="0" w:evenVBand="0" w:oddHBand="0" w:evenHBand="0" w:firstRowFirstColumn="0" w:firstRowLastColumn="0" w:lastRowFirstColumn="0" w:lastRowLastColumn="0"/>
-            <w:tcW w:w="2992" w:type="dxa"/>
+            <w:tcW w:w="3175" w:type="dxa"/>
             <w:hideMark/>
           </w:tcPr>
           <w:p>
@@ -3420,23 +2907,21 @@
               <w:lastRenderedPageBreak/>
               <w:t>/</w:t>
             </w:r>
-            <w:proofErr w:type="spellStart"/>
-            <w:r>
-              <w:rPr>
-                <w:rFonts w:ascii="Porto Serif Light" w:eastAsia="Times New Roman" w:hAnsi="Porto Serif Light" w:cs="Calibri"/>
-                <w:color w:val="000000"/>
-                <w:sz w:val="24"/>
-                <w:szCs w:val="24"/>
-                <w:lang w:eastAsia="pt-PT"/>
-              </w:rPr>
-              <w:t>faqs</w:t>
-            </w:r>
-            <w:proofErr w:type="spellEnd"/>
-          </w:p>
-        </w:tc>
-        <w:tc>
-          <w:tcPr>
-            <w:tcW w:w="2868" w:type="dxa"/>
+            <w:r>
+              <w:rPr>
+                <w:rFonts w:ascii="Porto Serif Light" w:eastAsia="Times New Roman" w:hAnsi="Porto Serif Light" w:cs="Calibri"/>
+                <w:color w:val="000000"/>
+                <w:sz w:val="24"/>
+                <w:szCs w:val="24"/>
+                <w:lang w:eastAsia="pt-PT"/>
+              </w:rPr>
+              <w:t>auth/signin/alumni</w:t>
+            </w:r>
+          </w:p>
+        </w:tc>
+        <w:tc>
+          <w:tcPr>
+            <w:tcW w:w="2751" w:type="dxa"/>
             <w:hideMark/>
           </w:tcPr>
           <w:p>
@@ -3459,13 +2944,13 @@
                 <w:szCs w:val="24"/>
                 <w:lang w:eastAsia="pt-PT"/>
               </w:rPr>
-              <w:t>GET</w:t>
-            </w:r>
-          </w:p>
-        </w:tc>
-        <w:tc>
-          <w:tcPr>
-            <w:tcW w:w="2880" w:type="dxa"/>
+              <w:t>POST</w:t>
+            </w:r>
+          </w:p>
+        </w:tc>
+        <w:tc>
+          <w:tcPr>
+            <w:tcW w:w="2814" w:type="dxa"/>
             <w:hideMark/>
           </w:tcPr>
           <w:p>
@@ -3487,31 +2972,7 @@
                 <w:szCs w:val="24"/>
                 <w:lang w:eastAsia="pt-PT"/>
               </w:rPr>
-              <w:t xml:space="preserve">Listar todas as </w:t>
-            </w:r>
-            <w:proofErr w:type="spellStart"/>
-            <w:r>
-              <w:rPr>
-                <w:rFonts w:ascii="Porto Serif Light" w:eastAsia="Times New Roman" w:hAnsi="Porto Serif Light" w:cs="Calibri"/>
-                <w:i/>
-                <w:iCs/>
-                <w:color w:val="000000"/>
-                <w:sz w:val="24"/>
-                <w:szCs w:val="24"/>
-                <w:lang w:eastAsia="pt-PT"/>
-              </w:rPr>
-              <w:t>FAQs</w:t>
-            </w:r>
-            <w:proofErr w:type="spellEnd"/>
-            <w:r>
-              <w:rPr>
-                <w:rFonts w:ascii="Porto Serif Light" w:eastAsia="Times New Roman" w:hAnsi="Porto Serif Light" w:cs="Calibri"/>
-                <w:color w:val="000000"/>
-                <w:sz w:val="24"/>
-                <w:szCs w:val="24"/>
-                <w:lang w:eastAsia="pt-PT"/>
-              </w:rPr>
-              <w:t>.</w:t>
+              <w:t>Login Alumni.</w:t>
             </w:r>
           </w:p>
         </w:tc>
@@ -3524,7 +2985,136 @@
         <w:tc>
           <w:tcPr>
             <w:cnfStyle w:val="001000000000" w:firstRow="0" w:lastRow="0" w:firstColumn="1" w:lastColumn="0" w:oddVBand="0" w:evenVBand="0" w:oddHBand="0" w:evenHBand="0" w:firstRowFirstColumn="0" w:firstRowLastColumn="0" w:lastRowFirstColumn="0" w:lastRowLastColumn="0"/>
-            <w:tcW w:w="2992" w:type="dxa"/>
+            <w:tcW w:w="3175" w:type="dxa"/>
+          </w:tcPr>
+          <w:p>
+            <w:pPr>
+              <w:jc w:val="center"/>
+              <w:rPr>
+                <w:rFonts w:ascii="Porto Serif Light" w:eastAsia="Times New Roman" w:hAnsi="Porto Serif Light" w:cs="Calibri"/>
+                <w:color w:val="000000"/>
+                <w:sz w:val="24"/>
+                <w:szCs w:val="24"/>
+                <w:lang w:eastAsia="pt-PT"/>
+              </w:rPr>
+            </w:pPr>
+            <w:r>
+              <w:rPr>
+                <w:rFonts w:ascii="Porto Serif Light" w:eastAsia="Times New Roman" w:hAnsi="Porto Serif Light" w:cs="Calibri"/>
+                <w:color w:val="000000"/>
+                <w:sz w:val="24"/>
+                <w:szCs w:val="24"/>
+                <w:lang w:eastAsia="pt-PT"/>
+              </w:rPr>
+              <w:t>/</w:t>
+            </w:r>
+            <w:r>
+              <w:rPr>
+                <w:rFonts w:ascii="Porto Serif Light" w:eastAsia="Times New Roman" w:hAnsi="Porto Serif Light" w:cs="Calibri"/>
+                <w:color w:val="000000"/>
+                <w:sz w:val="24"/>
+                <w:szCs w:val="24"/>
+                <w:lang w:eastAsia="pt-PT"/>
+              </w:rPr>
+              <w:t>auth/signin/</w:t>
+            </w:r>
+            <w:r>
+              <w:rPr>
+                <w:rFonts w:ascii="Porto Serif Light" w:eastAsia="Times New Roman" w:hAnsi="Porto Serif Light" w:cs="Calibri"/>
+                <w:color w:val="000000"/>
+                <w:sz w:val="24"/>
+                <w:szCs w:val="24"/>
+                <w:lang w:eastAsia="pt-PT"/>
+              </w:rPr>
+              <w:t>professor</w:t>
+            </w:r>
+          </w:p>
+        </w:tc>
+        <w:tc>
+          <w:tcPr>
+            <w:tcW w:w="2751" w:type="dxa"/>
+          </w:tcPr>
+          <w:p>
+            <w:pPr>
+              <w:jc w:val="center"/>
+              <w:cnfStyle w:val="000000000000" w:firstRow="0" w:lastRow="0" w:firstColumn="0" w:lastColumn="0" w:oddVBand="0" w:evenVBand="0" w:oddHBand="0" w:evenHBand="0" w:firstRowFirstColumn="0" w:firstRowLastColumn="0" w:lastRowFirstColumn="0" w:lastRowLastColumn="0"/>
+              <w:rPr>
+                <w:rFonts w:ascii="Porto Serif Light" w:eastAsia="Times New Roman" w:hAnsi="Porto Serif Light" w:cs="Calibri"/>
+                <w:color w:val="000000"/>
+                <w:sz w:val="24"/>
+                <w:szCs w:val="24"/>
+                <w:lang w:eastAsia="pt-PT"/>
+              </w:rPr>
+            </w:pPr>
+            <w:r>
+              <w:rPr>
+                <w:rFonts w:ascii="Porto Serif Light" w:eastAsia="Times New Roman" w:hAnsi="Porto Serif Light" w:cs="Calibri"/>
+                <w:color w:val="000000"/>
+                <w:sz w:val="24"/>
+                <w:szCs w:val="24"/>
+                <w:lang w:eastAsia="pt-PT"/>
+              </w:rPr>
+              <w:t>POST</w:t>
+            </w:r>
+          </w:p>
+        </w:tc>
+        <w:tc>
+          <w:tcPr>
+            <w:tcW w:w="2814" w:type="dxa"/>
+          </w:tcPr>
+          <w:p>
+            <w:pPr>
+              <w:cnfStyle w:val="000000000000" w:firstRow="0" w:lastRow="0" w:firstColumn="0" w:lastColumn="0" w:oddVBand="0" w:evenVBand="0" w:oddHBand="0" w:evenHBand="0" w:firstRowFirstColumn="0" w:firstRowLastColumn="0" w:lastRowFirstColumn="0" w:lastRowLastColumn="0"/>
+              <w:rPr>
+                <w:rFonts w:ascii="Porto Serif Light" w:eastAsia="Times New Roman" w:hAnsi="Porto Serif Light" w:cs="Calibri"/>
+                <w:color w:val="000000"/>
+                <w:sz w:val="24"/>
+                <w:szCs w:val="24"/>
+                <w:lang w:eastAsia="pt-PT"/>
+              </w:rPr>
+            </w:pPr>
+            <w:r>
+              <w:rPr>
+                <w:rFonts w:ascii="Porto Serif Light" w:eastAsia="Times New Roman" w:hAnsi="Porto Serif Light" w:cs="Calibri"/>
+                <w:color w:val="000000"/>
+                <w:sz w:val="24"/>
+                <w:szCs w:val="24"/>
+                <w:lang w:eastAsia="pt-PT"/>
+              </w:rPr>
+              <w:t xml:space="preserve">Login </w:t>
+            </w:r>
+            <w:r>
+              <w:rPr>
+                <w:rFonts w:ascii="Porto Serif Light" w:eastAsia="Times New Roman" w:hAnsi="Porto Serif Light" w:cs="Calibri"/>
+                <w:color w:val="000000"/>
+                <w:sz w:val="24"/>
+                <w:szCs w:val="24"/>
+                <w:lang w:eastAsia="pt-PT"/>
+              </w:rPr>
+              <w:t>Professor</w:t>
+            </w:r>
+            <w:r>
+              <w:rPr>
+                <w:rFonts w:ascii="Porto Serif Light" w:eastAsia="Times New Roman" w:hAnsi="Porto Serif Light" w:cs="Calibri"/>
+                <w:color w:val="000000"/>
+                <w:sz w:val="24"/>
+                <w:szCs w:val="24"/>
+                <w:lang w:eastAsia="pt-PT"/>
+              </w:rPr>
+              <w:t>.</w:t>
+            </w:r>
+          </w:p>
+        </w:tc>
+      </w:tr>
+      <w:tr>
+        <w:trPr>
+          <w:trHeight w:val="402"/>
+          <w:jc w:val="center"/>
+        </w:trPr>
+        <w:tc>
+          <w:tcPr>
+            <w:cnfStyle w:val="001000000000" w:firstRow="0" w:lastRow="0" w:firstColumn="1" w:lastColumn="0" w:oddVBand="0" w:evenVBand="0" w:oddHBand="0" w:evenHBand="0" w:firstRowFirstColumn="0" w:firstRowLastColumn="0" w:lastRowFirstColumn="0" w:lastRowLastColumn="0"/>
+            <w:tcW w:w="3175" w:type="dxa"/>
             <w:hideMark/>
           </w:tcPr>
           <w:p>
@@ -3532,20 +3122,6 @@
               <w:jc w:val="center"/>
               <w:rPr>
                 <w:rFonts w:ascii="Porto Serif Light" w:eastAsia="Times New Roman" w:hAnsi="Porto Serif Light" w:cs="Calibri"/>
-                <w:b w:val="0"/>
-                <w:bCs w:val="0"/>
-                <w:color w:val="000000"/>
-                <w:sz w:val="24"/>
-                <w:szCs w:val="24"/>
-                <w:lang w:eastAsia="pt-PT"/>
-              </w:rPr>
-            </w:pPr>
-          </w:p>
-          <w:p>
-            <w:pPr>
-              <w:jc w:val="center"/>
-              <w:rPr>
-                <w:rFonts w:ascii="Porto Serif Light" w:eastAsia="Times New Roman" w:hAnsi="Porto Serif Light" w:cs="Calibri"/>
                 <w:color w:val="000000"/>
                 <w:sz w:val="24"/>
                 <w:szCs w:val="24"/>
@@ -3562,23 +3138,41 @@
               </w:rPr>
               <w:t>/</w:t>
             </w:r>
-            <w:proofErr w:type="spellStart"/>
-            <w:r>
-              <w:rPr>
-                <w:rFonts w:ascii="Porto Serif Light" w:eastAsia="Times New Roman" w:hAnsi="Porto Serif Light" w:cs="Calibri"/>
-                <w:color w:val="000000"/>
-                <w:sz w:val="24"/>
-                <w:szCs w:val="24"/>
-                <w:lang w:eastAsia="pt-PT"/>
-              </w:rPr>
-              <w:t>cartao</w:t>
-            </w:r>
-            <w:proofErr w:type="spellEnd"/>
-          </w:p>
-        </w:tc>
-        <w:tc>
-          <w:tcPr>
-            <w:tcW w:w="2868" w:type="dxa"/>
+            <w:r>
+              <w:rPr>
+                <w:rFonts w:ascii="Porto Serif Light" w:eastAsia="Times New Roman" w:hAnsi="Porto Serif Light" w:cs="Calibri"/>
+                <w:color w:val="000000"/>
+                <w:sz w:val="24"/>
+                <w:szCs w:val="24"/>
+                <w:lang w:eastAsia="pt-PT"/>
+              </w:rPr>
+              <w:t>auth/sign</w:t>
+            </w:r>
+            <w:r>
+              <w:rPr>
+                <w:rFonts w:ascii="Porto Serif Light" w:eastAsia="Times New Roman" w:hAnsi="Porto Serif Light" w:cs="Calibri"/>
+                <w:color w:val="000000"/>
+                <w:sz w:val="24"/>
+                <w:szCs w:val="24"/>
+                <w:lang w:eastAsia="pt-PT"/>
+              </w:rPr>
+              <w:t>up</w:t>
+            </w:r>
+            <w:r>
+              <w:rPr>
+                <w:rFonts w:ascii="Porto Serif Light" w:eastAsia="Times New Roman" w:hAnsi="Porto Serif Light" w:cs="Calibri"/>
+                <w:color w:val="000000"/>
+                <w:sz w:val="24"/>
+                <w:szCs w:val="24"/>
+                <w:lang w:eastAsia="pt-PT"/>
+              </w:rPr>
+              <w:t>/alumni</w:t>
+            </w:r>
+          </w:p>
+        </w:tc>
+        <w:tc>
+          <w:tcPr>
+            <w:tcW w:w="2751" w:type="dxa"/>
             <w:hideMark/>
           </w:tcPr>
           <w:p>
@@ -3593,19 +3187,6 @@
                 <w:lang w:eastAsia="pt-PT"/>
               </w:rPr>
             </w:pPr>
-          </w:p>
-          <w:p>
-            <w:pPr>
-              <w:jc w:val="center"/>
-              <w:cnfStyle w:val="000000000000" w:firstRow="0" w:lastRow="0" w:firstColumn="0" w:lastColumn="0" w:oddVBand="0" w:evenVBand="0" w:oddHBand="0" w:evenHBand="0" w:firstRowFirstColumn="0" w:firstRowLastColumn="0" w:lastRowFirstColumn="0" w:lastRowLastColumn="0"/>
-              <w:rPr>
-                <w:rFonts w:ascii="Porto Serif Light" w:eastAsia="Times New Roman" w:hAnsi="Porto Serif Light" w:cs="Calibri"/>
-                <w:color w:val="000000"/>
-                <w:sz w:val="24"/>
-                <w:szCs w:val="24"/>
-                <w:lang w:eastAsia="pt-PT"/>
-              </w:rPr>
-            </w:pPr>
             <w:r>
               <w:rPr>
                 <w:rFonts w:ascii="Porto Serif Light" w:eastAsia="Times New Roman" w:hAnsi="Porto Serif Light" w:cs="Calibri"/>
@@ -3620,7 +3201,7 @@
         </w:tc>
         <w:tc>
           <w:tcPr>
-            <w:tcW w:w="2880" w:type="dxa"/>
+            <w:tcW w:w="2814" w:type="dxa"/>
             <w:hideMark/>
           </w:tcPr>
           <w:p>
@@ -3642,29 +3223,17 @@
                 <w:szCs w:val="24"/>
                 <w:lang w:eastAsia="pt-PT"/>
               </w:rPr>
-              <w:t xml:space="preserve">Criar novo cartão </w:t>
-            </w:r>
-            <w:proofErr w:type="spellStart"/>
-            <w:r>
-              <w:rPr>
-                <w:rFonts w:ascii="Porto Serif Light" w:eastAsia="Times New Roman" w:hAnsi="Porto Serif Light" w:cs="Calibri"/>
-                <w:color w:val="000000"/>
-                <w:sz w:val="24"/>
-                <w:szCs w:val="24"/>
-                <w:lang w:eastAsia="pt-PT"/>
-              </w:rPr>
-              <w:t>alumni</w:t>
-            </w:r>
-            <w:proofErr w:type="spellEnd"/>
-            <w:r>
-              <w:rPr>
-                <w:rFonts w:ascii="Porto Serif Light" w:eastAsia="Times New Roman" w:hAnsi="Porto Serif Light" w:cs="Calibri"/>
-                <w:color w:val="000000"/>
-                <w:sz w:val="24"/>
-                <w:szCs w:val="24"/>
-                <w:lang w:eastAsia="pt-PT"/>
-              </w:rPr>
-              <w:t>, apenas se utilizador estiver autenticado. Caso utilizador não esteja autenticado, retornar erro 401.</w:t>
+              <w:t>Registar</w:t>
+            </w:r>
+            <w:r>
+              <w:rPr>
+                <w:rFonts w:ascii="Porto Serif Light" w:eastAsia="Times New Roman" w:hAnsi="Porto Serif Light" w:cs="Calibri"/>
+                <w:color w:val="000000"/>
+                <w:sz w:val="24"/>
+                <w:szCs w:val="24"/>
+                <w:lang w:eastAsia="pt-PT"/>
+              </w:rPr>
+              <w:t xml:space="preserve"> Alumni.</w:t>
             </w:r>
           </w:p>
         </w:tc>
@@ -3688,7 +3257,7 @@
 </file>
 
 <file path=word/styles.xml><?xml version="1.0" encoding="utf-8"?>
-<w:styles xmlns:mc="http://schemas.openxmlformats.org/markup-compatibility/2006" xmlns:r="http://schemas.openxmlformats.org/officeDocument/2006/relationships" xmlns:w="http://schemas.openxmlformats.org/wordprocessingml/2006/main" xmlns:w14="http://schemas.microsoft.com/office/word/2010/wordml" xmlns:w15="http://schemas.microsoft.com/office/word/2012/wordml" xmlns:w16cex="http://schemas.microsoft.com/office/word/2018/wordml/cex" xmlns:w16cid="http://schemas.microsoft.com/office/word/2016/wordml/cid" xmlns:w16="http://schemas.microsoft.com/office/word/2018/wordml" xmlns:w16se="http://schemas.microsoft.com/office/word/2015/wordml/symex" mc:Ignorable="w14 w15 w16se w16cid w16 w16cex">
+<w:styles xmlns:mc="http://schemas.openxmlformats.org/markup-compatibility/2006" xmlns:r="http://schemas.openxmlformats.org/officeDocument/2006/relationships" xmlns:w="http://schemas.openxmlformats.org/wordprocessingml/2006/main" xmlns:w14="http://schemas.microsoft.com/office/word/2010/wordml" xmlns:w15="http://schemas.microsoft.com/office/word/2012/wordml" xmlns:w16cex="http://schemas.microsoft.com/office/word/2018/wordml/cex" xmlns:w16cid="http://schemas.microsoft.com/office/word/2016/wordml/cid" xmlns:w16="http://schemas.microsoft.com/office/word/2018/wordml" xmlns:w16sdtdh="http://schemas.microsoft.com/office/word/2020/wordml/sdtdatahash" xmlns:w16se="http://schemas.microsoft.com/office/word/2015/wordml/symex" mc:Ignorable="w14 w15 w16se w16cid w16 w16cex w16sdtdh">
   <w:docDefaults>
     <w:rPrDefault>
       <w:rPr>
@@ -4090,13 +3659,13 @@
       <w:spacing w:after="200" w:line="276" w:lineRule="auto"/>
     </w:pPr>
   </w:style>
-  <w:style w:type="character" w:default="1" w:styleId="Tipodeletrapredefinidodopargrafo">
+  <w:style w:type="character" w:default="1" w:styleId="DefaultParagraphFont">
     <w:name w:val="Default Paragraph Font"/>
     <w:uiPriority w:val="1"/>
     <w:semiHidden/>
     <w:unhideWhenUsed/>
   </w:style>
-  <w:style w:type="table" w:default="1" w:styleId="Tabelanormal">
+  <w:style w:type="table" w:default="1" w:styleId="TableNormal">
     <w:name w:val="Normal Table"/>
     <w:uiPriority w:val="99"/>
     <w:semiHidden/>
@@ -4111,15 +3680,15 @@
       </w:tblCellMar>
     </w:tblPr>
   </w:style>
-  <w:style w:type="numbering" w:default="1" w:styleId="Semlista">
+  <w:style w:type="numbering" w:default="1" w:styleId="NoList">
     <w:name w:val="No List"/>
     <w:uiPriority w:val="99"/>
     <w:semiHidden/>
     <w:unhideWhenUsed/>
   </w:style>
-  <w:style w:type="table" w:styleId="TabeladeGrelha1Clara">
+  <w:style w:type="table" w:styleId="GridTable1Light">
     <w:name w:val="Grid Table 1 Light"/>
-    <w:basedOn w:val="Tabelanormal"/>
+    <w:basedOn w:val="TableNormal"/>
     <w:uiPriority w:val="46"/>
     <w:rsid w:val="007E4516"/>
     <w:pPr>

</xml_diff>